<commit_message>
Update Visual 3D registration with flexible kinematic prior.docx
</commit_message>
<xml_diff>
--- a/Visual 3D registration with flexible kinematic prior.docx
+++ b/Visual 3D registration with flexible kinematic prior.docx
@@ -779,28 +779,7 @@
               <w:rFonts w:ascii="Cambria Math" w:eastAsiaTheme="minorEastAsia" w:hAnsi="Cambria Math"/>
               <w:lang w:val="en-GB"/>
             </w:rPr>
-            <m:t>=(</m:t>
-          </m:r>
-          <m:r>
-            <w:rPr>
-              <w:rFonts w:ascii="Cambria Math" w:eastAsiaTheme="minorEastAsia" w:hAnsi="Cambria Math"/>
-              <w:lang w:val="en-GB"/>
-            </w:rPr>
-            <m:t>0</m:t>
-          </m:r>
-          <m:r>
-            <w:rPr>
-              <w:rFonts w:ascii="Cambria Math" w:eastAsiaTheme="minorEastAsia" w:hAnsi="Cambria Math"/>
-              <w:lang w:val="en-GB"/>
-            </w:rPr>
-            <m:t>,0,0)</m:t>
-          </m:r>
-          <m:r>
-            <w:rPr>
-              <w:rFonts w:ascii="Cambria Math" w:eastAsiaTheme="minorEastAsia" w:hAnsi="Cambria Math"/>
-              <w:lang w:val="en-GB"/>
-            </w:rPr>
-            <m:t xml:space="preserve"> ;</m:t>
+            <m:t>=(0,0,0) ;</m:t>
           </m:r>
           <m:sSub>
             <m:sSubPr>
@@ -836,14 +815,7 @@
               <w:rFonts w:ascii="Cambria Math" w:eastAsiaTheme="minorEastAsia" w:hAnsi="Cambria Math"/>
               <w:lang w:val="en-GB"/>
             </w:rPr>
-            <m:t>=</m:t>
-          </m:r>
-          <m:r>
-            <w:rPr>
-              <w:rFonts w:ascii="Cambria Math" w:eastAsiaTheme="minorEastAsia" w:hAnsi="Cambria Math"/>
-              <w:lang w:val="en-GB"/>
-            </w:rPr>
-            <m:t>1</m:t>
+            <m:t>=1</m:t>
           </m:r>
         </m:oMath>
       </m:oMathPara>
@@ -1083,14 +1055,7 @@
               <w:rFonts w:ascii="Cambria Math" w:eastAsiaTheme="minorEastAsia" w:hAnsi="Cambria Math"/>
               <w:lang w:val="en-GB"/>
             </w:rPr>
-            <m:t>)</m:t>
-          </m:r>
-          <m:r>
-            <w:rPr>
-              <w:rFonts w:ascii="Cambria Math" w:eastAsiaTheme="minorEastAsia" w:hAnsi="Cambria Math"/>
-              <w:lang w:val="en-GB"/>
-            </w:rPr>
-            <m:t>=</m:t>
+            <m:t>)=</m:t>
           </m:r>
           <m:sSub>
             <m:sSubPr>
@@ -1341,14 +1306,7 @@
                       <w:rFonts w:ascii="Cambria Math" w:eastAsiaTheme="minorEastAsia" w:hAnsi="Cambria Math"/>
                       <w:lang w:val="en-GB"/>
                     </w:rPr>
-                    <m:t>i</m:t>
-                  </m:r>
-                  <m:r>
-                    <w:rPr>
-                      <w:rFonts w:ascii="Cambria Math" w:eastAsiaTheme="minorEastAsia" w:hAnsi="Cambria Math"/>
-                      <w:lang w:val="en-GB"/>
-                    </w:rPr>
-                    <m:t>-1</m:t>
+                    <m:t>i-1</m:t>
                   </m:r>
                 </m:sub>
               </m:sSub>
@@ -1445,7 +1403,16 @@
           <w:rFonts w:eastAsiaTheme="minorEastAsia"/>
           <w:lang w:val="en-GB"/>
         </w:rPr>
-        <w:t xml:space="preserve"> will be more convenient for the construction of the prior.</w:t>
+        <w:t xml:space="preserve"> will be more conven</w:t>
+      </w:r>
+      <w:bookmarkStart w:id="0" w:name="_GoBack"/>
+      <w:bookmarkEnd w:id="0"/>
+      <w:r>
+        <w:rPr>
+          <w:rFonts w:eastAsiaTheme="minorEastAsia"/>
+          <w:lang w:val="en-GB"/>
+        </w:rPr>
+        <w:t>ient for the construction of the prior.</w:t>
       </w:r>
     </w:p>
     <w:p>
@@ -1535,6 +1502,963 @@
     </w:p>
     <w:p>
       <w:pPr>
+        <w:rPr>
+          <w:lang w:val="en-GB"/>
+        </w:rPr>
+      </w:pPr>
+      <w:r>
+        <w:rPr>
+          <w:lang w:val="en-GB"/>
+        </w:rPr>
+        <w:t>Each section is defined as an arc</w:t>
+      </w:r>
+    </w:p>
+    <w:p>
+      <w:pPr>
+        <w:rPr>
+          <w:lang w:val="en-GB"/>
+        </w:rPr>
+      </w:pPr>
+      <w:r>
+        <w:rPr>
+          <w:noProof/>
+          <w:color w:val="538135" w:themeColor="accent6" w:themeShade="BF"/>
+          <w:lang w:val="en-GB"/>
+        </w:rPr>
+        <mc:AlternateContent>
+          <mc:Choice Requires="wpc">
+            <w:drawing>
+              <wp:inline distT="0" distB="0" distL="0" distR="0">
+                <wp:extent cx="3076575" cy="2833977"/>
+                <wp:effectExtent l="0" t="0" r="0" b="0"/>
+                <wp:docPr id="1" name="Zone de dessin 1"/>
+                <wp:cNvGraphicFramePr>
+                  <a:graphicFrameLocks xmlns:a="http://schemas.openxmlformats.org/drawingml/2006/main" noChangeAspect="1"/>
+                </wp:cNvGraphicFramePr>
+                <a:graphic xmlns:a="http://schemas.openxmlformats.org/drawingml/2006/main">
+                  <a:graphicData uri="http://schemas.microsoft.com/office/word/2010/wordprocessingCanvas">
+                    <wpc:wpc>
+                      <wpc:bg/>
+                      <wpc:whole/>
+                      <wps:wsp>
+                        <wps:cNvPr id="2" name="Connecteur droit 2"/>
+                        <wps:cNvCnPr/>
+                        <wps:spPr>
+                          <a:xfrm>
+                            <a:off x="628650" y="1681092"/>
+                            <a:ext cx="1597973" cy="0"/>
+                          </a:xfrm>
+                          <a:prstGeom prst="line">
+                            <a:avLst/>
+                          </a:prstGeom>
+                        </wps:spPr>
+                        <wps:style>
+                          <a:lnRef idx="1">
+                            <a:schemeClr val="accent1"/>
+                          </a:lnRef>
+                          <a:fillRef idx="0">
+                            <a:schemeClr val="accent1"/>
+                          </a:fillRef>
+                          <a:effectRef idx="0">
+                            <a:schemeClr val="accent1"/>
+                          </a:effectRef>
+                          <a:fontRef idx="minor">
+                            <a:schemeClr val="tx1"/>
+                          </a:fontRef>
+                        </wps:style>
+                        <wps:bodyPr/>
+                      </wps:wsp>
+                      <wps:wsp>
+                        <wps:cNvPr id="3" name="Connecteur droit 3"/>
+                        <wps:cNvCnPr/>
+                        <wps:spPr>
+                          <a:xfrm flipV="1">
+                            <a:off x="808650" y="542925"/>
+                            <a:ext cx="665" cy="1318131"/>
+                          </a:xfrm>
+                          <a:prstGeom prst="line">
+                            <a:avLst/>
+                          </a:prstGeom>
+                        </wps:spPr>
+                        <wps:style>
+                          <a:lnRef idx="1">
+                            <a:schemeClr val="accent1"/>
+                          </a:lnRef>
+                          <a:fillRef idx="0">
+                            <a:schemeClr val="accent1"/>
+                          </a:fillRef>
+                          <a:effectRef idx="0">
+                            <a:schemeClr val="accent1"/>
+                          </a:effectRef>
+                          <a:fontRef idx="minor">
+                            <a:schemeClr val="tx1"/>
+                          </a:fontRef>
+                        </wps:style>
+                        <wps:bodyPr/>
+                      </wps:wsp>
+                      <wps:wsp>
+                        <wps:cNvPr id="4" name="Arc 4"/>
+                        <wps:cNvSpPr/>
+                        <wps:spPr>
+                          <a:xfrm rot="16200000">
+                            <a:off x="807520" y="439690"/>
+                            <a:ext cx="2394419" cy="2391339"/>
+                          </a:xfrm>
+                          <a:prstGeom prst="arc">
+                            <a:avLst>
+                              <a:gd name="adj1" fmla="val 16200000"/>
+                              <a:gd name="adj2" fmla="val 18692966"/>
+                            </a:avLst>
+                          </a:prstGeom>
+                          <a:ln w="12700"/>
+                        </wps:spPr>
+                        <wps:style>
+                          <a:lnRef idx="1">
+                            <a:schemeClr val="accent1"/>
+                          </a:lnRef>
+                          <a:fillRef idx="0">
+                            <a:schemeClr val="accent1"/>
+                          </a:fillRef>
+                          <a:effectRef idx="0">
+                            <a:schemeClr val="accent1"/>
+                          </a:effectRef>
+                          <a:fontRef idx="minor">
+                            <a:schemeClr val="tx1"/>
+                          </a:fontRef>
+                        </wps:style>
+                        <wps:txbx>
+                          <w:txbxContent>
+                            <w:p>
+                              <w:pPr>
+                                <w:jc w:val="center"/>
+                              </w:pPr>
+                            </w:p>
+                          </w:txbxContent>
+                        </wps:txbx>
+                        <wps:bodyPr rot="0" spcFirstLastPara="0" vertOverflow="overflow" horzOverflow="overflow" vert="horz" wrap="square" lIns="91440" tIns="45720" rIns="91440" bIns="45720" numCol="1" spcCol="0" rtlCol="0" fromWordArt="0" anchor="ctr" anchorCtr="0" forceAA="0" compatLnSpc="1">
+                          <a:prstTxWarp prst="textNoShape">
+                            <a:avLst/>
+                          </a:prstTxWarp>
+                          <a:noAutofit/>
+                        </wps:bodyPr>
+                      </wps:wsp>
+                      <wps:wsp>
+                        <wps:cNvPr id="5" name="Connecteur droit 5"/>
+                        <wps:cNvCnPr>
+                          <a:endCxn id="4" idx="2"/>
+                        </wps:cNvCnPr>
+                        <wps:spPr>
+                          <a:xfrm flipH="1" flipV="1">
+                            <a:off x="1109511" y="841609"/>
+                            <a:ext cx="938983" cy="838764"/>
+                          </a:xfrm>
+                          <a:prstGeom prst="line">
+                            <a:avLst/>
+                          </a:prstGeom>
+                        </wps:spPr>
+                        <wps:style>
+                          <a:lnRef idx="1">
+                            <a:schemeClr val="accent1"/>
+                          </a:lnRef>
+                          <a:fillRef idx="0">
+                            <a:schemeClr val="accent1"/>
+                          </a:fillRef>
+                          <a:effectRef idx="0">
+                            <a:schemeClr val="accent1"/>
+                          </a:effectRef>
+                          <a:fontRef idx="minor">
+                            <a:schemeClr val="tx1"/>
+                          </a:fontRef>
+                        </wps:style>
+                        <wps:bodyPr/>
+                      </wps:wsp>
+                      <wps:wsp>
+                        <wps:cNvPr id="6" name="Signe Plus 6"/>
+                        <wps:cNvSpPr/>
+                        <wps:spPr>
+                          <a:xfrm>
+                            <a:off x="1067603" y="814679"/>
+                            <a:ext cx="83128" cy="83128"/>
+                          </a:xfrm>
+                          <a:prstGeom prst="mathPlus">
+                            <a:avLst/>
+                          </a:prstGeom>
+                          <a:solidFill>
+                            <a:srgbClr val="C00000"/>
+                          </a:solidFill>
+                          <a:ln>
+                            <a:noFill/>
+                          </a:ln>
+                        </wps:spPr>
+                        <wps:style>
+                          <a:lnRef idx="2">
+                            <a:schemeClr val="accent1">
+                              <a:shade val="50000"/>
+                            </a:schemeClr>
+                          </a:lnRef>
+                          <a:fillRef idx="1">
+                            <a:schemeClr val="accent1"/>
+                          </a:fillRef>
+                          <a:effectRef idx="0">
+                            <a:schemeClr val="accent1"/>
+                          </a:effectRef>
+                          <a:fontRef idx="minor">
+                            <a:schemeClr val="lt1"/>
+                          </a:fontRef>
+                        </wps:style>
+                        <wps:txbx>
+                          <w:txbxContent>
+                            <w:p>
+                              <w:pPr>
+                                <w:jc w:val="center"/>
+                              </w:pPr>
+                            </w:p>
+                          </w:txbxContent>
+                        </wps:txbx>
+                        <wps:bodyPr rot="0" spcFirstLastPara="0" vertOverflow="overflow" horzOverflow="overflow" vert="horz" wrap="square" lIns="91440" tIns="45720" rIns="91440" bIns="45720" numCol="1" spcCol="0" rtlCol="0" fromWordArt="0" anchor="ctr" anchorCtr="0" forceAA="0" compatLnSpc="1">
+                          <a:prstTxWarp prst="textNoShape">
+                            <a:avLst/>
+                          </a:prstTxWarp>
+                          <a:noAutofit/>
+                        </wps:bodyPr>
+                      </wps:wsp>
+                      <wps:wsp>
+                        <wps:cNvPr id="7" name="Signe Plus 7"/>
+                        <wps:cNvSpPr/>
+                        <wps:spPr>
+                          <a:xfrm>
+                            <a:off x="770551" y="1642088"/>
+                            <a:ext cx="82550" cy="82550"/>
+                          </a:xfrm>
+                          <a:prstGeom prst="mathPlus">
+                            <a:avLst/>
+                          </a:prstGeom>
+                          <a:solidFill>
+                            <a:srgbClr val="C00000"/>
+                          </a:solidFill>
+                          <a:ln>
+                            <a:noFill/>
+                          </a:ln>
+                        </wps:spPr>
+                        <wps:style>
+                          <a:lnRef idx="2">
+                            <a:schemeClr val="accent1">
+                              <a:shade val="50000"/>
+                            </a:schemeClr>
+                          </a:lnRef>
+                          <a:fillRef idx="1">
+                            <a:schemeClr val="accent1"/>
+                          </a:fillRef>
+                          <a:effectRef idx="0">
+                            <a:schemeClr val="accent1"/>
+                          </a:effectRef>
+                          <a:fontRef idx="minor">
+                            <a:schemeClr val="lt1"/>
+                          </a:fontRef>
+                        </wps:style>
+                        <wps:txbx>
+                          <w:txbxContent>
+                            <w:p>
+                              <w:pPr>
+                                <w:pStyle w:val="NormalWeb"/>
+                                <w:spacing w:before="0" w:beforeAutospacing="0" w:after="160" w:afterAutospacing="0" w:line="256" w:lineRule="auto"/>
+                                <w:jc w:val="center"/>
+                              </w:pPr>
+                              <w:r>
+                                <w:rPr>
+                                  <w:rFonts w:eastAsia="Calibri"/>
+                                  <w:sz w:val="22"/>
+                                  <w:szCs w:val="22"/>
+                                </w:rPr>
+                                <w:t> </w:t>
+                              </w:r>
+                            </w:p>
+                          </w:txbxContent>
+                        </wps:txbx>
+                        <wps:bodyPr rot="0" spcFirstLastPara="0" vert="horz" wrap="square" lIns="91440" tIns="45720" rIns="91440" bIns="45720" numCol="1" spcCol="0" rtlCol="0" fromWordArt="0" anchor="ctr" anchorCtr="0" forceAA="0" compatLnSpc="1">
+                          <a:prstTxWarp prst="textNoShape">
+                            <a:avLst/>
+                          </a:prstTxWarp>
+                          <a:noAutofit/>
+                        </wps:bodyPr>
+                      </wps:wsp>
+                      <wps:wsp>
+                        <wps:cNvPr id="8" name="Arc 8"/>
+                        <wps:cNvSpPr/>
+                        <wps:spPr>
+                          <a:xfrm rot="16200000">
+                            <a:off x="1887776" y="1514855"/>
+                            <a:ext cx="339218" cy="338550"/>
+                          </a:xfrm>
+                          <a:prstGeom prst="arc">
+                            <a:avLst>
+                              <a:gd name="adj1" fmla="val 16200000"/>
+                              <a:gd name="adj2" fmla="val 18692966"/>
+                            </a:avLst>
+                          </a:prstGeom>
+                        </wps:spPr>
+                        <wps:style>
+                          <a:lnRef idx="1">
+                            <a:schemeClr val="accent1"/>
+                          </a:lnRef>
+                          <a:fillRef idx="0">
+                            <a:schemeClr val="accent1"/>
+                          </a:fillRef>
+                          <a:effectRef idx="0">
+                            <a:schemeClr val="accent1"/>
+                          </a:effectRef>
+                          <a:fontRef idx="minor">
+                            <a:schemeClr val="tx1"/>
+                          </a:fontRef>
+                        </wps:style>
+                        <wps:txbx>
+                          <w:txbxContent>
+                            <w:p>
+                              <w:pPr>
+                                <w:pStyle w:val="NormalWeb"/>
+                                <w:spacing w:before="0" w:beforeAutospacing="0" w:after="160" w:afterAutospacing="0" w:line="256" w:lineRule="auto"/>
+                                <w:jc w:val="center"/>
+                              </w:pPr>
+                              <w:r>
+                                <w:rPr>
+                                  <w:rFonts w:eastAsia="Calibri"/>
+                                  <w:sz w:val="22"/>
+                                  <w:szCs w:val="22"/>
+                                </w:rPr>
+                                <w:t> </w:t>
+                              </w:r>
+                            </w:p>
+                          </w:txbxContent>
+                        </wps:txbx>
+                        <wps:bodyPr rot="0" spcFirstLastPara="0" vert="horz" wrap="square" lIns="91440" tIns="45720" rIns="91440" bIns="45720" numCol="1" spcCol="0" rtlCol="0" fromWordArt="0" anchor="ctr" anchorCtr="0" forceAA="0" compatLnSpc="1">
+                          <a:prstTxWarp prst="textNoShape">
+                            <a:avLst/>
+                          </a:prstTxWarp>
+                          <a:noAutofit/>
+                        </wps:bodyPr>
+                      </wps:wsp>
+                      <wps:wsp>
+                        <wps:cNvPr id="9" name="Connecteur droit 9"/>
+                        <wps:cNvCnPr>
+                          <a:endCxn id="4" idx="2"/>
+                        </wps:cNvCnPr>
+                        <wps:spPr>
+                          <a:xfrm flipV="1">
+                            <a:off x="808650" y="841609"/>
+                            <a:ext cx="300861" cy="839109"/>
+                          </a:xfrm>
+                          <a:prstGeom prst="line">
+                            <a:avLst/>
+                          </a:prstGeom>
+                          <a:ln w="12700">
+                            <a:solidFill>
+                              <a:schemeClr val="accent6">
+                                <a:lumMod val="50000"/>
+                              </a:schemeClr>
+                            </a:solidFill>
+                          </a:ln>
+                        </wps:spPr>
+                        <wps:style>
+                          <a:lnRef idx="1">
+                            <a:schemeClr val="accent1"/>
+                          </a:lnRef>
+                          <a:fillRef idx="0">
+                            <a:schemeClr val="accent1"/>
+                          </a:fillRef>
+                          <a:effectRef idx="0">
+                            <a:schemeClr val="accent1"/>
+                          </a:effectRef>
+                          <a:fontRef idx="minor">
+                            <a:schemeClr val="tx1"/>
+                          </a:fontRef>
+                        </wps:style>
+                        <wps:bodyPr/>
+                      </wps:wsp>
+                      <wps:wsp>
+                        <wps:cNvPr id="10" name="Zone de texte 10"/>
+                        <wps:cNvSpPr txBox="1"/>
+                        <wps:spPr>
+                          <a:xfrm>
+                            <a:off x="770551" y="919425"/>
+                            <a:ext cx="361741" cy="306474"/>
+                          </a:xfrm>
+                          <a:prstGeom prst="rect">
+                            <a:avLst/>
+                          </a:prstGeom>
+                          <a:noFill/>
+                          <a:ln w="6350">
+                            <a:noFill/>
+                          </a:ln>
+                        </wps:spPr>
+                        <wps:txbx>
+                          <w:txbxContent>
+                            <w:p>
+                              <w:pPr>
+                                <w:rPr>
+                                  <w:color w:val="2E74B5" w:themeColor="accent5" w:themeShade="BF"/>
+                                  <w:sz w:val="18"/>
+                                  <w:szCs w:val="18"/>
+                                </w:rPr>
+                              </w:pPr>
+                              <w:r>
+                                <w:rPr>
+                                  <w:color w:val="2E74B5" w:themeColor="accent5" w:themeShade="BF"/>
+                                  <w:sz w:val="18"/>
+                                  <w:szCs w:val="18"/>
+                                </w:rPr>
+                                <w:t>L</w:t>
+                              </w:r>
+                            </w:p>
+                          </w:txbxContent>
+                        </wps:txbx>
+                        <wps:bodyPr rot="0" spcFirstLastPara="0" vertOverflow="overflow" horzOverflow="overflow" vert="horz" wrap="square" lIns="91440" tIns="45720" rIns="91440" bIns="45720" numCol="1" spcCol="0" rtlCol="0" fromWordArt="0" anchor="t" anchorCtr="0" forceAA="0" compatLnSpc="1">
+                          <a:prstTxWarp prst="textNoShape">
+                            <a:avLst/>
+                          </a:prstTxWarp>
+                          <a:noAutofit/>
+                        </wps:bodyPr>
+                      </wps:wsp>
+                      <wps:wsp>
+                        <wps:cNvPr id="11" name="Zone de texte 10"/>
+                        <wps:cNvSpPr txBox="1"/>
+                        <wps:spPr>
+                          <a:xfrm>
+                            <a:off x="868312" y="1225675"/>
+                            <a:ext cx="361315" cy="306070"/>
+                          </a:xfrm>
+                          <a:prstGeom prst="rect">
+                            <a:avLst/>
+                          </a:prstGeom>
+                          <a:noFill/>
+                          <a:ln w="6350">
+                            <a:noFill/>
+                          </a:ln>
+                        </wps:spPr>
+                        <wps:txbx>
+                          <w:txbxContent>
+                            <w:p>
+                              <w:pPr>
+                                <w:pStyle w:val="NormalWeb"/>
+                                <w:spacing w:before="0" w:beforeAutospacing="0" w:after="160" w:afterAutospacing="0" w:line="256" w:lineRule="auto"/>
+                                <w:jc w:val="both"/>
+                                <w:rPr>
+                                  <w:color w:val="385623" w:themeColor="accent6" w:themeShade="80"/>
+                                </w:rPr>
+                              </w:pPr>
+                              <m:oMathPara>
+                                <m:oMath>
+                                  <m:d>
+                                    <m:dPr>
+                                      <m:begChr m:val="|"/>
+                                      <m:endChr m:val="|"/>
+                                      <m:ctrlPr>
+                                        <w:rPr>
+                                          <w:rFonts w:ascii="Cambria Math" w:hAnsi="Cambria Math"/>
+                                          <w:i/>
+                                          <w:lang w:val="en-GB"/>
+                                        </w:rPr>
+                                      </m:ctrlPr>
+                                    </m:dPr>
+                                    <m:e>
+                                      <m:sSub>
+                                        <m:sSubPr>
+                                          <m:ctrlPr>
+                                            <w:rPr>
+                                              <w:rFonts w:ascii="Cambria Math" w:hAnsi="Cambria Math"/>
+                                              <w:i/>
+                                              <w:lang w:val="en-GB"/>
+                                            </w:rPr>
+                                          </m:ctrlPr>
+                                        </m:sSubPr>
+                                        <m:e>
+                                          <m:r>
+                                            <w:rPr>
+                                              <w:rFonts w:ascii="Cambria Math" w:hAnsi="Cambria Math"/>
+                                              <w:lang w:val="en-GB"/>
+                                            </w:rPr>
+                                            <m:t>p</m:t>
+                                          </m:r>
+                                        </m:e>
+                                        <m:sub>
+                                          <m:r>
+                                            <w:rPr>
+                                              <w:rFonts w:ascii="Cambria Math" w:hAnsi="Cambria Math"/>
+                                              <w:lang w:val="en-GB"/>
+                                            </w:rPr>
+                                            <m:t>n</m:t>
+                                          </m:r>
+                                        </m:sub>
+                                      </m:sSub>
+                                    </m:e>
+                                  </m:d>
+                                </m:oMath>
+                              </m:oMathPara>
+                            </w:p>
+                          </w:txbxContent>
+                        </wps:txbx>
+                        <wps:bodyPr rot="0" spcFirstLastPara="0" vert="horz" wrap="square" lIns="91440" tIns="45720" rIns="91440" bIns="45720" numCol="1" spcCol="0" rtlCol="0" fromWordArt="0" anchor="t" anchorCtr="0" forceAA="0" compatLnSpc="1">
+                          <a:prstTxWarp prst="textNoShape">
+                            <a:avLst/>
+                          </a:prstTxWarp>
+                          <a:noAutofit/>
+                        </wps:bodyPr>
+                      </wps:wsp>
+                      <wps:wsp>
+                        <wps:cNvPr id="12" name="Zone de texte 10"/>
+                        <wps:cNvSpPr txBox="1"/>
+                        <wps:spPr>
+                          <a:xfrm>
+                            <a:off x="1647060" y="1466190"/>
+                            <a:ext cx="361315" cy="306070"/>
+                          </a:xfrm>
+                          <a:prstGeom prst="rect">
+                            <a:avLst/>
+                          </a:prstGeom>
+                          <a:noFill/>
+                          <a:ln w="6350">
+                            <a:noFill/>
+                          </a:ln>
+                        </wps:spPr>
+                        <wps:txbx>
+                          <w:txbxContent>
+                            <w:p>
+                              <w:pPr>
+                                <w:pStyle w:val="NormalWeb"/>
+                                <w:spacing w:before="0" w:beforeAutospacing="0" w:after="160" w:afterAutospacing="0" w:line="256" w:lineRule="auto"/>
+                                <w:jc w:val="both"/>
+                                <w:rPr>
+                                  <w:color w:val="2E74B5" w:themeColor="accent5" w:themeShade="BF"/>
+                                  <w:sz w:val="20"/>
+                                  <w:szCs w:val="20"/>
+                                </w:rPr>
+                              </w:pPr>
+                              <m:oMathPara>
+                                <m:oMath>
+                                  <m:r>
+                                    <w:rPr>
+                                      <w:rFonts w:ascii="Cambria Math" w:hAnsi="Cambria Math"/>
+                                      <w:color w:val="2E74B5" w:themeColor="accent5" w:themeShade="BF"/>
+                                      <w:sz w:val="20"/>
+                                      <w:szCs w:val="20"/>
+                                    </w:rPr>
+                                    <m:t>θ</m:t>
+                                  </m:r>
+                                </m:oMath>
+                              </m:oMathPara>
+                            </w:p>
+                          </w:txbxContent>
+                        </wps:txbx>
+                        <wps:bodyPr rot="0" spcFirstLastPara="0" vert="horz" wrap="square" lIns="91440" tIns="45720" rIns="91440" bIns="45720" numCol="1" spcCol="0" rtlCol="0" fromWordArt="0" anchor="t" anchorCtr="0" forceAA="0" compatLnSpc="1">
+                          <a:prstTxWarp prst="textNoShape">
+                            <a:avLst/>
+                          </a:prstTxWarp>
+                          <a:noAutofit/>
+                        </wps:bodyPr>
+                      </wps:wsp>
+                    </wpc:wpc>
+                  </a:graphicData>
+                </a:graphic>
+              </wp:inline>
+            </w:drawing>
+          </mc:Choice>
+          <mc:Fallback>
+            <w:pict>
+              <v:group id="Zone de dessin 1" o:spid="_x0000_s1026" editas="canvas" style="width:242.25pt;height:223.15pt;mso-position-horizontal-relative:char;mso-position-vertical-relative:line" coordsize="30765,28333" o:gfxdata="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">
+                <v:shapetype id="_x0000_t75" coordsize="21600,21600" o:spt="75" o:preferrelative="t" path="m@4@5l@4@11@9@11@9@5xe" filled="f" stroked="f">
+                  <v:stroke joinstyle="miter"/>
+                  <v:formulas>
+                    <v:f eqn="if lineDrawn pixelLineWidth 0"/>
+                    <v:f eqn="sum @0 1 0"/>
+                    <v:f eqn="sum 0 0 @1"/>
+                    <v:f eqn="prod @2 1 2"/>
+                    <v:f eqn="prod @3 21600 pixelWidth"/>
+                    <v:f eqn="prod @3 21600 pixelHeight"/>
+                    <v:f eqn="sum @0 0 1"/>
+                    <v:f eqn="prod @6 1 2"/>
+                    <v:f eqn="prod @7 21600 pixelWidth"/>
+                    <v:f eqn="sum @8 21600 0"/>
+                    <v:f eqn="prod @7 21600 pixelHeight"/>
+                    <v:f eqn="sum @10 21600 0"/>
+                  </v:formulas>
+                  <v:path o:extrusionok="f" gradientshapeok="t" o:connecttype="rect"/>
+                  <o:lock v:ext="edit" aspectratio="t"/>
+                </v:shapetype>
+                <v:shape id="_x0000_s1027" type="#_x0000_t75" style="position:absolute;width:30765;height:28333;visibility:visible;mso-wrap-style:square">
+                  <v:fill o:detectmouseclick="t"/>
+                  <v:path o:connecttype="none"/>
+                </v:shape>
+                <v:line id="Connecteur droit 2" o:spid="_x0000_s1028" style="position:absolute;visibility:visible;mso-wrap-style:square" from="6286,16810" to="22266,16810" o:connectortype="straight" o:gfxdata="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" strokecolor="#4472c4 [3204]" strokeweight=".5pt">
+                  <v:stroke joinstyle="miter"/>
+                </v:line>
+                <v:line id="Connecteur droit 3" o:spid="_x0000_s1029" style="position:absolute;flip:y;visibility:visible;mso-wrap-style:square" from="8086,5429" to="8093,18610" o:connectortype="straight" o:gfxdata="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" strokecolor="#4472c4 [3204]" strokeweight=".5pt">
+                  <v:stroke joinstyle="miter"/>
+                </v:line>
+                <v:shape id="Arc 4" o:spid="_x0000_s1030" style="position:absolute;left:8075;top:4396;width:23944;height:23913;rotation:-90;visibility:visible;mso-wrap-style:square;v-text-anchor:middle" coordsize="2394419,2391339" o:spt="100" o:gfxdata="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" adj="-11796480,,5400" path="m1197209,nsc1489554,,1771795,106830,1990705,300344r-793495,895326c1197210,797113,1197209,398557,1197209,xem1197209,nfc1489554,,1771795,106830,1990705,300344e" filled="f" strokecolor="#4472c4 [3204]" strokeweight="1pt">
+                  <v:stroke joinstyle="miter"/>
+                  <v:formulas/>
+                  <v:path arrowok="t" o:connecttype="custom" o:connectlocs="1197209,0;1990705,300344" o:connectangles="0,0" textboxrect="0,0,2394419,2391339"/>
+                  <v:textbox>
+                    <w:txbxContent>
+                      <w:p>
+                        <w:pPr>
+                          <w:jc w:val="center"/>
+                        </w:pPr>
+                      </w:p>
+                    </w:txbxContent>
+                  </v:textbox>
+                </v:shape>
+                <v:line id="Connecteur droit 5" o:spid="_x0000_s1031" style="position:absolute;flip:x y;visibility:visible;mso-wrap-style:square" from="11095,8416" to="20484,16803" o:connectortype="straight" o:gfxdata="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" strokecolor="#4472c4 [3204]" strokeweight=".5pt">
+                  <v:stroke joinstyle="miter"/>
+                </v:line>
+                <v:shape id="Signe Plus 6" o:spid="_x0000_s1032" style="position:absolute;left:10676;top:8146;width:831;height:832;visibility:visible;mso-wrap-style:square;v-text-anchor:middle" coordsize="83128,83128" o:spt="100" o:gfxdata="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" adj="-11796480,,5400" path="m11019,31788r20769,l31788,11019r19552,l51340,31788r20769,l72109,51340r-20769,l51340,72109r-19552,l31788,51340r-20769,l11019,31788xe" fillcolor="#c00000" stroked="f" strokeweight="1pt">
+                  <v:stroke joinstyle="miter"/>
+                  <v:formulas/>
+                  <v:path arrowok="t" o:connecttype="custom" o:connectlocs="11019,31788;31788,31788;31788,11019;51340,11019;51340,31788;72109,31788;72109,51340;51340,51340;51340,72109;31788,72109;31788,51340;11019,51340;11019,31788" o:connectangles="0,0,0,0,0,0,0,0,0,0,0,0,0" textboxrect="0,0,83128,83128"/>
+                  <v:textbox>
+                    <w:txbxContent>
+                      <w:p>
+                        <w:pPr>
+                          <w:jc w:val="center"/>
+                        </w:pPr>
+                      </w:p>
+                    </w:txbxContent>
+                  </v:textbox>
+                </v:shape>
+                <v:shape id="Signe Plus 7" o:spid="_x0000_s1033" style="position:absolute;left:7705;top:16420;width:826;height:826;visibility:visible;mso-wrap-style:square;v-text-anchor:middle" coordsize="82550,82550" o:spt="100" o:gfxdata="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" adj="-11796480,,5400" path="m10942,31567r20625,l31567,10942r19416,l50983,31567r20625,l71608,50983r-20625,l50983,71608r-19416,l31567,50983r-20625,l10942,31567xe" fillcolor="#c00000" stroked="f" strokeweight="1pt">
+                  <v:stroke joinstyle="miter"/>
+                  <v:formulas/>
+                  <v:path arrowok="t" o:connecttype="custom" o:connectlocs="10942,31567;31567,31567;31567,10942;50983,10942;50983,31567;71608,31567;71608,50983;50983,50983;50983,71608;31567,71608;31567,50983;10942,50983;10942,31567" o:connectangles="0,0,0,0,0,0,0,0,0,0,0,0,0" textboxrect="0,0,82550,82550"/>
+                  <v:textbox>
+                    <w:txbxContent>
+                      <w:p>
+                        <w:pPr>
+                          <w:pStyle w:val="NormalWeb"/>
+                          <w:spacing w:before="0" w:beforeAutospacing="0" w:after="160" w:afterAutospacing="0" w:line="256" w:lineRule="auto"/>
+                          <w:jc w:val="center"/>
+                        </w:pPr>
+                        <w:r>
+                          <w:rPr>
+                            <w:rFonts w:eastAsia="Calibri"/>
+                            <w:sz w:val="22"/>
+                            <w:szCs w:val="22"/>
+                          </w:rPr>
+                          <w:t> </w:t>
+                        </w:r>
+                      </w:p>
+                    </w:txbxContent>
+                  </v:textbox>
+                </v:shape>
+                <v:shape id="Arc 8" o:spid="_x0000_s1034" style="position:absolute;left:18878;top:15148;width:3392;height:3385;rotation:-90;visibility:visible;mso-wrap-style:square;v-text-anchor:middle" coordsize="339218,338550" o:spt="100" o:gfxdata="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" adj="-11796480,,5400" path="m169609,nsc211006,,250973,15110,281981,42483l169609,169275,169609,xem169609,nfc211006,,250973,15110,281981,42483e" filled="f" strokecolor="#4472c4 [3204]" strokeweight=".5pt">
+                  <v:stroke joinstyle="miter"/>
+                  <v:formulas/>
+                  <v:path arrowok="t" o:connecttype="custom" o:connectlocs="169609,0;281981,42483" o:connectangles="0,0" textboxrect="0,0,339218,338550"/>
+                  <v:textbox>
+                    <w:txbxContent>
+                      <w:p>
+                        <w:pPr>
+                          <w:pStyle w:val="NormalWeb"/>
+                          <w:spacing w:before="0" w:beforeAutospacing="0" w:after="160" w:afterAutospacing="0" w:line="256" w:lineRule="auto"/>
+                          <w:jc w:val="center"/>
+                        </w:pPr>
+                        <w:r>
+                          <w:rPr>
+                            <w:rFonts w:eastAsia="Calibri"/>
+                            <w:sz w:val="22"/>
+                            <w:szCs w:val="22"/>
+                          </w:rPr>
+                          <w:t> </w:t>
+                        </w:r>
+                      </w:p>
+                    </w:txbxContent>
+                  </v:textbox>
+                </v:shape>
+                <v:line id="Connecteur droit 9" o:spid="_x0000_s1035" style="position:absolute;flip:y;visibility:visible;mso-wrap-style:square" from="8086,8416" to="11095,16807" o:connectortype="straight" o:gfxdata="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" strokecolor="#375623 [1609]" strokeweight="1pt">
+                  <v:stroke joinstyle="miter"/>
+                </v:line>
+                <v:shapetype id="_x0000_t202" coordsize="21600,21600" o:spt="202" path="m,l,21600r21600,l21600,xe">
+                  <v:stroke joinstyle="miter"/>
+                  <v:path gradientshapeok="t" o:connecttype="rect"/>
+                </v:shapetype>
+                <v:shape id="Zone de texte 10" o:spid="_x0000_s1036" type="#_x0000_t202" style="position:absolute;left:7705;top:9194;width:3617;height:3064;visibility:visible;mso-wrap-style:square;v-text-anchor:top" o:gfxdata="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" filled="f" stroked="f" strokeweight=".5pt">
+                  <v:textbox>
+                    <w:txbxContent>
+                      <w:p>
+                        <w:pPr>
+                          <w:rPr>
+                            <w:color w:val="2E74B5" w:themeColor="accent5" w:themeShade="BF"/>
+                            <w:sz w:val="18"/>
+                            <w:szCs w:val="18"/>
+                          </w:rPr>
+                        </w:pPr>
+                        <w:r>
+                          <w:rPr>
+                            <w:color w:val="2E74B5" w:themeColor="accent5" w:themeShade="BF"/>
+                            <w:sz w:val="18"/>
+                            <w:szCs w:val="18"/>
+                          </w:rPr>
+                          <w:t>L</w:t>
+                        </w:r>
+                      </w:p>
+                    </w:txbxContent>
+                  </v:textbox>
+                </v:shape>
+                <v:shape id="Zone de texte 10" o:spid="_x0000_s1037" type="#_x0000_t202" style="position:absolute;left:8683;top:12256;width:3613;height:3061;visibility:visible;mso-wrap-style:square;v-text-anchor:top" o:gfxdata="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" filled="f" stroked="f" strokeweight=".5pt">
+                  <v:textbox>
+                    <w:txbxContent>
+                      <w:p>
+                        <w:pPr>
+                          <w:pStyle w:val="NormalWeb"/>
+                          <w:spacing w:before="0" w:beforeAutospacing="0" w:after="160" w:afterAutospacing="0" w:line="256" w:lineRule="auto"/>
+                          <w:jc w:val="both"/>
+                          <w:rPr>
+                            <w:color w:val="385623" w:themeColor="accent6" w:themeShade="80"/>
+                          </w:rPr>
+                        </w:pPr>
+                        <m:oMathPara>
+                          <m:oMath>
+                            <m:d>
+                              <m:dPr>
+                                <m:begChr m:val="|"/>
+                                <m:endChr m:val="|"/>
+                                <m:ctrlPr>
+                                  <w:rPr>
+                                    <w:rFonts w:ascii="Cambria Math" w:hAnsi="Cambria Math"/>
+                                    <w:i/>
+                                    <w:lang w:val="en-GB"/>
+                                  </w:rPr>
+                                </m:ctrlPr>
+                              </m:dPr>
+                              <m:e>
+                                <m:sSub>
+                                  <m:sSubPr>
+                                    <m:ctrlPr>
+                                      <w:rPr>
+                                        <w:rFonts w:ascii="Cambria Math" w:hAnsi="Cambria Math"/>
+                                        <w:i/>
+                                        <w:lang w:val="en-GB"/>
+                                      </w:rPr>
+                                    </m:ctrlPr>
+                                  </m:sSubPr>
+                                  <m:e>
+                                    <m:r>
+                                      <w:rPr>
+                                        <w:rFonts w:ascii="Cambria Math" w:hAnsi="Cambria Math"/>
+                                        <w:lang w:val="en-GB"/>
+                                      </w:rPr>
+                                      <m:t>p</m:t>
+                                    </m:r>
+                                  </m:e>
+                                  <m:sub>
+                                    <m:r>
+                                      <w:rPr>
+                                        <w:rFonts w:ascii="Cambria Math" w:hAnsi="Cambria Math"/>
+                                        <w:lang w:val="en-GB"/>
+                                      </w:rPr>
+                                      <m:t>n</m:t>
+                                    </m:r>
+                                  </m:sub>
+                                </m:sSub>
+                              </m:e>
+                            </m:d>
+                          </m:oMath>
+                        </m:oMathPara>
+                      </w:p>
+                    </w:txbxContent>
+                  </v:textbox>
+                </v:shape>
+                <v:shape id="Zone de texte 10" o:spid="_x0000_s1038" type="#_x0000_t202" style="position:absolute;left:16470;top:14661;width:3613;height:3061;visibility:visible;mso-wrap-style:square;v-text-anchor:top" o:gfxdata="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" filled="f" stroked="f" strokeweight=".5pt">
+                  <v:textbox>
+                    <w:txbxContent>
+                      <w:p>
+                        <w:pPr>
+                          <w:pStyle w:val="NormalWeb"/>
+                          <w:spacing w:before="0" w:beforeAutospacing="0" w:after="160" w:afterAutospacing="0" w:line="256" w:lineRule="auto"/>
+                          <w:jc w:val="both"/>
+                          <w:rPr>
+                            <w:color w:val="2E74B5" w:themeColor="accent5" w:themeShade="BF"/>
+                            <w:sz w:val="20"/>
+                            <w:szCs w:val="20"/>
+                          </w:rPr>
+                        </w:pPr>
+                        <m:oMathPara>
+                          <m:oMath>
+                            <m:r>
+                              <w:rPr>
+                                <w:rFonts w:ascii="Cambria Math" w:hAnsi="Cambria Math"/>
+                                <w:color w:val="2E74B5" w:themeColor="accent5" w:themeShade="BF"/>
+                                <w:sz w:val="20"/>
+                                <w:szCs w:val="20"/>
+                              </w:rPr>
+                              <m:t>θ</m:t>
+                            </m:r>
+                          </m:oMath>
+                        </m:oMathPara>
+                      </w:p>
+                    </w:txbxContent>
+                  </v:textbox>
+                </v:shape>
+                <w10:anchorlock/>
+              </v:group>
+            </w:pict>
+          </mc:Fallback>
+        </mc:AlternateContent>
+      </w:r>
+    </w:p>
+    <w:p>
+      <w:pPr>
+        <w:rPr>
+          <w:rFonts w:eastAsiaTheme="minorEastAsia"/>
+          <w:lang w:val="en-GB"/>
+        </w:rPr>
+      </w:pPr>
+      <w:r>
+        <w:rPr>
+          <w:lang w:val="en-GB"/>
+        </w:rPr>
+        <w:t>This model gives a kinematic prior</w:t>
+      </w:r>
+      <w:r>
+        <w:rPr>
+          <w:rFonts w:eastAsiaTheme="minorEastAsia"/>
+          <w:lang w:val="en-GB"/>
+        </w:rPr>
+        <w:t xml:space="preserve"> </w:t>
+      </w:r>
+      <m:oMath>
+        <m:d>
+          <m:dPr>
+            <m:begChr m:val="|"/>
+            <m:endChr m:val="|"/>
+            <m:ctrlPr>
+              <w:rPr>
+                <w:rFonts w:ascii="Cambria Math" w:hAnsi="Cambria Math"/>
+                <w:i/>
+                <w:lang w:val="en-GB"/>
+              </w:rPr>
+            </m:ctrlPr>
+          </m:dPr>
+          <m:e>
+            <m:sSub>
+              <m:sSubPr>
+                <m:ctrlPr>
+                  <w:rPr>
+                    <w:rFonts w:ascii="Cambria Math" w:hAnsi="Cambria Math"/>
+                    <w:i/>
+                    <w:lang w:val="en-GB"/>
+                  </w:rPr>
+                </m:ctrlPr>
+              </m:sSubPr>
+              <m:e>
+                <m:r>
+                  <w:rPr>
+                    <w:rFonts w:ascii="Cambria Math" w:hAnsi="Cambria Math"/>
+                    <w:lang w:val="en-GB"/>
+                  </w:rPr>
+                  <m:t>p</m:t>
+                </m:r>
+              </m:e>
+              <m:sub>
+                <m:r>
+                  <w:rPr>
+                    <w:rFonts w:ascii="Cambria Math" w:hAnsi="Cambria Math"/>
+                    <w:lang w:val="en-GB"/>
+                  </w:rPr>
+                  <m:t>n</m:t>
+                </m:r>
+              </m:sub>
+            </m:sSub>
+          </m:e>
+        </m:d>
+        <m:r>
+          <w:rPr>
+            <w:rFonts w:ascii="Cambria Math" w:hAnsi="Cambria Math"/>
+            <w:lang w:val="en-GB"/>
+          </w:rPr>
+          <m:t>=L</m:t>
+        </m:r>
+        <m:f>
+          <m:fPr>
+            <m:ctrlPr>
+              <w:rPr>
+                <w:rFonts w:ascii="Cambria Math" w:hAnsi="Cambria Math"/>
+                <w:i/>
+                <w:lang w:val="en-GB"/>
+              </w:rPr>
+            </m:ctrlPr>
+          </m:fPr>
+          <m:num>
+            <m:r>
+              <m:rPr>
+                <m:sty m:val="p"/>
+              </m:rPr>
+              <w:rPr>
+                <w:rFonts w:ascii="Cambria Math" w:hAnsi="Cambria Math"/>
+                <w:lang w:val="en-GB"/>
+              </w:rPr>
+              <m:t>sin⁡</m:t>
+            </m:r>
+            <m:r>
+              <w:rPr>
+                <w:rFonts w:ascii="Cambria Math" w:hAnsi="Cambria Math"/>
+                <w:lang w:val="en-GB"/>
+              </w:rPr>
+              <m:t>(</m:t>
+            </m:r>
+            <m:r>
+              <w:rPr>
+                <w:rFonts w:ascii="Cambria Math" w:hAnsi="Cambria Math"/>
+                <w:lang w:val="en-GB"/>
+              </w:rPr>
+              <m:t>2</m:t>
+            </m:r>
+            <m:r>
+              <w:rPr>
+                <w:rFonts w:ascii="Cambria Math" w:hAnsi="Cambria Math"/>
+                <w:lang w:val="en-GB"/>
+              </w:rPr>
+              <m:t>θ)</m:t>
+            </m:r>
+          </m:num>
+          <m:den>
+            <m:r>
+              <w:rPr>
+                <w:rFonts w:ascii="Cambria Math" w:hAnsi="Cambria Math"/>
+                <w:lang w:val="en-GB"/>
+              </w:rPr>
+              <m:t>2</m:t>
+            </m:r>
+            <m:r>
+              <w:rPr>
+                <w:rFonts w:ascii="Cambria Math" w:hAnsi="Cambria Math"/>
+                <w:lang w:val="en-GB"/>
+              </w:rPr>
+              <m:t>θ</m:t>
+            </m:r>
+          </m:den>
+        </m:f>
+      </m:oMath>
+    </w:p>
+    <w:p>
+      <w:pPr>
+        <w:rPr>
+          <w:lang w:val="en-GB"/>
+        </w:rPr>
+      </w:pPr>
+      <w:r>
+        <w:rPr>
+          <w:lang w:val="en-GB"/>
+        </w:rPr>
+        <w:t xml:space="preserve">It’s a strong prior, </w:t>
+      </w:r>
+      <w:r>
+        <w:rPr>
+          <w:lang w:val="en-GB"/>
+        </w:rPr>
+        <w:t>decreasing the coordinate parameter by 1, additionally there is no degree of freedom on the orientation at end point</w:t>
+      </w:r>
+    </w:p>
+    <w:p>
+      <w:pPr>
         <w:pStyle w:val="Titre2"/>
         <w:rPr>
           <w:lang w:val="en-GB"/>
@@ -1546,8 +2470,6 @@
         </w:rPr>
         <w:t>Cubic p</w:t>
       </w:r>
-      <w:bookmarkStart w:id="0" w:name="_GoBack"/>
-      <w:bookmarkEnd w:id="0"/>
       <w:r>
         <w:rPr>
           <w:lang w:val="en-GB"/>
@@ -1859,6 +2781,3820 @@
         </w:rPr>
         <w:t xml:space="preserve">A prior limiting the rotation </w:t>
       </w:r>
+    </w:p>
+    <w:p>
+      <w:pPr>
+        <w:rPr>
+          <w:rFonts w:eastAsiaTheme="minorEastAsia"/>
+          <w:lang w:val="en-GB"/>
+        </w:rPr>
+      </w:pPr>
+      <w:r>
+        <w:rPr>
+          <w:rFonts w:eastAsiaTheme="minorEastAsia"/>
+          <w:lang w:val="en-GB"/>
+        </w:rPr>
+        <w:lastRenderedPageBreak/>
+        <w:t xml:space="preserve">Considering the interpolation between </w:t>
+      </w:r>
+      <m:oMath>
+        <m:sSub>
+          <m:sSubPr>
+            <m:ctrlPr>
+              <w:rPr>
+                <w:rFonts w:ascii="Cambria Math" w:eastAsiaTheme="minorEastAsia" w:hAnsi="Cambria Math"/>
+                <w:i/>
+                <w:lang w:val="en-GB"/>
+              </w:rPr>
+            </m:ctrlPr>
+          </m:sSubPr>
+          <m:e>
+            <m:r>
+              <w:rPr>
+                <w:rFonts w:ascii="Cambria Math" w:eastAsiaTheme="minorEastAsia" w:hAnsi="Cambria Math"/>
+                <w:lang w:val="en-GB"/>
+              </w:rPr>
+              <m:t>P</m:t>
+            </m:r>
+          </m:e>
+          <m:sub>
+            <m:r>
+              <w:rPr>
+                <w:rFonts w:ascii="Cambria Math" w:eastAsiaTheme="minorEastAsia" w:hAnsi="Cambria Math"/>
+                <w:lang w:val="en-GB"/>
+              </w:rPr>
+              <m:t>0</m:t>
+            </m:r>
+          </m:sub>
+        </m:sSub>
+      </m:oMath>
+      <w:r>
+        <w:rPr>
+          <w:rFonts w:eastAsiaTheme="minorEastAsia"/>
+          <w:lang w:val="en-GB"/>
+        </w:rPr>
+        <w:t xml:space="preserve"> and </w:t>
+      </w:r>
+      <m:oMath>
+        <m:sSub>
+          <m:sSubPr>
+            <m:ctrlPr>
+              <w:rPr>
+                <w:rFonts w:ascii="Cambria Math" w:eastAsiaTheme="minorEastAsia" w:hAnsi="Cambria Math"/>
+                <w:i/>
+                <w:lang w:val="en-GB"/>
+              </w:rPr>
+            </m:ctrlPr>
+          </m:sSubPr>
+          <m:e>
+            <m:r>
+              <w:rPr>
+                <w:rFonts w:ascii="Cambria Math" w:eastAsiaTheme="minorEastAsia" w:hAnsi="Cambria Math"/>
+                <w:lang w:val="en-GB"/>
+              </w:rPr>
+              <m:t>P</m:t>
+            </m:r>
+          </m:e>
+          <m:sub>
+            <m:r>
+              <w:rPr>
+                <w:rFonts w:ascii="Cambria Math" w:eastAsiaTheme="minorEastAsia" w:hAnsi="Cambria Math"/>
+                <w:lang w:val="en-GB"/>
+              </w:rPr>
+              <m:t>1</m:t>
+            </m:r>
+          </m:sub>
+        </m:sSub>
+      </m:oMath>
+      <w:r>
+        <w:rPr>
+          <w:rFonts w:eastAsiaTheme="minorEastAsia"/>
+          <w:lang w:val="en-GB"/>
+        </w:rPr>
+        <w:t xml:space="preserve"> for a length L and a tangent a </w:t>
+      </w:r>
+      <m:oMath>
+        <m:sSub>
+          <m:sSubPr>
+            <m:ctrlPr>
+              <w:rPr>
+                <w:rFonts w:ascii="Cambria Math" w:eastAsiaTheme="minorEastAsia" w:hAnsi="Cambria Math"/>
+                <w:i/>
+                <w:lang w:val="en-GB"/>
+              </w:rPr>
+            </m:ctrlPr>
+          </m:sSubPr>
+          <m:e>
+            <m:r>
+              <w:rPr>
+                <w:rFonts w:ascii="Cambria Math" w:eastAsiaTheme="minorEastAsia" w:hAnsi="Cambria Math"/>
+                <w:lang w:val="en-GB"/>
+              </w:rPr>
+              <m:t>P</m:t>
+            </m:r>
+          </m:e>
+          <m:sub>
+            <m:r>
+              <w:rPr>
+                <w:rFonts w:ascii="Cambria Math" w:eastAsiaTheme="minorEastAsia" w:hAnsi="Cambria Math"/>
+                <w:lang w:val="en-GB"/>
+              </w:rPr>
+              <m:t>0</m:t>
+            </m:r>
+          </m:sub>
+        </m:sSub>
+      </m:oMath>
+      <w:r>
+        <w:rPr>
+          <w:rFonts w:eastAsiaTheme="minorEastAsia"/>
+          <w:lang w:val="en-GB"/>
+        </w:rPr>
+        <w:t xml:space="preserve"> defined by  </w:t>
+      </w:r>
+      <m:oMath>
+        <m:r>
+          <w:rPr>
+            <w:rFonts w:ascii="Cambria Math" w:eastAsiaTheme="minorEastAsia" w:hAnsi="Cambria Math"/>
+            <w:lang w:val="en-GB"/>
+          </w:rPr>
+          <m:t>t</m:t>
+        </m:r>
+      </m:oMath>
+      <w:r>
+        <w:rPr>
+          <w:rFonts w:eastAsiaTheme="minorEastAsia"/>
+          <w:lang w:val="en-GB"/>
+        </w:rPr>
+        <w:t xml:space="preserve"> a complex number. </w:t>
+      </w:r>
+      <w:r>
+        <w:rPr>
+          <w:rFonts w:eastAsiaTheme="minorEastAsia"/>
+          <w:lang w:val="en-GB"/>
+        </w:rPr>
+        <w:t xml:space="preserve">We put </w:t>
+      </w:r>
+      <m:oMath>
+        <m:sSub>
+          <m:sSubPr>
+            <m:ctrlPr>
+              <w:rPr>
+                <w:rFonts w:ascii="Cambria Math" w:eastAsiaTheme="minorEastAsia" w:hAnsi="Cambria Math"/>
+                <w:i/>
+                <w:lang w:val="en-GB"/>
+              </w:rPr>
+            </m:ctrlPr>
+          </m:sSubPr>
+          <m:e>
+            <m:r>
+              <w:rPr>
+                <w:rFonts w:ascii="Cambria Math" w:eastAsiaTheme="minorEastAsia" w:hAnsi="Cambria Math"/>
+                <w:lang w:val="en-GB"/>
+              </w:rPr>
+              <m:t>P</m:t>
+            </m:r>
+          </m:e>
+          <m:sub>
+            <m:r>
+              <w:rPr>
+                <w:rFonts w:ascii="Cambria Math" w:eastAsiaTheme="minorEastAsia" w:hAnsi="Cambria Math"/>
+                <w:lang w:val="en-GB"/>
+              </w:rPr>
+              <m:t>0</m:t>
+            </m:r>
+          </m:sub>
+        </m:sSub>
+        <m:r>
+          <w:rPr>
+            <w:rFonts w:ascii="Cambria Math" w:eastAsiaTheme="minorEastAsia" w:hAnsi="Cambria Math"/>
+            <w:lang w:val="en-GB"/>
+          </w:rPr>
+          <m:t>=-c</m:t>
+        </m:r>
+      </m:oMath>
+      <w:r>
+        <w:rPr>
+          <w:rFonts w:eastAsiaTheme="minorEastAsia"/>
+          <w:lang w:val="en-GB"/>
+        </w:rPr>
+        <w:t xml:space="preserve"> </w:t>
+      </w:r>
+      <m:oMath>
+        <m:sSub>
+          <m:sSubPr>
+            <m:ctrlPr>
+              <w:rPr>
+                <w:rFonts w:ascii="Cambria Math" w:eastAsiaTheme="minorEastAsia" w:hAnsi="Cambria Math"/>
+                <w:i/>
+                <w:lang w:val="en-GB"/>
+              </w:rPr>
+            </m:ctrlPr>
+          </m:sSubPr>
+          <m:e>
+            <m:r>
+              <w:rPr>
+                <w:rFonts w:ascii="Cambria Math" w:eastAsiaTheme="minorEastAsia" w:hAnsi="Cambria Math"/>
+                <w:lang w:val="en-GB"/>
+              </w:rPr>
+              <m:t>P</m:t>
+            </m:r>
+          </m:e>
+          <m:sub>
+            <m:r>
+              <w:rPr>
+                <w:rFonts w:ascii="Cambria Math" w:eastAsiaTheme="minorEastAsia" w:hAnsi="Cambria Math"/>
+                <w:lang w:val="en-GB"/>
+              </w:rPr>
+              <m:t>1</m:t>
+            </m:r>
+          </m:sub>
+        </m:sSub>
+        <m:r>
+          <w:rPr>
+            <w:rFonts w:ascii="Cambria Math" w:eastAsiaTheme="minorEastAsia" w:hAnsi="Cambria Math"/>
+            <w:lang w:val="en-GB"/>
+          </w:rPr>
+          <m:t>=c</m:t>
+        </m:r>
+      </m:oMath>
+      <w:r>
+        <w:rPr>
+          <w:rFonts w:eastAsiaTheme="minorEastAsia"/>
+          <w:lang w:val="en-GB"/>
+        </w:rPr>
+        <w:t xml:space="preserve">, c being on the real line. </w:t>
+      </w:r>
+    </w:p>
+    <w:p>
+      <w:pPr>
+        <w:rPr>
+          <w:rFonts w:eastAsiaTheme="minorEastAsia"/>
+          <w:lang w:val="en-GB"/>
+        </w:rPr>
+      </w:pPr>
+      <w:r>
+        <w:rPr>
+          <w:rFonts w:eastAsiaTheme="minorEastAsia"/>
+          <w:lang w:val="en-GB"/>
+        </w:rPr>
+        <w:t>-</w:t>
+      </w:r>
+      <w:r>
+        <w:rPr>
+          <w:rFonts w:eastAsiaTheme="minorEastAsia"/>
+          <w:lang w:val="en-GB"/>
+        </w:rPr>
+        <w:t>Definition of PH curves</w:t>
+      </w:r>
+    </w:p>
+    <w:p>
+      <w:pPr>
+        <w:rPr>
+          <w:rFonts w:eastAsiaTheme="minorEastAsia"/>
+          <w:lang w:val="en-GB"/>
+        </w:rPr>
+      </w:pPr>
+      <m:oMathPara>
+        <m:oMath>
+          <m:r>
+            <w:rPr>
+              <w:rFonts w:ascii="Cambria Math" w:eastAsiaTheme="minorEastAsia" w:hAnsi="Cambria Math"/>
+              <w:lang w:val="en-GB"/>
+            </w:rPr>
+            <m:t>r</m:t>
+          </m:r>
+          <m:r>
+            <w:rPr>
+              <w:rFonts w:ascii="Cambria Math" w:eastAsiaTheme="minorEastAsia" w:hAnsi="Cambria Math"/>
+              <w:lang w:val="en-GB"/>
+            </w:rPr>
+            <m:t>=x+iy</m:t>
+          </m:r>
+          <m:r>
+            <w:rPr>
+              <w:rFonts w:ascii="Cambria Math" w:eastAsiaTheme="minorEastAsia" w:hAnsi="Cambria Math"/>
+              <w:lang w:val="en-GB"/>
+            </w:rPr>
+            <m:t xml:space="preserve"> </m:t>
+          </m:r>
+          <m:r>
+            <w:rPr>
+              <w:rFonts w:ascii="Cambria Math" w:eastAsiaTheme="minorEastAsia" w:hAnsi="Cambria Math"/>
+              <w:lang w:val="en-GB"/>
+            </w:rPr>
+            <m:t xml:space="preserve">is a </m:t>
+          </m:r>
+          <m:r>
+            <w:rPr>
+              <w:rFonts w:ascii="Cambria Math" w:eastAsiaTheme="minorEastAsia" w:hAnsi="Cambria Math"/>
+              <w:lang w:val="en-GB"/>
+            </w:rPr>
+            <m:t>PH curve</m:t>
+          </m:r>
+          <m:r>
+            <w:rPr>
+              <w:rFonts w:ascii="Cambria Math" w:eastAsiaTheme="minorEastAsia" w:hAnsi="Cambria Math"/>
+              <w:lang w:val="en-GB"/>
+            </w:rPr>
+            <m:t xml:space="preserve"> </m:t>
+          </m:r>
+          <m:box>
+            <m:boxPr>
+              <m:opEmu m:val="1"/>
+              <m:ctrlPr>
+                <w:rPr>
+                  <w:rFonts w:ascii="Cambria Math" w:eastAsiaTheme="minorEastAsia" w:hAnsi="Cambria Math"/>
+                  <w:i/>
+                  <w:lang w:val="en-GB"/>
+                </w:rPr>
+              </m:ctrlPr>
+            </m:boxPr>
+            <m:e>
+              <m:groupChr>
+                <m:groupChrPr>
+                  <m:chr m:val="⇔"/>
+                  <m:pos m:val="top"/>
+                  <m:ctrlPr>
+                    <w:rPr>
+                      <w:rFonts w:ascii="Cambria Math" w:eastAsiaTheme="minorEastAsia" w:hAnsi="Cambria Math"/>
+                      <w:i/>
+                      <w:lang w:val="en-GB"/>
+                    </w:rPr>
+                  </m:ctrlPr>
+                </m:groupChrPr>
+                <m:e/>
+              </m:groupChr>
+            </m:e>
+          </m:box>
+          <m:r>
+            <w:rPr>
+              <w:rFonts w:ascii="Cambria Math" w:eastAsiaTheme="minorEastAsia" w:hAnsi="Cambria Math"/>
+              <w:lang w:val="en-GB"/>
+            </w:rPr>
+            <m:t xml:space="preserve"> </m:t>
+          </m:r>
+          <m:sSup>
+            <m:sSupPr>
+              <m:ctrlPr>
+                <w:rPr>
+                  <w:rFonts w:ascii="Cambria Math" w:eastAsiaTheme="minorEastAsia" w:hAnsi="Cambria Math"/>
+                  <w:i/>
+                  <w:lang w:val="en-GB"/>
+                </w:rPr>
+              </m:ctrlPr>
+            </m:sSupPr>
+            <m:e>
+              <m:r>
+                <w:rPr>
+                  <w:rFonts w:ascii="Cambria Math" w:eastAsiaTheme="minorEastAsia" w:hAnsi="Cambria Math"/>
+                  <w:lang w:val="en-GB"/>
+                </w:rPr>
+                <m:t>r</m:t>
+              </m:r>
+            </m:e>
+            <m:sup>
+              <m:r>
+                <w:rPr>
+                  <w:rFonts w:ascii="Cambria Math" w:eastAsiaTheme="minorEastAsia" w:hAnsi="Cambria Math"/>
+                  <w:lang w:val="en-GB"/>
+                </w:rPr>
+                <m:t>'</m:t>
+              </m:r>
+            </m:sup>
+          </m:sSup>
+          <m:r>
+            <w:rPr>
+              <w:rFonts w:ascii="Cambria Math" w:eastAsiaTheme="minorEastAsia" w:hAnsi="Cambria Math"/>
+              <w:lang w:val="en-GB"/>
+            </w:rPr>
+            <m:t>=</m:t>
+          </m:r>
+          <m:sSup>
+            <m:sSupPr>
+              <m:ctrlPr>
+                <w:rPr>
+                  <w:rFonts w:ascii="Cambria Math" w:eastAsiaTheme="minorEastAsia" w:hAnsi="Cambria Math"/>
+                  <w:i/>
+                  <w:lang w:val="en-GB"/>
+                </w:rPr>
+              </m:ctrlPr>
+            </m:sSupPr>
+            <m:e>
+              <m:r>
+                <w:rPr>
+                  <w:rFonts w:ascii="Cambria Math" w:eastAsiaTheme="minorEastAsia" w:hAnsi="Cambria Math"/>
+                  <w:lang w:val="en-GB"/>
+                </w:rPr>
+                <m:t>z</m:t>
+              </m:r>
+            </m:e>
+            <m:sup>
+              <m:r>
+                <w:rPr>
+                  <w:rFonts w:ascii="Cambria Math" w:eastAsiaTheme="minorEastAsia" w:hAnsi="Cambria Math"/>
+                  <w:lang w:val="en-GB"/>
+                </w:rPr>
+                <m:t>2</m:t>
+              </m:r>
+            </m:sup>
+          </m:sSup>
+        </m:oMath>
+      </m:oMathPara>
+    </w:p>
+    <w:p>
+      <w:pPr>
+        <w:rPr>
+          <w:rFonts w:eastAsiaTheme="minorEastAsia"/>
+          <w:lang w:val="en-GB"/>
+        </w:rPr>
+      </w:pPr>
+      <m:oMathPara>
+        <m:oMath>
+          <m:r>
+            <w:rPr>
+              <w:rFonts w:ascii="Cambria Math" w:eastAsiaTheme="minorEastAsia" w:hAnsi="Cambria Math"/>
+              <w:lang w:val="en-GB"/>
+            </w:rPr>
+            <m:t>with z a complex polynomial</m:t>
+          </m:r>
+        </m:oMath>
+      </m:oMathPara>
+    </w:p>
+    <w:p>
+      <w:pPr>
+        <w:rPr>
+          <w:rFonts w:eastAsiaTheme="minorEastAsia"/>
+          <w:lang w:val="en-GB"/>
+        </w:rPr>
+      </w:pPr>
+      <w:r>
+        <w:rPr>
+          <w:rFonts w:eastAsiaTheme="minorEastAsia"/>
+          <w:lang w:val="en-GB"/>
+        </w:rPr>
+        <w:t>In our case (cubic) z</w:t>
+      </w:r>
+    </w:p>
+    <w:p>
+      <w:pPr>
+        <w:rPr>
+          <w:lang w:val="en-GB"/>
+        </w:rPr>
+      </w:pPr>
+      <w:r>
+        <w:rPr>
+          <w:lang w:val="en-GB"/>
+        </w:rPr>
+        <w:t>-</w:t>
+      </w:r>
+      <w:r>
+        <w:rPr>
+          <w:lang w:val="en-GB"/>
+        </w:rPr>
+        <w:t>R</w:t>
+      </w:r>
+      <w:r>
+        <w:rPr>
+          <w:lang w:val="en-GB"/>
+        </w:rPr>
+        <w:t>ectifying polygon</w:t>
+      </w:r>
+    </w:p>
+    <w:p>
+      <w:pPr>
+        <w:rPr>
+          <w:rFonts w:eastAsiaTheme="minorEastAsia"/>
+          <w:lang w:val="en-GB"/>
+        </w:rPr>
+      </w:pPr>
+      <m:oMath>
+        <m:d>
+          <m:dPr>
+            <m:begChr m:val="["/>
+            <m:endChr m:val="]"/>
+            <m:ctrlPr>
+              <w:rPr>
+                <w:rFonts w:ascii="Cambria Math" w:hAnsi="Cambria Math"/>
+                <w:i/>
+                <w:lang w:val="en-GB"/>
+              </w:rPr>
+            </m:ctrlPr>
+          </m:dPr>
+          <m:e>
+            <m:sSub>
+              <m:sSubPr>
+                <m:ctrlPr>
+                  <w:rPr>
+                    <w:rFonts w:ascii="Cambria Math" w:hAnsi="Cambria Math"/>
+                    <w:i/>
+                    <w:lang w:val="en-GB"/>
+                  </w:rPr>
+                </m:ctrlPr>
+              </m:sSubPr>
+              <m:e>
+                <m:r>
+                  <w:rPr>
+                    <w:rFonts w:ascii="Cambria Math" w:hAnsi="Cambria Math"/>
+                    <w:lang w:val="en-GB"/>
+                  </w:rPr>
+                  <m:t>P</m:t>
+                </m:r>
+              </m:e>
+              <m:sub>
+                <m:r>
+                  <w:rPr>
+                    <w:rFonts w:ascii="Cambria Math" w:hAnsi="Cambria Math"/>
+                    <w:lang w:val="en-GB"/>
+                  </w:rPr>
+                  <m:t>0</m:t>
+                </m:r>
+              </m:sub>
+            </m:sSub>
+            <m:r>
+              <w:rPr>
+                <w:rFonts w:ascii="Cambria Math" w:hAnsi="Cambria Math"/>
+                <w:lang w:val="en-GB"/>
+              </w:rPr>
+              <m:t>P P</m:t>
+            </m:r>
+            <m:sSub>
+              <m:sSubPr>
+                <m:ctrlPr>
+                  <w:rPr>
+                    <w:rFonts w:ascii="Cambria Math" w:hAnsi="Cambria Math"/>
+                    <w:i/>
+                    <w:lang w:val="en-GB"/>
+                  </w:rPr>
+                </m:ctrlPr>
+              </m:sSubPr>
+              <m:e>
+                <m:r>
+                  <w:rPr>
+                    <w:rFonts w:ascii="Cambria Math" w:hAnsi="Cambria Math"/>
+                    <w:lang w:val="en-GB"/>
+                  </w:rPr>
+                  <m:t>P</m:t>
+                </m:r>
+              </m:e>
+              <m:sub>
+                <m:r>
+                  <w:rPr>
+                    <w:rFonts w:ascii="Cambria Math" w:hAnsi="Cambria Math"/>
+                    <w:lang w:val="en-GB"/>
+                  </w:rPr>
+                  <m:t>1</m:t>
+                </m:r>
+              </m:sub>
+            </m:sSub>
+          </m:e>
+        </m:d>
+      </m:oMath>
+      <w:r>
+        <w:rPr>
+          <w:rFonts w:eastAsiaTheme="minorEastAsia"/>
+          <w:lang w:val="en-GB"/>
+        </w:rPr>
+        <w:t xml:space="preserve"> is the rectifying polygon of </w:t>
+      </w:r>
+      <m:oMath>
+        <m:r>
+          <w:rPr>
+            <w:rFonts w:ascii="Cambria Math" w:eastAsiaTheme="minorEastAsia" w:hAnsi="Cambria Math"/>
+            <w:lang w:val="en-GB"/>
+          </w:rPr>
+          <m:t>r</m:t>
+        </m:r>
+      </m:oMath>
+      <w:r>
+        <w:rPr>
+          <w:rFonts w:eastAsiaTheme="minorEastAsia"/>
+          <w:lang w:val="en-GB"/>
+        </w:rPr>
+        <w:t xml:space="preserve"> is length is </w:t>
+      </w:r>
+      <w:proofErr w:type="gramStart"/>
+      <w:r>
+        <w:rPr>
+          <w:rFonts w:eastAsiaTheme="minorEastAsia"/>
+          <w:lang w:val="en-GB"/>
+        </w:rPr>
+        <w:t>L</w:t>
+      </w:r>
+      <w:proofErr w:type="gramEnd"/>
+      <w:r>
+        <w:rPr>
+          <w:rFonts w:eastAsiaTheme="minorEastAsia"/>
+          <w:lang w:val="en-GB"/>
+        </w:rPr>
+        <w:t xml:space="preserve"> </w:t>
+      </w:r>
+    </w:p>
+    <w:p>
+      <w:pPr>
+        <w:rPr>
+          <w:rFonts w:eastAsiaTheme="minorEastAsia"/>
+          <w:lang w:val="en-GB"/>
+        </w:rPr>
+      </w:pPr>
+      <m:oMathPara>
+        <m:oMath>
+          <m:box>
+            <m:boxPr>
+              <m:opEmu m:val="1"/>
+              <m:ctrlPr>
+                <w:rPr>
+                  <w:rFonts w:ascii="Cambria Math" w:eastAsiaTheme="minorEastAsia" w:hAnsi="Cambria Math"/>
+                  <w:i/>
+                  <w:lang w:val="en-GB"/>
+                </w:rPr>
+              </m:ctrlPr>
+            </m:boxPr>
+            <m:e>
+              <m:groupChr>
+                <m:groupChrPr>
+                  <m:chr m:val="⇒"/>
+                  <m:vertJc m:val="bot"/>
+                  <m:ctrlPr>
+                    <w:rPr>
+                      <w:rFonts w:ascii="Cambria Math" w:eastAsiaTheme="minorEastAsia" w:hAnsi="Cambria Math"/>
+                      <w:i/>
+                      <w:lang w:val="en-GB"/>
+                    </w:rPr>
+                  </m:ctrlPr>
+                </m:groupChrPr>
+                <m:e/>
+              </m:groupChr>
+            </m:e>
+          </m:box>
+          <m:r>
+            <w:rPr>
+              <w:rFonts w:ascii="Cambria Math" w:eastAsiaTheme="minorEastAsia" w:hAnsi="Cambria Math"/>
+              <w:lang w:val="en-GB"/>
+            </w:rPr>
+            <m:t xml:space="preserve"> P is on the ellipse</m:t>
+          </m:r>
+          <m:f>
+            <m:fPr>
+              <m:ctrlPr>
+                <w:rPr>
+                  <w:rFonts w:ascii="Cambria Math" w:eastAsiaTheme="minorEastAsia" w:hAnsi="Cambria Math"/>
+                  <w:i/>
+                  <w:lang w:val="en-GB"/>
+                </w:rPr>
+              </m:ctrlPr>
+            </m:fPr>
+            <m:num>
+              <m:sSup>
+                <m:sSupPr>
+                  <m:ctrlPr>
+                    <w:rPr>
+                      <w:rFonts w:ascii="Cambria Math" w:eastAsiaTheme="minorEastAsia" w:hAnsi="Cambria Math"/>
+                      <w:i/>
+                      <w:lang w:val="en-GB"/>
+                    </w:rPr>
+                  </m:ctrlPr>
+                </m:sSupPr>
+                <m:e>
+                  <m:r>
+                    <w:rPr>
+                      <w:rFonts w:ascii="Cambria Math" w:eastAsiaTheme="minorEastAsia" w:hAnsi="Cambria Math"/>
+                      <w:lang w:val="en-GB"/>
+                    </w:rPr>
+                    <m:t>x</m:t>
+                  </m:r>
+                </m:e>
+                <m:sup>
+                  <m:r>
+                    <w:rPr>
+                      <w:rFonts w:ascii="Cambria Math" w:eastAsiaTheme="minorEastAsia" w:hAnsi="Cambria Math"/>
+                      <w:lang w:val="en-GB"/>
+                    </w:rPr>
+                    <m:t>2</m:t>
+                  </m:r>
+                </m:sup>
+              </m:sSup>
+            </m:num>
+            <m:den>
+              <m:sSup>
+                <m:sSupPr>
+                  <m:ctrlPr>
+                    <w:rPr>
+                      <w:rFonts w:ascii="Cambria Math" w:eastAsiaTheme="minorEastAsia" w:hAnsi="Cambria Math"/>
+                      <w:i/>
+                      <w:lang w:val="en-GB"/>
+                    </w:rPr>
+                  </m:ctrlPr>
+                </m:sSupPr>
+                <m:e>
+                  <m:r>
+                    <w:rPr>
+                      <w:rFonts w:ascii="Cambria Math" w:eastAsiaTheme="minorEastAsia" w:hAnsi="Cambria Math"/>
+                      <w:lang w:val="en-GB"/>
+                    </w:rPr>
+                    <m:t>a</m:t>
+                  </m:r>
+                </m:e>
+                <m:sup>
+                  <m:r>
+                    <w:rPr>
+                      <w:rFonts w:ascii="Cambria Math" w:eastAsiaTheme="minorEastAsia" w:hAnsi="Cambria Math"/>
+                      <w:lang w:val="en-GB"/>
+                    </w:rPr>
+                    <m:t>2</m:t>
+                  </m:r>
+                </m:sup>
+              </m:sSup>
+            </m:den>
+          </m:f>
+          <m:r>
+            <w:rPr>
+              <w:rFonts w:ascii="Cambria Math" w:eastAsiaTheme="minorEastAsia" w:hAnsi="Cambria Math"/>
+              <w:lang w:val="en-GB"/>
+            </w:rPr>
+            <m:t>+</m:t>
+          </m:r>
+          <m:f>
+            <m:fPr>
+              <m:ctrlPr>
+                <w:rPr>
+                  <w:rFonts w:ascii="Cambria Math" w:eastAsiaTheme="minorEastAsia" w:hAnsi="Cambria Math"/>
+                  <w:i/>
+                  <w:lang w:val="en-GB"/>
+                </w:rPr>
+              </m:ctrlPr>
+            </m:fPr>
+            <m:num>
+              <m:sSup>
+                <m:sSupPr>
+                  <m:ctrlPr>
+                    <w:rPr>
+                      <w:rFonts w:ascii="Cambria Math" w:eastAsiaTheme="minorEastAsia" w:hAnsi="Cambria Math"/>
+                      <w:i/>
+                      <w:lang w:val="en-GB"/>
+                    </w:rPr>
+                  </m:ctrlPr>
+                </m:sSupPr>
+                <m:e>
+                  <m:r>
+                    <w:rPr>
+                      <w:rFonts w:ascii="Cambria Math" w:eastAsiaTheme="minorEastAsia" w:hAnsi="Cambria Math"/>
+                      <w:lang w:val="en-GB"/>
+                    </w:rPr>
+                    <m:t>y</m:t>
+                  </m:r>
+                </m:e>
+                <m:sup>
+                  <m:r>
+                    <w:rPr>
+                      <w:rFonts w:ascii="Cambria Math" w:eastAsiaTheme="minorEastAsia" w:hAnsi="Cambria Math"/>
+                      <w:lang w:val="en-GB"/>
+                    </w:rPr>
+                    <m:t>2</m:t>
+                  </m:r>
+                </m:sup>
+              </m:sSup>
+            </m:num>
+            <m:den>
+              <m:sSup>
+                <m:sSupPr>
+                  <m:ctrlPr>
+                    <w:rPr>
+                      <w:rFonts w:ascii="Cambria Math" w:eastAsiaTheme="minorEastAsia" w:hAnsi="Cambria Math"/>
+                      <w:i/>
+                      <w:lang w:val="en-GB"/>
+                    </w:rPr>
+                  </m:ctrlPr>
+                </m:sSupPr>
+                <m:e>
+                  <m:r>
+                    <w:rPr>
+                      <w:rFonts w:ascii="Cambria Math" w:eastAsiaTheme="minorEastAsia" w:hAnsi="Cambria Math"/>
+                      <w:lang w:val="en-GB"/>
+                    </w:rPr>
+                    <m:t>b</m:t>
+                  </m:r>
+                </m:e>
+                <m:sup>
+                  <m:r>
+                    <w:rPr>
+                      <w:rFonts w:ascii="Cambria Math" w:eastAsiaTheme="minorEastAsia" w:hAnsi="Cambria Math"/>
+                      <w:lang w:val="en-GB"/>
+                    </w:rPr>
+                    <m:t>2</m:t>
+                  </m:r>
+                </m:sup>
+              </m:sSup>
+            </m:den>
+          </m:f>
+          <m:r>
+            <w:rPr>
+              <w:rFonts w:ascii="Cambria Math" w:eastAsiaTheme="minorEastAsia" w:hAnsi="Cambria Math"/>
+              <w:lang w:val="en-GB"/>
+            </w:rPr>
+            <m:t>=1</m:t>
+          </m:r>
+          <m:r>
+            <w:rPr>
+              <w:rFonts w:ascii="Cambria Math" w:eastAsiaTheme="minorEastAsia" w:hAnsi="Cambria Math"/>
+              <w:lang w:val="en-GB"/>
+            </w:rPr>
+            <m:t xml:space="preserve"> of focal point-c and c</m:t>
+          </m:r>
+        </m:oMath>
+      </m:oMathPara>
+    </w:p>
+    <w:p>
+      <w:pPr>
+        <w:rPr>
+          <w:rFonts w:eastAsiaTheme="minorEastAsia"/>
+          <w:lang w:val="en-GB"/>
+        </w:rPr>
+      </w:pPr>
+      <m:oMathPara>
+        <m:oMath>
+          <m:r>
+            <w:rPr>
+              <w:rFonts w:ascii="Cambria Math" w:eastAsiaTheme="minorEastAsia" w:hAnsi="Cambria Math"/>
+              <w:lang w:val="en-GB"/>
+            </w:rPr>
+            <m:t>With a=</m:t>
+          </m:r>
+          <m:f>
+            <m:fPr>
+              <m:ctrlPr>
+                <w:rPr>
+                  <w:rFonts w:ascii="Cambria Math" w:eastAsiaTheme="minorEastAsia" w:hAnsi="Cambria Math"/>
+                  <w:i/>
+                  <w:lang w:val="en-GB"/>
+                </w:rPr>
+              </m:ctrlPr>
+            </m:fPr>
+            <m:num>
+              <m:r>
+                <w:rPr>
+                  <w:rFonts w:ascii="Cambria Math" w:eastAsiaTheme="minorEastAsia" w:hAnsi="Cambria Math"/>
+                  <w:lang w:val="en-GB"/>
+                </w:rPr>
+                <m:t>L</m:t>
+              </m:r>
+            </m:num>
+            <m:den>
+              <m:r>
+                <w:rPr>
+                  <w:rFonts w:ascii="Cambria Math" w:eastAsiaTheme="minorEastAsia" w:hAnsi="Cambria Math"/>
+                  <w:lang w:val="en-GB"/>
+                </w:rPr>
+                <m:t>2</m:t>
+              </m:r>
+            </m:den>
+          </m:f>
+          <m:r>
+            <w:rPr>
+              <w:rFonts w:ascii="Cambria Math" w:eastAsiaTheme="minorEastAsia" w:hAnsi="Cambria Math"/>
+              <w:lang w:val="en-GB"/>
+            </w:rPr>
+            <m:t xml:space="preserve"> and b=</m:t>
+          </m:r>
+          <m:rad>
+            <m:radPr>
+              <m:degHide m:val="1"/>
+              <m:ctrlPr>
+                <w:rPr>
+                  <w:rFonts w:ascii="Cambria Math" w:eastAsiaTheme="minorEastAsia" w:hAnsi="Cambria Math"/>
+                  <w:i/>
+                  <w:lang w:val="en-GB"/>
+                </w:rPr>
+              </m:ctrlPr>
+            </m:radPr>
+            <m:deg/>
+            <m:e>
+              <m:sSup>
+                <m:sSupPr>
+                  <m:ctrlPr>
+                    <w:rPr>
+                      <w:rFonts w:ascii="Cambria Math" w:eastAsiaTheme="minorEastAsia" w:hAnsi="Cambria Math"/>
+                      <w:i/>
+                      <w:lang w:val="en-GB"/>
+                    </w:rPr>
+                  </m:ctrlPr>
+                </m:sSupPr>
+                <m:e>
+                  <m:r>
+                    <w:rPr>
+                      <w:rFonts w:ascii="Cambria Math" w:eastAsiaTheme="minorEastAsia" w:hAnsi="Cambria Math"/>
+                      <w:lang w:val="en-GB"/>
+                    </w:rPr>
+                    <m:t>a</m:t>
+                  </m:r>
+                </m:e>
+                <m:sup>
+                  <m:r>
+                    <w:rPr>
+                      <w:rFonts w:ascii="Cambria Math" w:eastAsiaTheme="minorEastAsia" w:hAnsi="Cambria Math"/>
+                      <w:lang w:val="en-GB"/>
+                    </w:rPr>
+                    <m:t>2</m:t>
+                  </m:r>
+                </m:sup>
+              </m:sSup>
+              <m:r>
+                <w:rPr>
+                  <w:rFonts w:ascii="Cambria Math" w:eastAsiaTheme="minorEastAsia" w:hAnsi="Cambria Math"/>
+                  <w:lang w:val="en-GB"/>
+                </w:rPr>
+                <m:t>-</m:t>
+              </m:r>
+              <m:sSup>
+                <m:sSupPr>
+                  <m:ctrlPr>
+                    <w:rPr>
+                      <w:rFonts w:ascii="Cambria Math" w:eastAsiaTheme="minorEastAsia" w:hAnsi="Cambria Math"/>
+                      <w:i/>
+                      <w:lang w:val="en-GB"/>
+                    </w:rPr>
+                  </m:ctrlPr>
+                </m:sSupPr>
+                <m:e>
+                  <m:r>
+                    <w:rPr>
+                      <w:rFonts w:ascii="Cambria Math" w:eastAsiaTheme="minorEastAsia" w:hAnsi="Cambria Math"/>
+                      <w:lang w:val="en-GB"/>
+                    </w:rPr>
+                    <m:t>c</m:t>
+                  </m:r>
+                </m:e>
+                <m:sup>
+                  <m:r>
+                    <w:rPr>
+                      <w:rFonts w:ascii="Cambria Math" w:eastAsiaTheme="minorEastAsia" w:hAnsi="Cambria Math"/>
+                      <w:lang w:val="en-GB"/>
+                    </w:rPr>
+                    <m:t>2</m:t>
+                  </m:r>
+                </m:sup>
+              </m:sSup>
+            </m:e>
+          </m:rad>
+          <m:r>
+            <w:rPr>
+              <w:rFonts w:ascii="Cambria Math" w:eastAsiaTheme="minorEastAsia" w:hAnsi="Cambria Math"/>
+              <w:lang w:val="en-GB"/>
+            </w:rPr>
+            <m:t xml:space="preserve"> </m:t>
+          </m:r>
+        </m:oMath>
+      </m:oMathPara>
+    </w:p>
+    <w:p>
+      <w:pPr>
+        <w:rPr>
+          <w:rFonts w:eastAsiaTheme="minorEastAsia"/>
+          <w:lang w:val="en-GB"/>
+        </w:rPr>
+      </w:pPr>
+      <m:oMathPara>
+        <m:oMath>
+          <m:r>
+            <m:rPr>
+              <m:sty m:val="p"/>
+            </m:rPr>
+            <w:rPr>
+              <w:rFonts w:ascii="Cambria Math" w:eastAsiaTheme="minorEastAsia" w:hAnsi="Cambria Math"/>
+              <w:lang w:val="en-GB"/>
+            </w:rPr>
+            <m:t>Δ</m:t>
+          </m:r>
+          <m:sSub>
+            <m:sSubPr>
+              <m:ctrlPr>
+                <w:rPr>
+                  <w:rFonts w:ascii="Cambria Math" w:eastAsiaTheme="minorEastAsia" w:hAnsi="Cambria Math"/>
+                  <w:i/>
+                  <w:lang w:val="en-GB"/>
+                </w:rPr>
+              </m:ctrlPr>
+            </m:sSubPr>
+            <m:e>
+              <m:r>
+                <w:rPr>
+                  <w:rFonts w:ascii="Cambria Math" w:eastAsiaTheme="minorEastAsia" w:hAnsi="Cambria Math"/>
+                  <w:lang w:val="en-GB"/>
+                </w:rPr>
+                <m:t>P</m:t>
+              </m:r>
+            </m:e>
+            <m:sub>
+              <m:r>
+                <w:rPr>
+                  <w:rFonts w:ascii="Cambria Math" w:eastAsiaTheme="minorEastAsia" w:hAnsi="Cambria Math"/>
+                  <w:lang w:val="en-GB"/>
+                </w:rPr>
+                <m:t>0</m:t>
+              </m:r>
+            </m:sub>
+          </m:sSub>
+          <m:r>
+            <w:rPr>
+              <w:rFonts w:ascii="Cambria Math" w:eastAsiaTheme="minorEastAsia" w:hAnsi="Cambria Math"/>
+              <w:lang w:val="en-GB"/>
+            </w:rPr>
+            <m:t>=P-</m:t>
+          </m:r>
+          <m:sSub>
+            <m:sSubPr>
+              <m:ctrlPr>
+                <w:rPr>
+                  <w:rFonts w:ascii="Cambria Math" w:eastAsiaTheme="minorEastAsia" w:hAnsi="Cambria Math"/>
+                  <w:i/>
+                  <w:lang w:val="en-GB"/>
+                </w:rPr>
+              </m:ctrlPr>
+            </m:sSubPr>
+            <m:e>
+              <m:r>
+                <w:rPr>
+                  <w:rFonts w:ascii="Cambria Math" w:eastAsiaTheme="minorEastAsia" w:hAnsi="Cambria Math"/>
+                  <w:lang w:val="en-GB"/>
+                </w:rPr>
+                <m:t>P</m:t>
+              </m:r>
+            </m:e>
+            <m:sub>
+              <m:r>
+                <w:rPr>
+                  <w:rFonts w:ascii="Cambria Math" w:eastAsiaTheme="minorEastAsia" w:hAnsi="Cambria Math"/>
+                  <w:lang w:val="en-GB"/>
+                </w:rPr>
+                <m:t>0</m:t>
+              </m:r>
+            </m:sub>
+          </m:sSub>
+          <m:r>
+            <w:rPr>
+              <w:rFonts w:ascii="Cambria Math" w:eastAsiaTheme="minorEastAsia" w:hAnsi="Cambria Math"/>
+              <w:lang w:val="en-GB"/>
+            </w:rPr>
+            <m:t>=</m:t>
+          </m:r>
+          <m:sSub>
+            <m:sSubPr>
+              <m:ctrlPr>
+                <w:rPr>
+                  <w:rFonts w:ascii="Cambria Math" w:eastAsiaTheme="minorEastAsia" w:hAnsi="Cambria Math"/>
+                  <w:i/>
+                  <w:lang w:val="en-GB"/>
+                </w:rPr>
+              </m:ctrlPr>
+            </m:sSubPr>
+            <m:e>
+              <m:r>
+                <w:rPr>
+                  <w:rFonts w:ascii="Cambria Math" w:eastAsiaTheme="minorEastAsia" w:hAnsi="Cambria Math"/>
+                  <w:lang w:val="en-GB"/>
+                </w:rPr>
+                <m:t>l</m:t>
+              </m:r>
+            </m:e>
+            <m:sub>
+              <m:r>
+                <w:rPr>
+                  <w:rFonts w:ascii="Cambria Math" w:eastAsiaTheme="minorEastAsia" w:hAnsi="Cambria Math"/>
+                  <w:lang w:val="en-GB"/>
+                </w:rPr>
+                <m:t>0</m:t>
+              </m:r>
+            </m:sub>
+          </m:sSub>
+          <m:sSup>
+            <m:sSupPr>
+              <m:ctrlPr>
+                <w:rPr>
+                  <w:rFonts w:ascii="Cambria Math" w:eastAsiaTheme="minorEastAsia" w:hAnsi="Cambria Math"/>
+                  <w:i/>
+                  <w:lang w:val="en-GB"/>
+                </w:rPr>
+              </m:ctrlPr>
+            </m:sSupPr>
+            <m:e>
+              <m:r>
+                <w:rPr>
+                  <w:rFonts w:ascii="Cambria Math" w:eastAsiaTheme="minorEastAsia" w:hAnsi="Cambria Math"/>
+                  <w:lang w:val="en-GB"/>
+                </w:rPr>
+                <m:t>e</m:t>
+              </m:r>
+            </m:e>
+            <m:sup>
+              <m:r>
+                <w:rPr>
+                  <w:rFonts w:ascii="Cambria Math" w:eastAsiaTheme="minorEastAsia" w:hAnsi="Cambria Math"/>
+                  <w:lang w:val="en-GB"/>
+                </w:rPr>
+                <m:t>-i</m:t>
+              </m:r>
+              <m:sSub>
+                <m:sSubPr>
+                  <m:ctrlPr>
+                    <w:rPr>
+                      <w:rFonts w:ascii="Cambria Math" w:eastAsiaTheme="minorEastAsia" w:hAnsi="Cambria Math"/>
+                      <w:i/>
+                      <w:lang w:val="en-GB"/>
+                    </w:rPr>
+                  </m:ctrlPr>
+                </m:sSubPr>
+                <m:e>
+                  <m:r>
+                    <w:rPr>
+                      <w:rFonts w:ascii="Cambria Math" w:eastAsiaTheme="minorEastAsia" w:hAnsi="Cambria Math"/>
+                      <w:lang w:val="en-GB"/>
+                    </w:rPr>
+                    <m:t>θ</m:t>
+                  </m:r>
+                </m:e>
+                <m:sub>
+                  <m:r>
+                    <w:rPr>
+                      <w:rFonts w:ascii="Cambria Math" w:eastAsiaTheme="minorEastAsia" w:hAnsi="Cambria Math"/>
+                      <w:lang w:val="en-GB"/>
+                    </w:rPr>
+                    <m:t>0</m:t>
+                  </m:r>
+                </m:sub>
+              </m:sSub>
+            </m:sup>
+          </m:sSup>
+          <m:r>
+            <w:rPr>
+              <w:rFonts w:ascii="Cambria Math" w:eastAsiaTheme="minorEastAsia" w:hAnsi="Cambria Math"/>
+              <w:lang w:val="en-GB"/>
+            </w:rPr>
+            <m:t xml:space="preserve"> ; </m:t>
+          </m:r>
+          <m:r>
+            <m:rPr>
+              <m:sty m:val="p"/>
+            </m:rPr>
+            <w:rPr>
+              <w:rFonts w:ascii="Cambria Math" w:eastAsiaTheme="minorEastAsia" w:hAnsi="Cambria Math"/>
+              <w:lang w:val="en-GB"/>
+            </w:rPr>
+            <m:t>Δ</m:t>
+          </m:r>
+          <m:sSub>
+            <m:sSubPr>
+              <m:ctrlPr>
+                <w:rPr>
+                  <w:rFonts w:ascii="Cambria Math" w:eastAsiaTheme="minorEastAsia" w:hAnsi="Cambria Math"/>
+                  <w:i/>
+                  <w:lang w:val="en-GB"/>
+                </w:rPr>
+              </m:ctrlPr>
+            </m:sSubPr>
+            <m:e>
+              <m:r>
+                <w:rPr>
+                  <w:rFonts w:ascii="Cambria Math" w:eastAsiaTheme="minorEastAsia" w:hAnsi="Cambria Math"/>
+                  <w:lang w:val="en-GB"/>
+                </w:rPr>
+                <m:t>P</m:t>
+              </m:r>
+            </m:e>
+            <m:sub>
+              <m:r>
+                <w:rPr>
+                  <w:rFonts w:ascii="Cambria Math" w:eastAsiaTheme="minorEastAsia" w:hAnsi="Cambria Math"/>
+                  <w:lang w:val="en-GB"/>
+                </w:rPr>
+                <m:t>1</m:t>
+              </m:r>
+            </m:sub>
+          </m:sSub>
+          <m:r>
+            <w:rPr>
+              <w:rFonts w:ascii="Cambria Math" w:eastAsiaTheme="minorEastAsia" w:hAnsi="Cambria Math"/>
+              <w:lang w:val="en-GB"/>
+            </w:rPr>
+            <m:t>=</m:t>
+          </m:r>
+          <m:sSub>
+            <m:sSubPr>
+              <m:ctrlPr>
+                <w:rPr>
+                  <w:rFonts w:ascii="Cambria Math" w:eastAsiaTheme="minorEastAsia" w:hAnsi="Cambria Math"/>
+                  <w:i/>
+                  <w:lang w:val="en-GB"/>
+                </w:rPr>
+              </m:ctrlPr>
+            </m:sSubPr>
+            <m:e>
+              <m:r>
+                <w:rPr>
+                  <w:rFonts w:ascii="Cambria Math" w:eastAsiaTheme="minorEastAsia" w:hAnsi="Cambria Math"/>
+                  <w:lang w:val="en-GB"/>
+                </w:rPr>
+                <m:t>P</m:t>
+              </m:r>
+            </m:e>
+            <m:sub>
+              <m:r>
+                <w:rPr>
+                  <w:rFonts w:ascii="Cambria Math" w:eastAsiaTheme="minorEastAsia" w:hAnsi="Cambria Math"/>
+                  <w:lang w:val="en-GB"/>
+                </w:rPr>
+                <m:t>1</m:t>
+              </m:r>
+            </m:sub>
+          </m:sSub>
+          <m:r>
+            <w:rPr>
+              <w:rFonts w:ascii="Cambria Math" w:eastAsiaTheme="minorEastAsia" w:hAnsi="Cambria Math"/>
+              <w:lang w:val="en-GB"/>
+            </w:rPr>
+            <m:t>-P=</m:t>
+          </m:r>
+          <m:sSub>
+            <m:sSubPr>
+              <m:ctrlPr>
+                <w:rPr>
+                  <w:rFonts w:ascii="Cambria Math" w:eastAsiaTheme="minorEastAsia" w:hAnsi="Cambria Math"/>
+                  <w:i/>
+                  <w:lang w:val="en-GB"/>
+                </w:rPr>
+              </m:ctrlPr>
+            </m:sSubPr>
+            <m:e>
+              <m:r>
+                <w:rPr>
+                  <w:rFonts w:ascii="Cambria Math" w:eastAsiaTheme="minorEastAsia" w:hAnsi="Cambria Math"/>
+                  <w:lang w:val="en-GB"/>
+                </w:rPr>
+                <m:t>l</m:t>
+              </m:r>
+            </m:e>
+            <m:sub>
+              <m:r>
+                <w:rPr>
+                  <w:rFonts w:ascii="Cambria Math" w:eastAsiaTheme="minorEastAsia" w:hAnsi="Cambria Math"/>
+                  <w:lang w:val="en-GB"/>
+                </w:rPr>
+                <m:t>1</m:t>
+              </m:r>
+            </m:sub>
+          </m:sSub>
+          <m:sSup>
+            <m:sSupPr>
+              <m:ctrlPr>
+                <w:rPr>
+                  <w:rFonts w:ascii="Cambria Math" w:eastAsiaTheme="minorEastAsia" w:hAnsi="Cambria Math"/>
+                  <w:i/>
+                  <w:lang w:val="en-GB"/>
+                </w:rPr>
+              </m:ctrlPr>
+            </m:sSupPr>
+            <m:e>
+              <m:r>
+                <w:rPr>
+                  <w:rFonts w:ascii="Cambria Math" w:eastAsiaTheme="minorEastAsia" w:hAnsi="Cambria Math"/>
+                  <w:lang w:val="en-GB"/>
+                </w:rPr>
+                <m:t>e</m:t>
+              </m:r>
+            </m:e>
+            <m:sup>
+              <m:r>
+                <w:rPr>
+                  <w:rFonts w:ascii="Cambria Math" w:eastAsiaTheme="minorEastAsia" w:hAnsi="Cambria Math"/>
+                  <w:lang w:val="en-GB"/>
+                </w:rPr>
+                <m:t>-i</m:t>
+              </m:r>
+              <m:sSub>
+                <m:sSubPr>
+                  <m:ctrlPr>
+                    <w:rPr>
+                      <w:rFonts w:ascii="Cambria Math" w:eastAsiaTheme="minorEastAsia" w:hAnsi="Cambria Math"/>
+                      <w:i/>
+                      <w:lang w:val="en-GB"/>
+                    </w:rPr>
+                  </m:ctrlPr>
+                </m:sSubPr>
+                <m:e>
+                  <m:r>
+                    <w:rPr>
+                      <w:rFonts w:ascii="Cambria Math" w:eastAsiaTheme="minorEastAsia" w:hAnsi="Cambria Math"/>
+                      <w:lang w:val="en-GB"/>
+                    </w:rPr>
+                    <m:t>θ</m:t>
+                  </m:r>
+                </m:e>
+                <m:sub>
+                  <m:r>
+                    <w:rPr>
+                      <w:rFonts w:ascii="Cambria Math" w:eastAsiaTheme="minorEastAsia" w:hAnsi="Cambria Math"/>
+                      <w:lang w:val="en-GB"/>
+                    </w:rPr>
+                    <m:t>1</m:t>
+                  </m:r>
+                </m:sub>
+              </m:sSub>
+            </m:sup>
+          </m:sSup>
+        </m:oMath>
+      </m:oMathPara>
+    </w:p>
+    <w:p>
+      <w:pPr>
+        <w:rPr>
+          <w:rFonts w:eastAsiaTheme="minorEastAsia"/>
+          <w:lang w:val="en-GB"/>
+        </w:rPr>
+      </w:pPr>
+      <m:oMathPara>
+        <m:oMath>
+          <m:r>
+            <w:rPr>
+              <w:rFonts w:ascii="Cambria Math" w:eastAsiaTheme="minorEastAsia" w:hAnsi="Cambria Math"/>
+              <w:lang w:val="en-GB"/>
+            </w:rPr>
+            <m:t xml:space="preserve">with </m:t>
+          </m:r>
+          <m:sSub>
+            <m:sSubPr>
+              <m:ctrlPr>
+                <w:rPr>
+                  <w:rFonts w:ascii="Cambria Math" w:eastAsiaTheme="minorEastAsia" w:hAnsi="Cambria Math"/>
+                  <w:i/>
+                  <w:lang w:val="en-GB"/>
+                </w:rPr>
+              </m:ctrlPr>
+            </m:sSubPr>
+            <m:e>
+              <m:r>
+                <w:rPr>
+                  <w:rFonts w:ascii="Cambria Math" w:eastAsiaTheme="minorEastAsia" w:hAnsi="Cambria Math"/>
+                  <w:lang w:val="en-GB"/>
+                </w:rPr>
+                <m:t>l</m:t>
+              </m:r>
+            </m:e>
+            <m:sub>
+              <m:r>
+                <w:rPr>
+                  <w:rFonts w:ascii="Cambria Math" w:eastAsiaTheme="minorEastAsia" w:hAnsi="Cambria Math"/>
+                  <w:lang w:val="en-GB"/>
+                </w:rPr>
+                <m:t>0</m:t>
+              </m:r>
+            </m:sub>
+          </m:sSub>
+          <m:r>
+            <w:rPr>
+              <w:rFonts w:ascii="Cambria Math" w:eastAsiaTheme="minorEastAsia" w:hAnsi="Cambria Math"/>
+              <w:lang w:val="en-GB"/>
+            </w:rPr>
+            <m:t xml:space="preserve">=a+ex  ,  </m:t>
+          </m:r>
+          <m:sSub>
+            <m:sSubPr>
+              <m:ctrlPr>
+                <w:rPr>
+                  <w:rFonts w:ascii="Cambria Math" w:eastAsiaTheme="minorEastAsia" w:hAnsi="Cambria Math"/>
+                  <w:i/>
+                  <w:lang w:val="en-GB"/>
+                </w:rPr>
+              </m:ctrlPr>
+            </m:sSubPr>
+            <m:e>
+              <m:r>
+                <w:rPr>
+                  <w:rFonts w:ascii="Cambria Math" w:eastAsiaTheme="minorEastAsia" w:hAnsi="Cambria Math"/>
+                  <w:lang w:val="en-GB"/>
+                </w:rPr>
+                <m:t>l</m:t>
+              </m:r>
+            </m:e>
+            <m:sub>
+              <m:r>
+                <w:rPr>
+                  <w:rFonts w:ascii="Cambria Math" w:eastAsiaTheme="minorEastAsia" w:hAnsi="Cambria Math"/>
+                  <w:lang w:val="en-GB"/>
+                </w:rPr>
+                <m:t>1</m:t>
+              </m:r>
+            </m:sub>
+          </m:sSub>
+          <m:r>
+            <w:rPr>
+              <w:rFonts w:ascii="Cambria Math" w:eastAsiaTheme="minorEastAsia" w:hAnsi="Cambria Math"/>
+              <w:lang w:val="en-GB"/>
+            </w:rPr>
+            <m:t>=a-ex ,  e=</m:t>
+          </m:r>
+          <m:f>
+            <m:fPr>
+              <m:ctrlPr>
+                <w:rPr>
+                  <w:rFonts w:ascii="Cambria Math" w:eastAsiaTheme="minorEastAsia" w:hAnsi="Cambria Math"/>
+                  <w:i/>
+                  <w:lang w:val="en-GB"/>
+                </w:rPr>
+              </m:ctrlPr>
+            </m:fPr>
+            <m:num>
+              <m:r>
+                <w:rPr>
+                  <w:rFonts w:ascii="Cambria Math" w:eastAsiaTheme="minorEastAsia" w:hAnsi="Cambria Math"/>
+                  <w:lang w:val="en-GB"/>
+                </w:rPr>
+                <m:t>c</m:t>
+              </m:r>
+            </m:num>
+            <m:den>
+              <m:r>
+                <w:rPr>
+                  <w:rFonts w:ascii="Cambria Math" w:eastAsiaTheme="minorEastAsia" w:hAnsi="Cambria Math"/>
+                  <w:lang w:val="en-GB"/>
+                </w:rPr>
+                <m:t>a</m:t>
+              </m:r>
+            </m:den>
+          </m:f>
+        </m:oMath>
+      </m:oMathPara>
+    </w:p>
+    <w:p>
+      <w:pPr>
+        <w:rPr>
+          <w:rFonts w:eastAsiaTheme="minorEastAsia"/>
+          <w:lang w:val="en-GB"/>
+        </w:rPr>
+      </w:pPr>
+      <w:r>
+        <w:rPr>
+          <w:rFonts w:eastAsiaTheme="minorEastAsia"/>
+          <w:lang w:val="en-GB"/>
+        </w:rPr>
+        <w:t xml:space="preserve">To have tangency at </w:t>
+      </w:r>
+      <m:oMath>
+        <m:sSub>
+          <m:sSubPr>
+            <m:ctrlPr>
+              <w:rPr>
+                <w:rFonts w:ascii="Cambria Math" w:eastAsiaTheme="minorEastAsia" w:hAnsi="Cambria Math"/>
+                <w:i/>
+                <w:lang w:val="en-GB"/>
+              </w:rPr>
+            </m:ctrlPr>
+          </m:sSubPr>
+          <m:e>
+            <m:r>
+              <w:rPr>
+                <w:rFonts w:ascii="Cambria Math" w:eastAsiaTheme="minorEastAsia" w:hAnsi="Cambria Math"/>
+                <w:lang w:val="en-GB"/>
+              </w:rPr>
+              <m:t>P</m:t>
+            </m:r>
+          </m:e>
+          <m:sub>
+            <m:r>
+              <w:rPr>
+                <w:rFonts w:ascii="Cambria Math" w:eastAsiaTheme="minorEastAsia" w:hAnsi="Cambria Math"/>
+                <w:lang w:val="en-GB"/>
+              </w:rPr>
+              <m:t>0</m:t>
+            </m:r>
+          </m:sub>
+        </m:sSub>
+      </m:oMath>
+      <w:r>
+        <w:rPr>
+          <w:rFonts w:eastAsiaTheme="minorEastAsia"/>
+          <w:lang w:val="en-GB"/>
+        </w:rPr>
+        <w:t xml:space="preserve"> </w:t>
+      </w:r>
+    </w:p>
+    <w:p>
+      <w:pPr>
+        <w:rPr>
+          <w:rFonts w:eastAsiaTheme="minorEastAsia"/>
+          <w:lang w:val="en-GB"/>
+        </w:rPr>
+      </w:pPr>
+      <m:oMathPara>
+        <m:oMath>
+          <m:sSup>
+            <m:sSupPr>
+              <m:ctrlPr>
+                <w:rPr>
+                  <w:rFonts w:ascii="Cambria Math" w:eastAsiaTheme="minorEastAsia" w:hAnsi="Cambria Math"/>
+                  <w:i/>
+                  <w:lang w:val="en-GB"/>
+                </w:rPr>
+              </m:ctrlPr>
+            </m:sSupPr>
+            <m:e>
+              <m:r>
+                <w:rPr>
+                  <w:rFonts w:ascii="Cambria Math" w:eastAsiaTheme="minorEastAsia" w:hAnsi="Cambria Math"/>
+                  <w:lang w:val="en-GB"/>
+                </w:rPr>
+                <m:t>r</m:t>
+              </m:r>
+            </m:e>
+            <m:sup>
+              <m:r>
+                <w:rPr>
+                  <w:rFonts w:ascii="Cambria Math" w:eastAsiaTheme="minorEastAsia" w:hAnsi="Cambria Math"/>
+                  <w:lang w:val="en-GB"/>
+                </w:rPr>
+                <m:t>'</m:t>
+              </m:r>
+            </m:sup>
+          </m:sSup>
+          <m:d>
+            <m:dPr>
+              <m:ctrlPr>
+                <w:rPr>
+                  <w:rFonts w:ascii="Cambria Math" w:eastAsiaTheme="minorEastAsia" w:hAnsi="Cambria Math"/>
+                  <w:i/>
+                  <w:lang w:val="en-GB"/>
+                </w:rPr>
+              </m:ctrlPr>
+            </m:dPr>
+            <m:e>
+              <m:r>
+                <w:rPr>
+                  <w:rFonts w:ascii="Cambria Math" w:eastAsiaTheme="minorEastAsia" w:hAnsi="Cambria Math"/>
+                  <w:lang w:val="en-GB"/>
+                </w:rPr>
+                <m:t>0</m:t>
+              </m:r>
+            </m:e>
+          </m:d>
+          <m:r>
+            <w:rPr>
+              <w:rFonts w:ascii="Cambria Math" w:eastAsiaTheme="minorEastAsia" w:hAnsi="Cambria Math"/>
+              <w:lang w:val="en-GB"/>
+            </w:rPr>
+            <m:t>=z</m:t>
+          </m:r>
+          <m:sSup>
+            <m:sSupPr>
+              <m:ctrlPr>
+                <w:rPr>
+                  <w:rFonts w:ascii="Cambria Math" w:eastAsiaTheme="minorEastAsia" w:hAnsi="Cambria Math"/>
+                  <w:i/>
+                  <w:lang w:val="en-GB"/>
+                </w:rPr>
+              </m:ctrlPr>
+            </m:sSupPr>
+            <m:e>
+              <m:d>
+                <m:dPr>
+                  <m:ctrlPr>
+                    <w:rPr>
+                      <w:rFonts w:ascii="Cambria Math" w:eastAsiaTheme="minorEastAsia" w:hAnsi="Cambria Math"/>
+                      <w:i/>
+                      <w:lang w:val="en-GB"/>
+                    </w:rPr>
+                  </m:ctrlPr>
+                </m:dPr>
+                <m:e>
+                  <m:r>
+                    <w:rPr>
+                      <w:rFonts w:ascii="Cambria Math" w:eastAsiaTheme="minorEastAsia" w:hAnsi="Cambria Math"/>
+                      <w:lang w:val="en-GB"/>
+                    </w:rPr>
+                    <m:t>0</m:t>
+                  </m:r>
+                </m:e>
+              </m:d>
+            </m:e>
+            <m:sup>
+              <m:r>
+                <w:rPr>
+                  <w:rFonts w:ascii="Cambria Math" w:eastAsiaTheme="minorEastAsia" w:hAnsi="Cambria Math"/>
+                  <w:lang w:val="en-GB"/>
+                </w:rPr>
+                <m:t>2</m:t>
+              </m:r>
+            </m:sup>
+          </m:sSup>
+          <m:r>
+            <w:rPr>
+              <w:rFonts w:ascii="Cambria Math" w:eastAsiaTheme="minorEastAsia" w:hAnsi="Cambria Math"/>
+              <w:lang w:val="en-GB"/>
+            </w:rPr>
+            <m:t>=</m:t>
+          </m:r>
+          <m:sSubSup>
+            <m:sSubSupPr>
+              <m:ctrlPr>
+                <w:rPr>
+                  <w:rFonts w:ascii="Cambria Math" w:eastAsiaTheme="minorEastAsia" w:hAnsi="Cambria Math"/>
+                  <w:i/>
+                  <w:lang w:val="en-GB"/>
+                </w:rPr>
+              </m:ctrlPr>
+            </m:sSubSupPr>
+            <m:e>
+              <m:r>
+                <w:rPr>
+                  <w:rFonts w:ascii="Cambria Math" w:eastAsiaTheme="minorEastAsia" w:hAnsi="Cambria Math"/>
+                  <w:lang w:val="en-GB"/>
+                </w:rPr>
+                <m:t>Z</m:t>
+              </m:r>
+            </m:e>
+            <m:sub>
+              <m:r>
+                <w:rPr>
+                  <w:rFonts w:ascii="Cambria Math" w:eastAsiaTheme="minorEastAsia" w:hAnsi="Cambria Math"/>
+                  <w:lang w:val="en-GB"/>
+                </w:rPr>
+                <m:t>0</m:t>
+              </m:r>
+            </m:sub>
+            <m:sup>
+              <m:r>
+                <w:rPr>
+                  <w:rFonts w:ascii="Cambria Math" w:eastAsiaTheme="minorEastAsia" w:hAnsi="Cambria Math"/>
+                  <w:lang w:val="en-GB"/>
+                </w:rPr>
+                <m:t>2</m:t>
+              </m:r>
+            </m:sup>
+          </m:sSubSup>
+          <m:r>
+            <w:rPr>
+              <w:rFonts w:ascii="Cambria Math" w:eastAsiaTheme="minorEastAsia" w:hAnsi="Cambria Math"/>
+              <w:lang w:val="en-GB"/>
+            </w:rPr>
+            <m:t xml:space="preserve">=s t,   s ∈ </m:t>
+          </m:r>
+          <m:r>
+            <m:rPr>
+              <m:scr m:val="double-struck"/>
+            </m:rPr>
+            <w:rPr>
+              <w:rFonts w:ascii="Cambria Math" w:eastAsiaTheme="minorEastAsia" w:hAnsi="Cambria Math"/>
+              <w:lang w:val="en-GB"/>
+            </w:rPr>
+            <m:t>R</m:t>
+          </m:r>
+        </m:oMath>
+      </m:oMathPara>
+    </w:p>
+    <w:p>
+      <w:pPr>
+        <w:rPr>
+          <w:rFonts w:eastAsiaTheme="minorEastAsia"/>
+          <w:lang w:val="en-GB"/>
+        </w:rPr>
+      </w:pPr>
+      <m:oMath>
+        <m:r>
+          <w:rPr>
+            <w:rFonts w:ascii="Cambria Math" w:eastAsiaTheme="minorEastAsia" w:hAnsi="Cambria Math"/>
+            <w:lang w:val="en-GB"/>
+          </w:rPr>
+          <m:t>r</m:t>
+        </m:r>
+      </m:oMath>
+      <w:r>
+        <w:rPr>
+          <w:rFonts w:eastAsiaTheme="minorEastAsia"/>
+          <w:lang w:val="en-GB"/>
+        </w:rPr>
+        <w:t xml:space="preserve"> is defined as a cubic Bezier function </w:t>
+      </w:r>
+      <m:oMath>
+        <m:d>
+          <m:dPr>
+            <m:ctrlPr>
+              <w:rPr>
+                <w:rFonts w:ascii="Cambria Math" w:eastAsiaTheme="minorEastAsia" w:hAnsi="Cambria Math"/>
+                <w:i/>
+                <w:lang w:val="en-GB"/>
+              </w:rPr>
+            </m:ctrlPr>
+          </m:dPr>
+          <m:e>
+            <m:sSub>
+              <m:sSubPr>
+                <m:ctrlPr>
+                  <w:rPr>
+                    <w:rFonts w:ascii="Cambria Math" w:eastAsiaTheme="minorEastAsia" w:hAnsi="Cambria Math"/>
+                    <w:i/>
+                    <w:lang w:val="en-GB"/>
+                  </w:rPr>
+                </m:ctrlPr>
+              </m:sSubPr>
+              <m:e>
+                <m:r>
+                  <w:rPr>
+                    <w:rFonts w:ascii="Cambria Math" w:eastAsiaTheme="minorEastAsia" w:hAnsi="Cambria Math"/>
+                    <w:lang w:val="en-GB"/>
+                  </w:rPr>
+                  <m:t>P</m:t>
+                </m:r>
+              </m:e>
+              <m:sub>
+                <m:r>
+                  <w:rPr>
+                    <w:rFonts w:ascii="Cambria Math" w:eastAsiaTheme="minorEastAsia" w:hAnsi="Cambria Math"/>
+                    <w:lang w:val="en-GB"/>
+                  </w:rPr>
+                  <m:t>0</m:t>
+                </m:r>
+              </m:sub>
+            </m:sSub>
+            <m:sSub>
+              <m:sSubPr>
+                <m:ctrlPr>
+                  <w:rPr>
+                    <w:rFonts w:ascii="Cambria Math" w:eastAsiaTheme="minorEastAsia" w:hAnsi="Cambria Math"/>
+                    <w:i/>
+                    <w:lang w:val="en-GB"/>
+                  </w:rPr>
+                </m:ctrlPr>
+              </m:sSubPr>
+              <m:e>
+                <m:r>
+                  <w:rPr>
+                    <w:rFonts w:ascii="Cambria Math" w:eastAsiaTheme="minorEastAsia" w:hAnsi="Cambria Math"/>
+                    <w:lang w:val="en-GB"/>
+                  </w:rPr>
+                  <m:t>z</m:t>
+                </m:r>
+              </m:e>
+              <m:sub>
+                <m:r>
+                  <w:rPr>
+                    <w:rFonts w:ascii="Cambria Math" w:eastAsiaTheme="minorEastAsia" w:hAnsi="Cambria Math"/>
+                    <w:lang w:val="en-GB"/>
+                  </w:rPr>
+                  <m:t>0</m:t>
+                </m:r>
+              </m:sub>
+            </m:sSub>
+            <m:sSub>
+              <m:sSubPr>
+                <m:ctrlPr>
+                  <w:rPr>
+                    <w:rFonts w:ascii="Cambria Math" w:eastAsiaTheme="minorEastAsia" w:hAnsi="Cambria Math"/>
+                    <w:i/>
+                    <w:lang w:val="en-GB"/>
+                  </w:rPr>
+                </m:ctrlPr>
+              </m:sSubPr>
+              <m:e>
+                <m:r>
+                  <w:rPr>
+                    <w:rFonts w:ascii="Cambria Math" w:eastAsiaTheme="minorEastAsia" w:hAnsi="Cambria Math"/>
+                    <w:lang w:val="en-GB"/>
+                  </w:rPr>
+                  <m:t>z</m:t>
+                </m:r>
+              </m:e>
+              <m:sub>
+                <m:r>
+                  <w:rPr>
+                    <w:rFonts w:ascii="Cambria Math" w:eastAsiaTheme="minorEastAsia" w:hAnsi="Cambria Math"/>
+                    <w:lang w:val="en-GB"/>
+                  </w:rPr>
+                  <m:t>1</m:t>
+                </m:r>
+              </m:sub>
+            </m:sSub>
+            <m:sSub>
+              <m:sSubPr>
+                <m:ctrlPr>
+                  <w:rPr>
+                    <w:rFonts w:ascii="Cambria Math" w:eastAsiaTheme="minorEastAsia" w:hAnsi="Cambria Math"/>
+                    <w:i/>
+                    <w:lang w:val="en-GB"/>
+                  </w:rPr>
+                </m:ctrlPr>
+              </m:sSubPr>
+              <m:e>
+                <m:r>
+                  <w:rPr>
+                    <w:rFonts w:ascii="Cambria Math" w:eastAsiaTheme="minorEastAsia" w:hAnsi="Cambria Math"/>
+                    <w:lang w:val="en-GB"/>
+                  </w:rPr>
+                  <m:t>P</m:t>
+                </m:r>
+              </m:e>
+              <m:sub>
+                <m:r>
+                  <w:rPr>
+                    <w:rFonts w:ascii="Cambria Math" w:eastAsiaTheme="minorEastAsia" w:hAnsi="Cambria Math"/>
+                    <w:lang w:val="en-GB"/>
+                  </w:rPr>
+                  <m:t>1</m:t>
+                </m:r>
+              </m:sub>
+            </m:sSub>
+          </m:e>
+        </m:d>
+      </m:oMath>
+      <w:r>
+        <w:rPr>
+          <w:rFonts w:eastAsiaTheme="minorEastAsia"/>
+          <w:lang w:val="en-GB"/>
+        </w:rPr>
+        <w:t xml:space="preserve"> from P using </w:t>
+      </w:r>
+    </w:p>
+    <w:p>
+      <w:pPr>
+        <w:rPr>
+          <w:rFonts w:eastAsiaTheme="minorEastAsia"/>
+          <w:lang w:val="en-GB"/>
+        </w:rPr>
+      </w:pPr>
+      <m:oMathPara>
+        <m:oMath>
+          <m:d>
+            <m:dPr>
+              <m:ctrlPr>
+                <w:rPr>
+                  <w:rFonts w:ascii="Cambria Math" w:eastAsiaTheme="minorEastAsia" w:hAnsi="Cambria Math"/>
+                  <w:i/>
+                  <w:lang w:val="en-GB"/>
+                </w:rPr>
+              </m:ctrlPr>
+            </m:dPr>
+            <m:e>
+              <m:m>
+                <m:mPr>
+                  <m:mcs>
+                    <m:mc>
+                      <m:mcPr>
+                        <m:count m:val="1"/>
+                        <m:mcJc m:val="center"/>
+                      </m:mcPr>
+                    </m:mc>
+                  </m:mcs>
+                  <m:ctrlPr>
+                    <w:rPr>
+                      <w:rFonts w:ascii="Cambria Math" w:eastAsiaTheme="minorEastAsia" w:hAnsi="Cambria Math"/>
+                      <w:i/>
+                      <w:lang w:val="en-GB"/>
+                    </w:rPr>
+                  </m:ctrlPr>
+                </m:mPr>
+                <m:mr>
+                  <m:e>
+                    <m:sSub>
+                      <m:sSubPr>
+                        <m:ctrlPr>
+                          <w:rPr>
+                            <w:rFonts w:ascii="Cambria Math" w:eastAsiaTheme="minorEastAsia" w:hAnsi="Cambria Math"/>
+                            <w:i/>
+                            <w:lang w:val="en-GB"/>
+                          </w:rPr>
+                        </m:ctrlPr>
+                      </m:sSubPr>
+                      <m:e>
+                        <m:r>
+                          <w:rPr>
+                            <w:rFonts w:ascii="Cambria Math" w:eastAsiaTheme="minorEastAsia" w:hAnsi="Cambria Math"/>
+                            <w:lang w:val="en-GB"/>
+                          </w:rPr>
+                          <m:t>z</m:t>
+                        </m:r>
+                      </m:e>
+                      <m:sub>
+                        <m:r>
+                          <w:rPr>
+                            <w:rFonts w:ascii="Cambria Math" w:eastAsiaTheme="minorEastAsia" w:hAnsi="Cambria Math"/>
+                            <w:lang w:val="en-GB"/>
+                          </w:rPr>
+                          <m:t>0</m:t>
+                        </m:r>
+                      </m:sub>
+                    </m:sSub>
+                  </m:e>
+                </m:mr>
+                <m:mr>
+                  <m:e>
+                    <m:sSub>
+                      <m:sSubPr>
+                        <m:ctrlPr>
+                          <w:rPr>
+                            <w:rFonts w:ascii="Cambria Math" w:eastAsiaTheme="minorEastAsia" w:hAnsi="Cambria Math"/>
+                            <w:i/>
+                            <w:lang w:val="en-GB"/>
+                          </w:rPr>
+                        </m:ctrlPr>
+                      </m:sSubPr>
+                      <m:e>
+                        <m:r>
+                          <w:rPr>
+                            <w:rFonts w:ascii="Cambria Math" w:eastAsiaTheme="minorEastAsia" w:hAnsi="Cambria Math"/>
+                            <w:lang w:val="en-GB"/>
+                          </w:rPr>
+                          <m:t>z</m:t>
+                        </m:r>
+                      </m:e>
+                      <m:sub>
+                        <m:r>
+                          <w:rPr>
+                            <w:rFonts w:ascii="Cambria Math" w:eastAsiaTheme="minorEastAsia" w:hAnsi="Cambria Math"/>
+                            <w:lang w:val="en-GB"/>
+                          </w:rPr>
+                          <m:t>1</m:t>
+                        </m:r>
+                      </m:sub>
+                    </m:sSub>
+                  </m:e>
+                </m:mr>
+              </m:m>
+            </m:e>
+          </m:d>
+          <m:r>
+            <w:rPr>
+              <w:rFonts w:ascii="Cambria Math" w:eastAsiaTheme="minorEastAsia" w:hAnsi="Cambria Math"/>
+              <w:lang w:val="en-GB"/>
+            </w:rPr>
+            <m:t>=</m:t>
+          </m:r>
+          <m:f>
+            <m:fPr>
+              <m:ctrlPr>
+                <w:rPr>
+                  <w:rFonts w:ascii="Cambria Math" w:eastAsiaTheme="minorEastAsia" w:hAnsi="Cambria Math"/>
+                  <w:i/>
+                  <w:lang w:val="en-GB"/>
+                </w:rPr>
+              </m:ctrlPr>
+            </m:fPr>
+            <m:num>
+              <m:rad>
+                <m:radPr>
+                  <m:degHide m:val="1"/>
+                  <m:ctrlPr>
+                    <w:rPr>
+                      <w:rFonts w:ascii="Cambria Math" w:eastAsiaTheme="minorEastAsia" w:hAnsi="Cambria Math"/>
+                      <w:i/>
+                      <w:lang w:val="en-GB"/>
+                    </w:rPr>
+                  </m:ctrlPr>
+                </m:radPr>
+                <m:deg/>
+                <m:e>
+                  <m:r>
+                    <w:rPr>
+                      <w:rFonts w:ascii="Cambria Math" w:eastAsiaTheme="minorEastAsia" w:hAnsi="Cambria Math"/>
+                      <w:lang w:val="en-GB"/>
+                    </w:rPr>
+                    <m:t>2</m:t>
+                  </m:r>
+                </m:e>
+              </m:rad>
+            </m:num>
+            <m:den>
+              <m:r>
+                <w:rPr>
+                  <w:rFonts w:ascii="Cambria Math" w:eastAsiaTheme="minorEastAsia" w:hAnsi="Cambria Math"/>
+                  <w:lang w:val="en-GB"/>
+                </w:rPr>
+                <m:t>2</m:t>
+              </m:r>
+            </m:den>
+          </m:f>
+          <m:d>
+            <m:dPr>
+              <m:ctrlPr>
+                <w:rPr>
+                  <w:rFonts w:ascii="Cambria Math" w:eastAsiaTheme="minorEastAsia" w:hAnsi="Cambria Math"/>
+                  <w:i/>
+                  <w:lang w:val="en-GB"/>
+                </w:rPr>
+              </m:ctrlPr>
+            </m:dPr>
+            <m:e>
+              <m:m>
+                <m:mPr>
+                  <m:mcs>
+                    <m:mc>
+                      <m:mcPr>
+                        <m:count m:val="1"/>
+                        <m:mcJc m:val="center"/>
+                      </m:mcPr>
+                    </m:mc>
+                  </m:mcs>
+                  <m:ctrlPr>
+                    <w:rPr>
+                      <w:rFonts w:ascii="Cambria Math" w:eastAsiaTheme="minorEastAsia" w:hAnsi="Cambria Math"/>
+                      <w:i/>
+                      <w:lang w:val="en-GB"/>
+                    </w:rPr>
+                  </m:ctrlPr>
+                </m:mPr>
+                <m:mr>
+                  <m:e>
+                    <m:r>
+                      <w:rPr>
+                        <w:rFonts w:ascii="Cambria Math" w:eastAsiaTheme="minorEastAsia" w:hAnsi="Cambria Math"/>
+                        <w:lang w:val="en-GB"/>
+                      </w:rPr>
+                      <m:t>±</m:t>
+                    </m:r>
+                    <m:d>
+                      <m:dPr>
+                        <m:ctrlPr>
+                          <w:rPr>
+                            <w:rFonts w:ascii="Cambria Math" w:eastAsiaTheme="minorEastAsia" w:hAnsi="Cambria Math"/>
+                            <w:i/>
+                            <w:lang w:val="en-GB"/>
+                          </w:rPr>
+                        </m:ctrlPr>
+                      </m:dPr>
+                      <m:e>
+                        <m:r>
+                          <w:rPr>
+                            <w:rFonts w:ascii="Cambria Math" w:eastAsiaTheme="minorEastAsia" w:hAnsi="Cambria Math"/>
+                            <w:lang w:val="en-GB"/>
+                          </w:rPr>
+                          <m:t>1+</m:t>
+                        </m:r>
+                        <m:rad>
+                          <m:radPr>
+                            <m:degHide m:val="1"/>
+                            <m:ctrlPr>
+                              <w:rPr>
+                                <w:rFonts w:ascii="Cambria Math" w:eastAsiaTheme="minorEastAsia" w:hAnsi="Cambria Math"/>
+                                <w:i/>
+                                <w:lang w:val="en-GB"/>
+                              </w:rPr>
+                            </m:ctrlPr>
+                          </m:radPr>
+                          <m:deg/>
+                          <m:e>
+                            <m:r>
+                              <w:rPr>
+                                <w:rFonts w:ascii="Cambria Math" w:eastAsiaTheme="minorEastAsia" w:hAnsi="Cambria Math"/>
+                                <w:lang w:val="en-GB"/>
+                              </w:rPr>
+                              <m:t>3</m:t>
+                            </m:r>
+                          </m:e>
+                        </m:rad>
+                      </m:e>
+                    </m:d>
+                    <m:rad>
+                      <m:radPr>
+                        <m:degHide m:val="1"/>
+                        <m:ctrlPr>
+                          <w:rPr>
+                            <w:rFonts w:ascii="Cambria Math" w:eastAsiaTheme="minorEastAsia" w:hAnsi="Cambria Math"/>
+                            <w:i/>
+                            <w:lang w:val="en-GB"/>
+                          </w:rPr>
+                        </m:ctrlPr>
+                      </m:radPr>
+                      <m:deg/>
+                      <m:e>
+                        <m:r>
+                          <m:rPr>
+                            <m:sty m:val="p"/>
+                          </m:rPr>
+                          <w:rPr>
+                            <w:rFonts w:ascii="Cambria Math" w:eastAsiaTheme="minorEastAsia" w:hAnsi="Cambria Math"/>
+                            <w:lang w:val="en-GB"/>
+                          </w:rPr>
+                          <m:t>Δ</m:t>
+                        </m:r>
+                        <m:sSub>
+                          <m:sSubPr>
+                            <m:ctrlPr>
+                              <w:rPr>
+                                <w:rFonts w:ascii="Cambria Math" w:eastAsiaTheme="minorEastAsia" w:hAnsi="Cambria Math"/>
+                                <w:i/>
+                                <w:lang w:val="en-GB"/>
+                              </w:rPr>
+                            </m:ctrlPr>
+                          </m:sSubPr>
+                          <m:e>
+                            <m:r>
+                              <w:rPr>
+                                <w:rFonts w:ascii="Cambria Math" w:eastAsiaTheme="minorEastAsia" w:hAnsi="Cambria Math"/>
+                                <w:lang w:val="en-GB"/>
+                              </w:rPr>
+                              <m:t>P</m:t>
+                            </m:r>
+                          </m:e>
+                          <m:sub>
+                            <m:r>
+                              <w:rPr>
+                                <w:rFonts w:ascii="Cambria Math" w:eastAsiaTheme="minorEastAsia" w:hAnsi="Cambria Math"/>
+                                <w:lang w:val="en-GB"/>
+                              </w:rPr>
+                              <m:t>0</m:t>
+                            </m:r>
+                          </m:sub>
+                        </m:sSub>
+                        <m:r>
+                          <w:rPr>
+                            <w:rFonts w:ascii="Cambria Math" w:eastAsiaTheme="minorEastAsia" w:hAnsi="Cambria Math"/>
+                            <w:lang w:val="en-GB"/>
+                          </w:rPr>
+                          <m:t xml:space="preserve"> </m:t>
+                        </m:r>
+                      </m:e>
+                    </m:rad>
+                    <m:r>
+                      <w:rPr>
+                        <w:rFonts w:ascii="Cambria Math" w:eastAsiaTheme="minorEastAsia" w:hAnsi="Cambria Math"/>
+                        <w:lang w:val="en-GB"/>
+                      </w:rPr>
+                      <m:t>±</m:t>
+                    </m:r>
+                    <m:d>
+                      <m:dPr>
+                        <m:ctrlPr>
+                          <w:rPr>
+                            <w:rFonts w:ascii="Cambria Math" w:eastAsiaTheme="minorEastAsia" w:hAnsi="Cambria Math"/>
+                            <w:i/>
+                            <w:lang w:val="en-GB"/>
+                          </w:rPr>
+                        </m:ctrlPr>
+                      </m:dPr>
+                      <m:e>
+                        <m:r>
+                          <w:rPr>
+                            <w:rFonts w:ascii="Cambria Math" w:eastAsiaTheme="minorEastAsia" w:hAnsi="Cambria Math"/>
+                            <w:lang w:val="en-GB"/>
+                          </w:rPr>
+                          <m:t>1</m:t>
+                        </m:r>
+                        <m:r>
+                          <w:rPr>
+                            <w:rFonts w:ascii="Cambria Math" w:eastAsiaTheme="minorEastAsia" w:hAnsi="Cambria Math"/>
+                            <w:lang w:val="en-GB"/>
+                          </w:rPr>
+                          <m:t>-</m:t>
+                        </m:r>
+                        <m:rad>
+                          <m:radPr>
+                            <m:degHide m:val="1"/>
+                            <m:ctrlPr>
+                              <w:rPr>
+                                <w:rFonts w:ascii="Cambria Math" w:eastAsiaTheme="minorEastAsia" w:hAnsi="Cambria Math"/>
+                                <w:i/>
+                                <w:lang w:val="en-GB"/>
+                              </w:rPr>
+                            </m:ctrlPr>
+                          </m:radPr>
+                          <m:deg/>
+                          <m:e>
+                            <m:r>
+                              <w:rPr>
+                                <w:rFonts w:ascii="Cambria Math" w:eastAsiaTheme="minorEastAsia" w:hAnsi="Cambria Math"/>
+                                <w:lang w:val="en-GB"/>
+                              </w:rPr>
+                              <m:t>3</m:t>
+                            </m:r>
+                          </m:e>
+                        </m:rad>
+                      </m:e>
+                    </m:d>
+                    <m:rad>
+                      <m:radPr>
+                        <m:degHide m:val="1"/>
+                        <m:ctrlPr>
+                          <w:rPr>
+                            <w:rFonts w:ascii="Cambria Math" w:eastAsiaTheme="minorEastAsia" w:hAnsi="Cambria Math"/>
+                            <w:i/>
+                            <w:lang w:val="en-GB"/>
+                          </w:rPr>
+                        </m:ctrlPr>
+                      </m:radPr>
+                      <m:deg/>
+                      <m:e>
+                        <m:r>
+                          <m:rPr>
+                            <m:sty m:val="p"/>
+                          </m:rPr>
+                          <w:rPr>
+                            <w:rFonts w:ascii="Cambria Math" w:eastAsiaTheme="minorEastAsia" w:hAnsi="Cambria Math"/>
+                            <w:lang w:val="en-GB"/>
+                          </w:rPr>
+                          <m:t>Δ</m:t>
+                        </m:r>
+                        <m:sSub>
+                          <m:sSubPr>
+                            <m:ctrlPr>
+                              <w:rPr>
+                                <w:rFonts w:ascii="Cambria Math" w:eastAsiaTheme="minorEastAsia" w:hAnsi="Cambria Math"/>
+                                <w:i/>
+                                <w:lang w:val="en-GB"/>
+                              </w:rPr>
+                            </m:ctrlPr>
+                          </m:sSubPr>
+                          <m:e>
+                            <m:r>
+                              <w:rPr>
+                                <w:rFonts w:ascii="Cambria Math" w:eastAsiaTheme="minorEastAsia" w:hAnsi="Cambria Math"/>
+                                <w:lang w:val="en-GB"/>
+                              </w:rPr>
+                              <m:t>P</m:t>
+                            </m:r>
+                          </m:e>
+                          <m:sub>
+                            <m:r>
+                              <w:rPr>
+                                <w:rFonts w:ascii="Cambria Math" w:eastAsiaTheme="minorEastAsia" w:hAnsi="Cambria Math"/>
+                                <w:lang w:val="en-GB"/>
+                              </w:rPr>
+                              <m:t>1</m:t>
+                            </m:r>
+                          </m:sub>
+                        </m:sSub>
+                        <m:r>
+                          <w:rPr>
+                            <w:rFonts w:ascii="Cambria Math" w:eastAsiaTheme="minorEastAsia" w:hAnsi="Cambria Math"/>
+                            <w:lang w:val="en-GB"/>
+                          </w:rPr>
+                          <m:t xml:space="preserve"> </m:t>
+                        </m:r>
+                      </m:e>
+                    </m:rad>
+                  </m:e>
+                </m:mr>
+                <m:mr>
+                  <m:e>
+                    <m:r>
+                      <w:rPr>
+                        <w:rFonts w:ascii="Cambria Math" w:eastAsiaTheme="minorEastAsia" w:hAnsi="Cambria Math"/>
+                        <w:lang w:val="en-GB"/>
+                      </w:rPr>
+                      <m:t>±</m:t>
+                    </m:r>
+                    <m:d>
+                      <m:dPr>
+                        <m:ctrlPr>
+                          <w:rPr>
+                            <w:rFonts w:ascii="Cambria Math" w:eastAsiaTheme="minorEastAsia" w:hAnsi="Cambria Math"/>
+                            <w:i/>
+                            <w:lang w:val="en-GB"/>
+                          </w:rPr>
+                        </m:ctrlPr>
+                      </m:dPr>
+                      <m:e>
+                        <m:r>
+                          <w:rPr>
+                            <w:rFonts w:ascii="Cambria Math" w:eastAsiaTheme="minorEastAsia" w:hAnsi="Cambria Math"/>
+                            <w:lang w:val="en-GB"/>
+                          </w:rPr>
+                          <m:t>1</m:t>
+                        </m:r>
+                        <m:r>
+                          <w:rPr>
+                            <w:rFonts w:ascii="Cambria Math" w:eastAsiaTheme="minorEastAsia" w:hAnsi="Cambria Math"/>
+                            <w:lang w:val="en-GB"/>
+                          </w:rPr>
+                          <m:t>-</m:t>
+                        </m:r>
+                        <m:rad>
+                          <m:radPr>
+                            <m:degHide m:val="1"/>
+                            <m:ctrlPr>
+                              <w:rPr>
+                                <w:rFonts w:ascii="Cambria Math" w:eastAsiaTheme="minorEastAsia" w:hAnsi="Cambria Math"/>
+                                <w:i/>
+                                <w:lang w:val="en-GB"/>
+                              </w:rPr>
+                            </m:ctrlPr>
+                          </m:radPr>
+                          <m:deg/>
+                          <m:e>
+                            <m:r>
+                              <w:rPr>
+                                <w:rFonts w:ascii="Cambria Math" w:eastAsiaTheme="minorEastAsia" w:hAnsi="Cambria Math"/>
+                                <w:lang w:val="en-GB"/>
+                              </w:rPr>
+                              <m:t>3</m:t>
+                            </m:r>
+                          </m:e>
+                        </m:rad>
+                      </m:e>
+                    </m:d>
+                    <m:rad>
+                      <m:radPr>
+                        <m:degHide m:val="1"/>
+                        <m:ctrlPr>
+                          <w:rPr>
+                            <w:rFonts w:ascii="Cambria Math" w:eastAsiaTheme="minorEastAsia" w:hAnsi="Cambria Math"/>
+                            <w:i/>
+                            <w:lang w:val="en-GB"/>
+                          </w:rPr>
+                        </m:ctrlPr>
+                      </m:radPr>
+                      <m:deg/>
+                      <m:e>
+                        <m:r>
+                          <m:rPr>
+                            <m:sty m:val="p"/>
+                          </m:rPr>
+                          <w:rPr>
+                            <w:rFonts w:ascii="Cambria Math" w:eastAsiaTheme="minorEastAsia" w:hAnsi="Cambria Math"/>
+                            <w:lang w:val="en-GB"/>
+                          </w:rPr>
+                          <m:t>Δ</m:t>
+                        </m:r>
+                        <m:sSub>
+                          <m:sSubPr>
+                            <m:ctrlPr>
+                              <w:rPr>
+                                <w:rFonts w:ascii="Cambria Math" w:eastAsiaTheme="minorEastAsia" w:hAnsi="Cambria Math"/>
+                                <w:i/>
+                                <w:lang w:val="en-GB"/>
+                              </w:rPr>
+                            </m:ctrlPr>
+                          </m:sSubPr>
+                          <m:e>
+                            <m:r>
+                              <w:rPr>
+                                <w:rFonts w:ascii="Cambria Math" w:eastAsiaTheme="minorEastAsia" w:hAnsi="Cambria Math"/>
+                                <w:lang w:val="en-GB"/>
+                              </w:rPr>
+                              <m:t>P</m:t>
+                            </m:r>
+                          </m:e>
+                          <m:sub>
+                            <m:r>
+                              <w:rPr>
+                                <w:rFonts w:ascii="Cambria Math" w:eastAsiaTheme="minorEastAsia" w:hAnsi="Cambria Math"/>
+                                <w:lang w:val="en-GB"/>
+                              </w:rPr>
+                              <m:t>0</m:t>
+                            </m:r>
+                          </m:sub>
+                        </m:sSub>
+                        <m:r>
+                          <w:rPr>
+                            <w:rFonts w:ascii="Cambria Math" w:eastAsiaTheme="minorEastAsia" w:hAnsi="Cambria Math"/>
+                            <w:lang w:val="en-GB"/>
+                          </w:rPr>
+                          <m:t xml:space="preserve"> </m:t>
+                        </m:r>
+                      </m:e>
+                    </m:rad>
+                    <m:r>
+                      <w:rPr>
+                        <w:rFonts w:ascii="Cambria Math" w:eastAsiaTheme="minorEastAsia" w:hAnsi="Cambria Math"/>
+                        <w:lang w:val="en-GB"/>
+                      </w:rPr>
+                      <m:t>±</m:t>
+                    </m:r>
+                    <m:d>
+                      <m:dPr>
+                        <m:ctrlPr>
+                          <w:rPr>
+                            <w:rFonts w:ascii="Cambria Math" w:eastAsiaTheme="minorEastAsia" w:hAnsi="Cambria Math"/>
+                            <w:i/>
+                            <w:lang w:val="en-GB"/>
+                          </w:rPr>
+                        </m:ctrlPr>
+                      </m:dPr>
+                      <m:e>
+                        <m:r>
+                          <w:rPr>
+                            <w:rFonts w:ascii="Cambria Math" w:eastAsiaTheme="minorEastAsia" w:hAnsi="Cambria Math"/>
+                            <w:lang w:val="en-GB"/>
+                          </w:rPr>
+                          <m:t>1</m:t>
+                        </m:r>
+                        <m:r>
+                          <w:rPr>
+                            <w:rFonts w:ascii="Cambria Math" w:eastAsiaTheme="minorEastAsia" w:hAnsi="Cambria Math"/>
+                            <w:lang w:val="en-GB"/>
+                          </w:rPr>
+                          <m:t>+</m:t>
+                        </m:r>
+                        <m:rad>
+                          <m:radPr>
+                            <m:degHide m:val="1"/>
+                            <m:ctrlPr>
+                              <w:rPr>
+                                <w:rFonts w:ascii="Cambria Math" w:eastAsiaTheme="minorEastAsia" w:hAnsi="Cambria Math"/>
+                                <w:i/>
+                                <w:lang w:val="en-GB"/>
+                              </w:rPr>
+                            </m:ctrlPr>
+                          </m:radPr>
+                          <m:deg/>
+                          <m:e>
+                            <m:r>
+                              <w:rPr>
+                                <w:rFonts w:ascii="Cambria Math" w:eastAsiaTheme="minorEastAsia" w:hAnsi="Cambria Math"/>
+                                <w:lang w:val="en-GB"/>
+                              </w:rPr>
+                              <m:t>3</m:t>
+                            </m:r>
+                          </m:e>
+                        </m:rad>
+                      </m:e>
+                    </m:d>
+                    <m:rad>
+                      <m:radPr>
+                        <m:degHide m:val="1"/>
+                        <m:ctrlPr>
+                          <w:rPr>
+                            <w:rFonts w:ascii="Cambria Math" w:eastAsiaTheme="minorEastAsia" w:hAnsi="Cambria Math"/>
+                            <w:i/>
+                            <w:lang w:val="en-GB"/>
+                          </w:rPr>
+                        </m:ctrlPr>
+                      </m:radPr>
+                      <m:deg/>
+                      <m:e>
+                        <m:r>
+                          <m:rPr>
+                            <m:sty m:val="p"/>
+                          </m:rPr>
+                          <w:rPr>
+                            <w:rFonts w:ascii="Cambria Math" w:eastAsiaTheme="minorEastAsia" w:hAnsi="Cambria Math"/>
+                            <w:lang w:val="en-GB"/>
+                          </w:rPr>
+                          <m:t>Δ</m:t>
+                        </m:r>
+                        <m:sSub>
+                          <m:sSubPr>
+                            <m:ctrlPr>
+                              <w:rPr>
+                                <w:rFonts w:ascii="Cambria Math" w:eastAsiaTheme="minorEastAsia" w:hAnsi="Cambria Math"/>
+                                <w:i/>
+                                <w:lang w:val="en-GB"/>
+                              </w:rPr>
+                            </m:ctrlPr>
+                          </m:sSubPr>
+                          <m:e>
+                            <m:r>
+                              <w:rPr>
+                                <w:rFonts w:ascii="Cambria Math" w:eastAsiaTheme="minorEastAsia" w:hAnsi="Cambria Math"/>
+                                <w:lang w:val="en-GB"/>
+                              </w:rPr>
+                              <m:t>P</m:t>
+                            </m:r>
+                          </m:e>
+                          <m:sub>
+                            <m:r>
+                              <w:rPr>
+                                <w:rFonts w:ascii="Cambria Math" w:eastAsiaTheme="minorEastAsia" w:hAnsi="Cambria Math"/>
+                                <w:lang w:val="en-GB"/>
+                              </w:rPr>
+                              <m:t>1</m:t>
+                            </m:r>
+                          </m:sub>
+                        </m:sSub>
+                        <m:r>
+                          <w:rPr>
+                            <w:rFonts w:ascii="Cambria Math" w:eastAsiaTheme="minorEastAsia" w:hAnsi="Cambria Math"/>
+                            <w:lang w:val="en-GB"/>
+                          </w:rPr>
+                          <m:t xml:space="preserve"> </m:t>
+                        </m:r>
+                      </m:e>
+                    </m:rad>
+                  </m:e>
+                </m:mr>
+              </m:m>
+            </m:e>
+          </m:d>
+        </m:oMath>
+      </m:oMathPara>
+    </w:p>
+    <w:p>
+      <w:pPr>
+        <w:rPr>
+          <w:rFonts w:eastAsiaTheme="minorEastAsia"/>
+          <w:color w:val="FF0000"/>
+          <w:lang w:val="en-GB"/>
+        </w:rPr>
+      </w:pPr>
+      <w:r>
+        <w:rPr>
+          <w:rFonts w:eastAsiaTheme="minorEastAsia"/>
+          <w:color w:val="FF0000"/>
+          <w:lang w:val="en-GB"/>
+        </w:rPr>
+        <w:t xml:space="preserve">For a non-looping </w:t>
+      </w:r>
+      <w:proofErr w:type="gramStart"/>
+      <w:r>
+        <w:rPr>
+          <w:rFonts w:eastAsiaTheme="minorEastAsia"/>
+          <w:color w:val="FF0000"/>
+          <w:lang w:val="en-GB"/>
+        </w:rPr>
+        <w:t>behaviour</w:t>
+      </w:r>
+      <w:proofErr w:type="gramEnd"/>
+      <w:r>
+        <w:rPr>
+          <w:rFonts w:eastAsiaTheme="minorEastAsia"/>
+          <w:color w:val="FF0000"/>
+          <w:lang w:val="en-GB"/>
+        </w:rPr>
+        <w:t xml:space="preserve"> we want all sign to be of same sign</w:t>
+      </w:r>
+      <w:r>
+        <w:rPr>
+          <w:rFonts w:eastAsiaTheme="minorEastAsia"/>
+          <w:color w:val="FF0000"/>
+          <w:lang w:val="en-GB"/>
+        </w:rPr>
+        <w:t xml:space="preserve"> *ref</w:t>
+      </w:r>
+    </w:p>
+    <w:p>
+      <w:pPr>
+        <w:rPr>
+          <w:rFonts w:eastAsiaTheme="minorEastAsia"/>
+          <w:lang w:val="en-GB"/>
+        </w:rPr>
+      </w:pPr>
+      <m:oMathPara>
+        <m:oMath>
+          <m:f>
+            <m:fPr>
+              <m:ctrlPr>
+                <w:rPr>
+                  <w:rFonts w:ascii="Cambria Math" w:eastAsiaTheme="minorEastAsia" w:hAnsi="Cambria Math"/>
+                  <w:i/>
+                  <w:lang w:val="en-GB"/>
+                </w:rPr>
+              </m:ctrlPr>
+            </m:fPr>
+            <m:num>
+              <m:r>
+                <w:rPr>
+                  <w:rFonts w:ascii="Cambria Math" w:eastAsiaTheme="minorEastAsia" w:hAnsi="Cambria Math"/>
+                  <w:lang w:val="en-GB"/>
+                </w:rPr>
+                <m:t>1</m:t>
+              </m:r>
+            </m:num>
+            <m:den>
+              <m:r>
+                <w:rPr>
+                  <w:rFonts w:ascii="Cambria Math" w:eastAsiaTheme="minorEastAsia" w:hAnsi="Cambria Math"/>
+                  <w:lang w:val="en-GB"/>
+                </w:rPr>
+                <m:t>2</m:t>
+              </m:r>
+            </m:den>
+          </m:f>
+          <m:sSup>
+            <m:sSupPr>
+              <m:ctrlPr>
+                <w:rPr>
+                  <w:rFonts w:ascii="Cambria Math" w:eastAsiaTheme="minorEastAsia" w:hAnsi="Cambria Math"/>
+                  <w:i/>
+                  <w:lang w:val="en-GB"/>
+                </w:rPr>
+              </m:ctrlPr>
+            </m:sSupPr>
+            <m:e>
+              <m:d>
+                <m:dPr>
+                  <m:ctrlPr>
+                    <w:rPr>
+                      <w:rFonts w:ascii="Cambria Math" w:eastAsiaTheme="minorEastAsia" w:hAnsi="Cambria Math"/>
+                      <w:i/>
+                      <w:lang w:val="en-GB"/>
+                    </w:rPr>
+                  </m:ctrlPr>
+                </m:dPr>
+                <m:e>
+                  <m:d>
+                    <m:dPr>
+                      <m:ctrlPr>
+                        <w:rPr>
+                          <w:rFonts w:ascii="Cambria Math" w:eastAsiaTheme="minorEastAsia" w:hAnsi="Cambria Math"/>
+                          <w:i/>
+                          <w:lang w:val="en-GB"/>
+                        </w:rPr>
+                      </m:ctrlPr>
+                    </m:dPr>
+                    <m:e>
+                      <m:r>
+                        <w:rPr>
+                          <w:rFonts w:ascii="Cambria Math" w:eastAsiaTheme="minorEastAsia" w:hAnsi="Cambria Math"/>
+                          <w:lang w:val="en-GB"/>
+                        </w:rPr>
+                        <m:t>1+</m:t>
+                      </m:r>
+                      <m:rad>
+                        <m:radPr>
+                          <m:degHide m:val="1"/>
+                          <m:ctrlPr>
+                            <w:rPr>
+                              <w:rFonts w:ascii="Cambria Math" w:eastAsiaTheme="minorEastAsia" w:hAnsi="Cambria Math"/>
+                              <w:i/>
+                              <w:lang w:val="en-GB"/>
+                            </w:rPr>
+                          </m:ctrlPr>
+                        </m:radPr>
+                        <m:deg/>
+                        <m:e>
+                          <m:r>
+                            <w:rPr>
+                              <w:rFonts w:ascii="Cambria Math" w:eastAsiaTheme="minorEastAsia" w:hAnsi="Cambria Math"/>
+                              <w:lang w:val="en-GB"/>
+                            </w:rPr>
+                            <m:t>3</m:t>
+                          </m:r>
+                        </m:e>
+                      </m:rad>
+                    </m:e>
+                  </m:d>
+                  <m:rad>
+                    <m:radPr>
+                      <m:degHide m:val="1"/>
+                      <m:ctrlPr>
+                        <w:rPr>
+                          <w:rFonts w:ascii="Cambria Math" w:eastAsiaTheme="minorEastAsia" w:hAnsi="Cambria Math"/>
+                          <w:i/>
+                          <w:lang w:val="en-GB"/>
+                        </w:rPr>
+                      </m:ctrlPr>
+                    </m:radPr>
+                    <m:deg/>
+                    <m:e>
+                      <m:r>
+                        <m:rPr>
+                          <m:sty m:val="p"/>
+                        </m:rPr>
+                        <w:rPr>
+                          <w:rFonts w:ascii="Cambria Math" w:eastAsiaTheme="minorEastAsia" w:hAnsi="Cambria Math"/>
+                          <w:lang w:val="en-GB"/>
+                        </w:rPr>
+                        <m:t>Δ</m:t>
+                      </m:r>
+                      <m:sSub>
+                        <m:sSubPr>
+                          <m:ctrlPr>
+                            <w:rPr>
+                              <w:rFonts w:ascii="Cambria Math" w:eastAsiaTheme="minorEastAsia" w:hAnsi="Cambria Math"/>
+                              <w:i/>
+                              <w:lang w:val="en-GB"/>
+                            </w:rPr>
+                          </m:ctrlPr>
+                        </m:sSubPr>
+                        <m:e>
+                          <m:r>
+                            <w:rPr>
+                              <w:rFonts w:ascii="Cambria Math" w:eastAsiaTheme="minorEastAsia" w:hAnsi="Cambria Math"/>
+                              <w:lang w:val="en-GB"/>
+                            </w:rPr>
+                            <m:t>P</m:t>
+                          </m:r>
+                        </m:e>
+                        <m:sub>
+                          <m:r>
+                            <w:rPr>
+                              <w:rFonts w:ascii="Cambria Math" w:eastAsiaTheme="minorEastAsia" w:hAnsi="Cambria Math"/>
+                              <w:lang w:val="en-GB"/>
+                            </w:rPr>
+                            <m:t>0</m:t>
+                          </m:r>
+                        </m:sub>
+                      </m:sSub>
+                      <m:r>
+                        <w:rPr>
+                          <w:rFonts w:ascii="Cambria Math" w:eastAsiaTheme="minorEastAsia" w:hAnsi="Cambria Math"/>
+                          <w:lang w:val="en-GB"/>
+                        </w:rPr>
+                        <m:t xml:space="preserve"> </m:t>
+                      </m:r>
+                    </m:e>
+                  </m:rad>
+                  <m:r>
+                    <w:rPr>
+                      <w:rFonts w:ascii="Cambria Math" w:eastAsiaTheme="minorEastAsia" w:hAnsi="Cambria Math"/>
+                      <w:lang w:val="en-GB"/>
+                    </w:rPr>
+                    <m:t>+</m:t>
+                  </m:r>
+                  <m:d>
+                    <m:dPr>
+                      <m:ctrlPr>
+                        <w:rPr>
+                          <w:rFonts w:ascii="Cambria Math" w:eastAsiaTheme="minorEastAsia" w:hAnsi="Cambria Math"/>
+                          <w:i/>
+                          <w:lang w:val="en-GB"/>
+                        </w:rPr>
+                      </m:ctrlPr>
+                    </m:dPr>
+                    <m:e>
+                      <m:r>
+                        <w:rPr>
+                          <w:rFonts w:ascii="Cambria Math" w:eastAsiaTheme="minorEastAsia" w:hAnsi="Cambria Math"/>
+                          <w:lang w:val="en-GB"/>
+                        </w:rPr>
+                        <m:t>1-</m:t>
+                      </m:r>
+                      <m:rad>
+                        <m:radPr>
+                          <m:degHide m:val="1"/>
+                          <m:ctrlPr>
+                            <w:rPr>
+                              <w:rFonts w:ascii="Cambria Math" w:eastAsiaTheme="minorEastAsia" w:hAnsi="Cambria Math"/>
+                              <w:i/>
+                              <w:lang w:val="en-GB"/>
+                            </w:rPr>
+                          </m:ctrlPr>
+                        </m:radPr>
+                        <m:deg/>
+                        <m:e>
+                          <m:r>
+                            <w:rPr>
+                              <w:rFonts w:ascii="Cambria Math" w:eastAsiaTheme="minorEastAsia" w:hAnsi="Cambria Math"/>
+                              <w:lang w:val="en-GB"/>
+                            </w:rPr>
+                            <m:t>3</m:t>
+                          </m:r>
+                        </m:e>
+                      </m:rad>
+                    </m:e>
+                  </m:d>
+                  <m:rad>
+                    <m:radPr>
+                      <m:degHide m:val="1"/>
+                      <m:ctrlPr>
+                        <w:rPr>
+                          <w:rFonts w:ascii="Cambria Math" w:eastAsiaTheme="minorEastAsia" w:hAnsi="Cambria Math"/>
+                          <w:i/>
+                          <w:lang w:val="en-GB"/>
+                        </w:rPr>
+                      </m:ctrlPr>
+                    </m:radPr>
+                    <m:deg/>
+                    <m:e>
+                      <m:r>
+                        <m:rPr>
+                          <m:sty m:val="p"/>
+                        </m:rPr>
+                        <w:rPr>
+                          <w:rFonts w:ascii="Cambria Math" w:eastAsiaTheme="minorEastAsia" w:hAnsi="Cambria Math"/>
+                          <w:lang w:val="en-GB"/>
+                        </w:rPr>
+                        <m:t>Δ</m:t>
+                      </m:r>
+                      <m:sSub>
+                        <m:sSubPr>
+                          <m:ctrlPr>
+                            <w:rPr>
+                              <w:rFonts w:ascii="Cambria Math" w:eastAsiaTheme="minorEastAsia" w:hAnsi="Cambria Math"/>
+                              <w:i/>
+                              <w:lang w:val="en-GB"/>
+                            </w:rPr>
+                          </m:ctrlPr>
+                        </m:sSubPr>
+                        <m:e>
+                          <m:r>
+                            <w:rPr>
+                              <w:rFonts w:ascii="Cambria Math" w:eastAsiaTheme="minorEastAsia" w:hAnsi="Cambria Math"/>
+                              <w:lang w:val="en-GB"/>
+                            </w:rPr>
+                            <m:t>P</m:t>
+                          </m:r>
+                        </m:e>
+                        <m:sub>
+                          <m:r>
+                            <w:rPr>
+                              <w:rFonts w:ascii="Cambria Math" w:eastAsiaTheme="minorEastAsia" w:hAnsi="Cambria Math"/>
+                              <w:lang w:val="en-GB"/>
+                            </w:rPr>
+                            <m:t>1</m:t>
+                          </m:r>
+                        </m:sub>
+                      </m:sSub>
+                    </m:e>
+                  </m:rad>
+                </m:e>
+              </m:d>
+            </m:e>
+            <m:sup>
+              <m:r>
+                <w:rPr>
+                  <w:rFonts w:ascii="Cambria Math" w:eastAsiaTheme="minorEastAsia" w:hAnsi="Cambria Math"/>
+                  <w:lang w:val="en-GB"/>
+                </w:rPr>
+                <m:t>2</m:t>
+              </m:r>
+            </m:sup>
+          </m:sSup>
+          <m:r>
+            <w:rPr>
+              <w:rFonts w:ascii="Cambria Math" w:eastAsiaTheme="minorEastAsia" w:hAnsi="Cambria Math"/>
+              <w:lang w:val="en-GB"/>
+            </w:rPr>
+            <m:t>=s t</m:t>
+          </m:r>
+        </m:oMath>
+      </m:oMathPara>
+    </w:p>
+    <w:p>
+      <w:pPr>
+        <w:rPr>
+          <w:rFonts w:eastAsiaTheme="minorEastAsia"/>
+          <w:lang w:val="en-GB"/>
+        </w:rPr>
+      </w:pPr>
+      <m:oMathPara>
+        <m:oMath>
+          <m:sSup>
+            <m:sSupPr>
+              <m:ctrlPr>
+                <w:rPr>
+                  <w:rFonts w:ascii="Cambria Math" w:eastAsiaTheme="minorEastAsia" w:hAnsi="Cambria Math"/>
+                  <w:i/>
+                  <w:lang w:val="en-GB"/>
+                </w:rPr>
+              </m:ctrlPr>
+            </m:sSupPr>
+            <m:e>
+              <m:d>
+                <m:dPr>
+                  <m:ctrlPr>
+                    <w:rPr>
+                      <w:rFonts w:ascii="Cambria Math" w:eastAsiaTheme="minorEastAsia" w:hAnsi="Cambria Math"/>
+                      <w:i/>
+                      <w:lang w:val="en-GB"/>
+                    </w:rPr>
+                  </m:ctrlPr>
+                </m:dPr>
+                <m:e>
+                  <m:sSup>
+                    <m:sSupPr>
+                      <m:ctrlPr>
+                        <w:rPr>
+                          <w:rFonts w:ascii="Cambria Math" w:eastAsiaTheme="minorEastAsia" w:hAnsi="Cambria Math"/>
+                          <w:i/>
+                          <w:lang w:val="en-GB"/>
+                        </w:rPr>
+                      </m:ctrlPr>
+                    </m:sSupPr>
+                    <m:e>
+                      <m:d>
+                        <m:dPr>
+                          <m:ctrlPr>
+                            <w:rPr>
+                              <w:rFonts w:ascii="Cambria Math" w:eastAsiaTheme="minorEastAsia" w:hAnsi="Cambria Math"/>
+                              <w:i/>
+                              <w:lang w:val="en-GB"/>
+                            </w:rPr>
+                          </m:ctrlPr>
+                        </m:dPr>
+                        <m:e>
+                          <m:r>
+                            <w:rPr>
+                              <w:rFonts w:ascii="Cambria Math" w:eastAsiaTheme="minorEastAsia" w:hAnsi="Cambria Math"/>
+                              <w:lang w:val="en-GB"/>
+                            </w:rPr>
+                            <m:t>1+</m:t>
+                          </m:r>
+                          <m:rad>
+                            <m:radPr>
+                              <m:degHide m:val="1"/>
+                              <m:ctrlPr>
+                                <w:rPr>
+                                  <w:rFonts w:ascii="Cambria Math" w:eastAsiaTheme="minorEastAsia" w:hAnsi="Cambria Math"/>
+                                  <w:i/>
+                                  <w:lang w:val="en-GB"/>
+                                </w:rPr>
+                              </m:ctrlPr>
+                            </m:radPr>
+                            <m:deg/>
+                            <m:e>
+                              <m:r>
+                                <w:rPr>
+                                  <w:rFonts w:ascii="Cambria Math" w:eastAsiaTheme="minorEastAsia" w:hAnsi="Cambria Math"/>
+                                  <w:lang w:val="en-GB"/>
+                                </w:rPr>
+                                <m:t>3</m:t>
+                              </m:r>
+                            </m:e>
+                          </m:rad>
+                        </m:e>
+                      </m:d>
+                    </m:e>
+                    <m:sup>
+                      <m:r>
+                        <w:rPr>
+                          <w:rFonts w:ascii="Cambria Math" w:eastAsiaTheme="minorEastAsia" w:hAnsi="Cambria Math"/>
+                          <w:lang w:val="en-GB"/>
+                        </w:rPr>
+                        <m:t>2</m:t>
+                      </m:r>
+                    </m:sup>
+                  </m:sSup>
+                  <m:r>
+                    <m:rPr>
+                      <m:sty m:val="p"/>
+                    </m:rPr>
+                    <w:rPr>
+                      <w:rFonts w:ascii="Cambria Math" w:eastAsiaTheme="minorEastAsia" w:hAnsi="Cambria Math"/>
+                      <w:lang w:val="en-GB"/>
+                    </w:rPr>
+                    <m:t>Δ</m:t>
+                  </m:r>
+                  <m:sSub>
+                    <m:sSubPr>
+                      <m:ctrlPr>
+                        <w:rPr>
+                          <w:rFonts w:ascii="Cambria Math" w:eastAsiaTheme="minorEastAsia" w:hAnsi="Cambria Math"/>
+                          <w:i/>
+                          <w:lang w:val="en-GB"/>
+                        </w:rPr>
+                      </m:ctrlPr>
+                    </m:sSubPr>
+                    <m:e>
+                      <m:r>
+                        <w:rPr>
+                          <w:rFonts w:ascii="Cambria Math" w:eastAsiaTheme="minorEastAsia" w:hAnsi="Cambria Math"/>
+                          <w:lang w:val="en-GB"/>
+                        </w:rPr>
+                        <m:t>P</m:t>
+                      </m:r>
+                    </m:e>
+                    <m:sub>
+                      <m:r>
+                        <w:rPr>
+                          <w:rFonts w:ascii="Cambria Math" w:eastAsiaTheme="minorEastAsia" w:hAnsi="Cambria Math"/>
+                          <w:lang w:val="en-GB"/>
+                        </w:rPr>
+                        <m:t>0</m:t>
+                      </m:r>
+                    </m:sub>
+                  </m:sSub>
+                  <m:r>
+                    <w:rPr>
+                      <w:rFonts w:ascii="Cambria Math" w:eastAsiaTheme="minorEastAsia" w:hAnsi="Cambria Math"/>
+                      <w:lang w:val="en-GB"/>
+                    </w:rPr>
+                    <m:t>+</m:t>
+                  </m:r>
+                  <m:r>
+                    <w:rPr>
+                      <w:rFonts w:ascii="Cambria Math" w:eastAsiaTheme="minorEastAsia" w:hAnsi="Cambria Math"/>
+                      <w:lang w:val="en-GB"/>
+                    </w:rPr>
+                    <m:t>2</m:t>
+                  </m:r>
+                  <m:d>
+                    <m:dPr>
+                      <m:ctrlPr>
+                        <w:rPr>
+                          <w:rFonts w:ascii="Cambria Math" w:eastAsiaTheme="minorEastAsia" w:hAnsi="Cambria Math"/>
+                          <w:i/>
+                          <w:lang w:val="en-GB"/>
+                        </w:rPr>
+                      </m:ctrlPr>
+                    </m:dPr>
+                    <m:e>
+                      <m:r>
+                        <w:rPr>
+                          <w:rFonts w:ascii="Cambria Math" w:eastAsiaTheme="minorEastAsia" w:hAnsi="Cambria Math"/>
+                          <w:lang w:val="en-GB"/>
+                        </w:rPr>
+                        <m:t>1+</m:t>
+                      </m:r>
+                      <m:rad>
+                        <m:radPr>
+                          <m:degHide m:val="1"/>
+                          <m:ctrlPr>
+                            <w:rPr>
+                              <w:rFonts w:ascii="Cambria Math" w:eastAsiaTheme="minorEastAsia" w:hAnsi="Cambria Math"/>
+                              <w:i/>
+                              <w:lang w:val="en-GB"/>
+                            </w:rPr>
+                          </m:ctrlPr>
+                        </m:radPr>
+                        <m:deg/>
+                        <m:e>
+                          <m:r>
+                            <w:rPr>
+                              <w:rFonts w:ascii="Cambria Math" w:eastAsiaTheme="minorEastAsia" w:hAnsi="Cambria Math"/>
+                              <w:lang w:val="en-GB"/>
+                            </w:rPr>
+                            <m:t>3</m:t>
+                          </m:r>
+                        </m:e>
+                      </m:rad>
+                    </m:e>
+                  </m:d>
+                  <m:rad>
+                    <m:radPr>
+                      <m:degHide m:val="1"/>
+                      <m:ctrlPr>
+                        <w:rPr>
+                          <w:rFonts w:ascii="Cambria Math" w:eastAsiaTheme="minorEastAsia" w:hAnsi="Cambria Math"/>
+                          <w:i/>
+                          <w:lang w:val="en-GB"/>
+                        </w:rPr>
+                      </m:ctrlPr>
+                    </m:radPr>
+                    <m:deg/>
+                    <m:e>
+                      <m:r>
+                        <m:rPr>
+                          <m:sty m:val="p"/>
+                        </m:rPr>
+                        <w:rPr>
+                          <w:rFonts w:ascii="Cambria Math" w:eastAsiaTheme="minorEastAsia" w:hAnsi="Cambria Math"/>
+                          <w:lang w:val="en-GB"/>
+                        </w:rPr>
+                        <m:t>Δ</m:t>
+                      </m:r>
+                      <m:sSub>
+                        <m:sSubPr>
+                          <m:ctrlPr>
+                            <w:rPr>
+                              <w:rFonts w:ascii="Cambria Math" w:eastAsiaTheme="minorEastAsia" w:hAnsi="Cambria Math"/>
+                              <w:i/>
+                              <w:lang w:val="en-GB"/>
+                            </w:rPr>
+                          </m:ctrlPr>
+                        </m:sSubPr>
+                        <m:e>
+                          <m:r>
+                            <w:rPr>
+                              <w:rFonts w:ascii="Cambria Math" w:eastAsiaTheme="minorEastAsia" w:hAnsi="Cambria Math"/>
+                              <w:lang w:val="en-GB"/>
+                            </w:rPr>
+                            <m:t>P</m:t>
+                          </m:r>
+                        </m:e>
+                        <m:sub>
+                          <m:r>
+                            <w:rPr>
+                              <w:rFonts w:ascii="Cambria Math" w:eastAsiaTheme="minorEastAsia" w:hAnsi="Cambria Math"/>
+                              <w:lang w:val="en-GB"/>
+                            </w:rPr>
+                            <m:t>0</m:t>
+                          </m:r>
+                        </m:sub>
+                      </m:sSub>
+                      <m:r>
+                        <w:rPr>
+                          <w:rFonts w:ascii="Cambria Math" w:eastAsiaTheme="minorEastAsia" w:hAnsi="Cambria Math"/>
+                          <w:lang w:val="en-GB"/>
+                        </w:rPr>
+                        <m:t xml:space="preserve"> </m:t>
+                      </m:r>
+                    </m:e>
+                  </m:rad>
+                  <m:d>
+                    <m:dPr>
+                      <m:ctrlPr>
+                        <w:rPr>
+                          <w:rFonts w:ascii="Cambria Math" w:eastAsiaTheme="minorEastAsia" w:hAnsi="Cambria Math"/>
+                          <w:i/>
+                          <w:lang w:val="en-GB"/>
+                        </w:rPr>
+                      </m:ctrlPr>
+                    </m:dPr>
+                    <m:e>
+                      <m:r>
+                        <w:rPr>
+                          <w:rFonts w:ascii="Cambria Math" w:eastAsiaTheme="minorEastAsia" w:hAnsi="Cambria Math"/>
+                          <w:lang w:val="en-GB"/>
+                        </w:rPr>
+                        <m:t>1-</m:t>
+                      </m:r>
+                      <m:rad>
+                        <m:radPr>
+                          <m:degHide m:val="1"/>
+                          <m:ctrlPr>
+                            <w:rPr>
+                              <w:rFonts w:ascii="Cambria Math" w:eastAsiaTheme="minorEastAsia" w:hAnsi="Cambria Math"/>
+                              <w:i/>
+                              <w:lang w:val="en-GB"/>
+                            </w:rPr>
+                          </m:ctrlPr>
+                        </m:radPr>
+                        <m:deg/>
+                        <m:e>
+                          <m:r>
+                            <w:rPr>
+                              <w:rFonts w:ascii="Cambria Math" w:eastAsiaTheme="minorEastAsia" w:hAnsi="Cambria Math"/>
+                              <w:lang w:val="en-GB"/>
+                            </w:rPr>
+                            <m:t>3</m:t>
+                          </m:r>
+                        </m:e>
+                      </m:rad>
+                    </m:e>
+                  </m:d>
+                  <m:rad>
+                    <m:radPr>
+                      <m:degHide m:val="1"/>
+                      <m:ctrlPr>
+                        <w:rPr>
+                          <w:rFonts w:ascii="Cambria Math" w:eastAsiaTheme="minorEastAsia" w:hAnsi="Cambria Math"/>
+                          <w:i/>
+                          <w:lang w:val="en-GB"/>
+                        </w:rPr>
+                      </m:ctrlPr>
+                    </m:radPr>
+                    <m:deg/>
+                    <m:e>
+                      <m:r>
+                        <m:rPr>
+                          <m:sty m:val="p"/>
+                        </m:rPr>
+                        <w:rPr>
+                          <w:rFonts w:ascii="Cambria Math" w:eastAsiaTheme="minorEastAsia" w:hAnsi="Cambria Math"/>
+                          <w:lang w:val="en-GB"/>
+                        </w:rPr>
+                        <m:t>Δ</m:t>
+                      </m:r>
+                      <m:sSub>
+                        <m:sSubPr>
+                          <m:ctrlPr>
+                            <w:rPr>
+                              <w:rFonts w:ascii="Cambria Math" w:eastAsiaTheme="minorEastAsia" w:hAnsi="Cambria Math"/>
+                              <w:i/>
+                              <w:lang w:val="en-GB"/>
+                            </w:rPr>
+                          </m:ctrlPr>
+                        </m:sSubPr>
+                        <m:e>
+                          <m:r>
+                            <w:rPr>
+                              <w:rFonts w:ascii="Cambria Math" w:eastAsiaTheme="minorEastAsia" w:hAnsi="Cambria Math"/>
+                              <w:lang w:val="en-GB"/>
+                            </w:rPr>
+                            <m:t>P</m:t>
+                          </m:r>
+                        </m:e>
+                        <m:sub>
+                          <m:r>
+                            <w:rPr>
+                              <w:rFonts w:ascii="Cambria Math" w:eastAsiaTheme="minorEastAsia" w:hAnsi="Cambria Math"/>
+                              <w:lang w:val="en-GB"/>
+                            </w:rPr>
+                            <m:t>1</m:t>
+                          </m:r>
+                        </m:sub>
+                      </m:sSub>
+                    </m:e>
+                  </m:rad>
+                  <m:r>
+                    <w:rPr>
+                      <w:rFonts w:ascii="Cambria Math" w:eastAsiaTheme="minorEastAsia" w:hAnsi="Cambria Math"/>
+                      <w:lang w:val="en-GB"/>
+                    </w:rPr>
+                    <m:t>+</m:t>
+                  </m:r>
+                  <m:sSup>
+                    <m:sSupPr>
+                      <m:ctrlPr>
+                        <w:rPr>
+                          <w:rFonts w:ascii="Cambria Math" w:eastAsiaTheme="minorEastAsia" w:hAnsi="Cambria Math"/>
+                          <w:i/>
+                          <w:lang w:val="en-GB"/>
+                        </w:rPr>
+                      </m:ctrlPr>
+                    </m:sSupPr>
+                    <m:e>
+                      <m:d>
+                        <m:dPr>
+                          <m:ctrlPr>
+                            <w:rPr>
+                              <w:rFonts w:ascii="Cambria Math" w:eastAsiaTheme="minorEastAsia" w:hAnsi="Cambria Math"/>
+                              <w:i/>
+                              <w:lang w:val="en-GB"/>
+                            </w:rPr>
+                          </m:ctrlPr>
+                        </m:dPr>
+                        <m:e>
+                          <m:r>
+                            <w:rPr>
+                              <w:rFonts w:ascii="Cambria Math" w:eastAsiaTheme="minorEastAsia" w:hAnsi="Cambria Math"/>
+                              <w:lang w:val="en-GB"/>
+                            </w:rPr>
+                            <m:t>1-</m:t>
+                          </m:r>
+                          <m:rad>
+                            <m:radPr>
+                              <m:degHide m:val="1"/>
+                              <m:ctrlPr>
+                                <w:rPr>
+                                  <w:rFonts w:ascii="Cambria Math" w:eastAsiaTheme="minorEastAsia" w:hAnsi="Cambria Math"/>
+                                  <w:i/>
+                                  <w:lang w:val="en-GB"/>
+                                </w:rPr>
+                              </m:ctrlPr>
+                            </m:radPr>
+                            <m:deg/>
+                            <m:e>
+                              <m:r>
+                                <w:rPr>
+                                  <w:rFonts w:ascii="Cambria Math" w:eastAsiaTheme="minorEastAsia" w:hAnsi="Cambria Math"/>
+                                  <w:lang w:val="en-GB"/>
+                                </w:rPr>
+                                <m:t>3</m:t>
+                              </m:r>
+                            </m:e>
+                          </m:rad>
+                        </m:e>
+                      </m:d>
+                    </m:e>
+                    <m:sup>
+                      <m:r>
+                        <w:rPr>
+                          <w:rFonts w:ascii="Cambria Math" w:eastAsiaTheme="minorEastAsia" w:hAnsi="Cambria Math"/>
+                          <w:lang w:val="en-GB"/>
+                        </w:rPr>
+                        <m:t>2</m:t>
+                      </m:r>
+                    </m:sup>
+                  </m:sSup>
+                  <m:r>
+                    <m:rPr>
+                      <m:sty m:val="p"/>
+                    </m:rPr>
+                    <w:rPr>
+                      <w:rFonts w:ascii="Cambria Math" w:eastAsiaTheme="minorEastAsia" w:hAnsi="Cambria Math"/>
+                      <w:lang w:val="en-GB"/>
+                    </w:rPr>
+                    <m:t>Δ</m:t>
+                  </m:r>
+                  <m:sSub>
+                    <m:sSubPr>
+                      <m:ctrlPr>
+                        <w:rPr>
+                          <w:rFonts w:ascii="Cambria Math" w:eastAsiaTheme="minorEastAsia" w:hAnsi="Cambria Math"/>
+                          <w:i/>
+                          <w:lang w:val="en-GB"/>
+                        </w:rPr>
+                      </m:ctrlPr>
+                    </m:sSubPr>
+                    <m:e>
+                      <m:r>
+                        <w:rPr>
+                          <w:rFonts w:ascii="Cambria Math" w:eastAsiaTheme="minorEastAsia" w:hAnsi="Cambria Math"/>
+                          <w:lang w:val="en-GB"/>
+                        </w:rPr>
+                        <m:t>P</m:t>
+                      </m:r>
+                    </m:e>
+                    <m:sub>
+                      <m:r>
+                        <w:rPr>
+                          <w:rFonts w:ascii="Cambria Math" w:eastAsiaTheme="minorEastAsia" w:hAnsi="Cambria Math"/>
+                          <w:lang w:val="en-GB"/>
+                        </w:rPr>
+                        <m:t>1</m:t>
+                      </m:r>
+                    </m:sub>
+                  </m:sSub>
+                </m:e>
+              </m:d>
+            </m:e>
+            <m:sup>
+              <m:r>
+                <w:rPr>
+                  <w:rFonts w:ascii="Cambria Math" w:eastAsiaTheme="minorEastAsia" w:hAnsi="Cambria Math"/>
+                  <w:lang w:val="en-GB"/>
+                </w:rPr>
+                <m:t>2</m:t>
+              </m:r>
+            </m:sup>
+          </m:sSup>
+          <m:r>
+            <w:rPr>
+              <w:rFonts w:ascii="Cambria Math" w:eastAsiaTheme="minorEastAsia" w:hAnsi="Cambria Math"/>
+              <w:lang w:val="en-GB"/>
+            </w:rPr>
+            <m:t>=</m:t>
+          </m:r>
+          <m:r>
+            <w:rPr>
+              <w:rFonts w:ascii="Cambria Math" w:eastAsiaTheme="minorEastAsia" w:hAnsi="Cambria Math"/>
+              <w:lang w:val="en-GB"/>
+            </w:rPr>
+            <m:t>2</m:t>
+          </m:r>
+          <m:r>
+            <w:rPr>
+              <w:rFonts w:ascii="Cambria Math" w:eastAsiaTheme="minorEastAsia" w:hAnsi="Cambria Math"/>
+              <w:lang w:val="en-GB"/>
+            </w:rPr>
+            <m:t>s t</m:t>
+          </m:r>
+        </m:oMath>
+      </m:oMathPara>
+    </w:p>
+    <w:p>
+      <w:pPr>
+        <w:rPr>
+          <w:rFonts w:eastAsiaTheme="minorEastAsia"/>
+          <w:lang w:val="en-GB"/>
+        </w:rPr>
+      </w:pPr>
+      <m:oMathPara>
+        <m:oMath>
+          <m:sSup>
+            <m:sSupPr>
+              <m:ctrlPr>
+                <w:rPr>
+                  <w:rFonts w:ascii="Cambria Math" w:eastAsiaTheme="minorEastAsia" w:hAnsi="Cambria Math"/>
+                  <w:i/>
+                  <w:lang w:val="en-GB"/>
+                </w:rPr>
+              </m:ctrlPr>
+            </m:sSupPr>
+            <m:e>
+              <m:d>
+                <m:dPr>
+                  <m:ctrlPr>
+                    <w:rPr>
+                      <w:rFonts w:ascii="Cambria Math" w:eastAsiaTheme="minorEastAsia" w:hAnsi="Cambria Math"/>
+                      <w:i/>
+                      <w:lang w:val="en-GB"/>
+                    </w:rPr>
+                  </m:ctrlPr>
+                </m:dPr>
+                <m:e>
+                  <m:sSup>
+                    <m:sSupPr>
+                      <m:ctrlPr>
+                        <w:rPr>
+                          <w:rFonts w:ascii="Cambria Math" w:eastAsiaTheme="minorEastAsia" w:hAnsi="Cambria Math"/>
+                          <w:i/>
+                          <w:lang w:val="en-GB"/>
+                        </w:rPr>
+                      </m:ctrlPr>
+                    </m:sSupPr>
+                    <m:e>
+                      <m:d>
+                        <m:dPr>
+                          <m:ctrlPr>
+                            <w:rPr>
+                              <w:rFonts w:ascii="Cambria Math" w:eastAsiaTheme="minorEastAsia" w:hAnsi="Cambria Math"/>
+                              <w:i/>
+                              <w:lang w:val="en-GB"/>
+                            </w:rPr>
+                          </m:ctrlPr>
+                        </m:dPr>
+                        <m:e>
+                          <m:r>
+                            <w:rPr>
+                              <w:rFonts w:ascii="Cambria Math" w:eastAsiaTheme="minorEastAsia" w:hAnsi="Cambria Math"/>
+                              <w:lang w:val="en-GB"/>
+                            </w:rPr>
+                            <m:t>4</m:t>
+                          </m:r>
+                          <m:r>
+                            <w:rPr>
+                              <w:rFonts w:ascii="Cambria Math" w:eastAsiaTheme="minorEastAsia" w:hAnsi="Cambria Math"/>
+                              <w:lang w:val="en-GB"/>
+                            </w:rPr>
+                            <m:t>+</m:t>
+                          </m:r>
+                          <m:r>
+                            <w:rPr>
+                              <w:rFonts w:ascii="Cambria Math" w:eastAsiaTheme="minorEastAsia" w:hAnsi="Cambria Math"/>
+                              <w:lang w:val="en-GB"/>
+                            </w:rPr>
+                            <m:t>2</m:t>
+                          </m:r>
+                          <m:rad>
+                            <m:radPr>
+                              <m:degHide m:val="1"/>
+                              <m:ctrlPr>
+                                <w:rPr>
+                                  <w:rFonts w:ascii="Cambria Math" w:eastAsiaTheme="minorEastAsia" w:hAnsi="Cambria Math"/>
+                                  <w:i/>
+                                  <w:lang w:val="en-GB"/>
+                                </w:rPr>
+                              </m:ctrlPr>
+                            </m:radPr>
+                            <m:deg/>
+                            <m:e>
+                              <m:r>
+                                <w:rPr>
+                                  <w:rFonts w:ascii="Cambria Math" w:eastAsiaTheme="minorEastAsia" w:hAnsi="Cambria Math"/>
+                                  <w:lang w:val="en-GB"/>
+                                </w:rPr>
+                                <m:t>3</m:t>
+                              </m:r>
+                            </m:e>
+                          </m:rad>
+                        </m:e>
+                      </m:d>
+                    </m:e>
+                    <m:sup>
+                      <m:r>
+                        <w:rPr>
+                          <w:rFonts w:ascii="Cambria Math" w:eastAsiaTheme="minorEastAsia" w:hAnsi="Cambria Math"/>
+                          <w:lang w:val="en-GB"/>
+                        </w:rPr>
+                        <m:t>2</m:t>
+                      </m:r>
+                    </m:sup>
+                  </m:sSup>
+                  <m:r>
+                    <m:rPr>
+                      <m:sty m:val="p"/>
+                    </m:rPr>
+                    <w:rPr>
+                      <w:rFonts w:ascii="Cambria Math" w:eastAsiaTheme="minorEastAsia" w:hAnsi="Cambria Math"/>
+                      <w:lang w:val="en-GB"/>
+                    </w:rPr>
+                    <m:t>Δ</m:t>
+                  </m:r>
+                  <m:sSub>
+                    <m:sSubPr>
+                      <m:ctrlPr>
+                        <w:rPr>
+                          <w:rFonts w:ascii="Cambria Math" w:eastAsiaTheme="minorEastAsia" w:hAnsi="Cambria Math"/>
+                          <w:i/>
+                          <w:lang w:val="en-GB"/>
+                        </w:rPr>
+                      </m:ctrlPr>
+                    </m:sSubPr>
+                    <m:e>
+                      <m:r>
+                        <w:rPr>
+                          <w:rFonts w:ascii="Cambria Math" w:eastAsiaTheme="minorEastAsia" w:hAnsi="Cambria Math"/>
+                          <w:lang w:val="en-GB"/>
+                        </w:rPr>
+                        <m:t>P</m:t>
+                      </m:r>
+                    </m:e>
+                    <m:sub>
+                      <m:r>
+                        <w:rPr>
+                          <w:rFonts w:ascii="Cambria Math" w:eastAsiaTheme="minorEastAsia" w:hAnsi="Cambria Math"/>
+                          <w:lang w:val="en-GB"/>
+                        </w:rPr>
+                        <m:t>0</m:t>
+                      </m:r>
+                    </m:sub>
+                  </m:sSub>
+                  <m:r>
+                    <w:rPr>
+                      <w:rFonts w:ascii="Cambria Math" w:eastAsiaTheme="minorEastAsia" w:hAnsi="Cambria Math"/>
+                      <w:lang w:val="en-GB"/>
+                    </w:rPr>
+                    <m:t>+</m:t>
+                  </m:r>
+                  <m:r>
+                    <w:rPr>
+                      <w:rFonts w:ascii="Cambria Math" w:eastAsiaTheme="minorEastAsia" w:hAnsi="Cambria Math"/>
+                      <w:lang w:val="en-GB"/>
+                    </w:rPr>
+                    <m:t>2</m:t>
+                  </m:r>
+                  <m:d>
+                    <m:dPr>
+                      <m:ctrlPr>
+                        <w:rPr>
+                          <w:rFonts w:ascii="Cambria Math" w:eastAsiaTheme="minorEastAsia" w:hAnsi="Cambria Math"/>
+                          <w:i/>
+                          <w:lang w:val="en-GB"/>
+                        </w:rPr>
+                      </m:ctrlPr>
+                    </m:dPr>
+                    <m:e>
+                      <m:r>
+                        <w:rPr>
+                          <w:rFonts w:ascii="Cambria Math" w:eastAsiaTheme="minorEastAsia" w:hAnsi="Cambria Math"/>
+                          <w:lang w:val="en-GB"/>
+                        </w:rPr>
+                        <m:t>1</m:t>
+                      </m:r>
+                      <m:r>
+                        <w:rPr>
+                          <w:rFonts w:ascii="Cambria Math" w:eastAsiaTheme="minorEastAsia" w:hAnsi="Cambria Math"/>
+                          <w:lang w:val="en-GB"/>
+                        </w:rPr>
+                        <m:t>-3</m:t>
+                      </m:r>
+                    </m:e>
+                  </m:d>
+                  <m:rad>
+                    <m:radPr>
+                      <m:degHide m:val="1"/>
+                      <m:ctrlPr>
+                        <w:rPr>
+                          <w:rFonts w:ascii="Cambria Math" w:eastAsiaTheme="minorEastAsia" w:hAnsi="Cambria Math"/>
+                          <w:i/>
+                          <w:lang w:val="en-GB"/>
+                        </w:rPr>
+                      </m:ctrlPr>
+                    </m:radPr>
+                    <m:deg/>
+                    <m:e>
+                      <m:r>
+                        <m:rPr>
+                          <m:sty m:val="p"/>
+                        </m:rPr>
+                        <w:rPr>
+                          <w:rFonts w:ascii="Cambria Math" w:eastAsiaTheme="minorEastAsia" w:hAnsi="Cambria Math"/>
+                          <w:lang w:val="en-GB"/>
+                        </w:rPr>
+                        <m:t>Δ</m:t>
+                      </m:r>
+                      <m:sSub>
+                        <m:sSubPr>
+                          <m:ctrlPr>
+                            <w:rPr>
+                              <w:rFonts w:ascii="Cambria Math" w:eastAsiaTheme="minorEastAsia" w:hAnsi="Cambria Math"/>
+                              <w:i/>
+                              <w:lang w:val="en-GB"/>
+                            </w:rPr>
+                          </m:ctrlPr>
+                        </m:sSubPr>
+                        <m:e>
+                          <m:r>
+                            <w:rPr>
+                              <w:rFonts w:ascii="Cambria Math" w:eastAsiaTheme="minorEastAsia" w:hAnsi="Cambria Math"/>
+                              <w:lang w:val="en-GB"/>
+                            </w:rPr>
+                            <m:t>P</m:t>
+                          </m:r>
+                        </m:e>
+                        <m:sub>
+                          <m:r>
+                            <w:rPr>
+                              <w:rFonts w:ascii="Cambria Math" w:eastAsiaTheme="minorEastAsia" w:hAnsi="Cambria Math"/>
+                              <w:lang w:val="en-GB"/>
+                            </w:rPr>
+                            <m:t>0</m:t>
+                          </m:r>
+                        </m:sub>
+                      </m:sSub>
+                      <m:r>
+                        <w:rPr>
+                          <w:rFonts w:ascii="Cambria Math" w:eastAsiaTheme="minorEastAsia" w:hAnsi="Cambria Math"/>
+                          <w:lang w:val="en-GB"/>
+                        </w:rPr>
+                        <m:t xml:space="preserve"> </m:t>
+                      </m:r>
+                    </m:e>
+                  </m:rad>
+                  <m:rad>
+                    <m:radPr>
+                      <m:degHide m:val="1"/>
+                      <m:ctrlPr>
+                        <w:rPr>
+                          <w:rFonts w:ascii="Cambria Math" w:eastAsiaTheme="minorEastAsia" w:hAnsi="Cambria Math"/>
+                          <w:i/>
+                          <w:lang w:val="en-GB"/>
+                        </w:rPr>
+                      </m:ctrlPr>
+                    </m:radPr>
+                    <m:deg/>
+                    <m:e>
+                      <m:r>
+                        <m:rPr>
+                          <m:sty m:val="p"/>
+                        </m:rPr>
+                        <w:rPr>
+                          <w:rFonts w:ascii="Cambria Math" w:eastAsiaTheme="minorEastAsia" w:hAnsi="Cambria Math"/>
+                          <w:lang w:val="en-GB"/>
+                        </w:rPr>
+                        <m:t>Δ</m:t>
+                      </m:r>
+                      <m:sSub>
+                        <m:sSubPr>
+                          <m:ctrlPr>
+                            <w:rPr>
+                              <w:rFonts w:ascii="Cambria Math" w:eastAsiaTheme="minorEastAsia" w:hAnsi="Cambria Math"/>
+                              <w:i/>
+                              <w:lang w:val="en-GB"/>
+                            </w:rPr>
+                          </m:ctrlPr>
+                        </m:sSubPr>
+                        <m:e>
+                          <m:r>
+                            <w:rPr>
+                              <w:rFonts w:ascii="Cambria Math" w:eastAsiaTheme="minorEastAsia" w:hAnsi="Cambria Math"/>
+                              <w:lang w:val="en-GB"/>
+                            </w:rPr>
+                            <m:t>P</m:t>
+                          </m:r>
+                        </m:e>
+                        <m:sub>
+                          <m:r>
+                            <w:rPr>
+                              <w:rFonts w:ascii="Cambria Math" w:eastAsiaTheme="minorEastAsia" w:hAnsi="Cambria Math"/>
+                              <w:lang w:val="en-GB"/>
+                            </w:rPr>
+                            <m:t>1</m:t>
+                          </m:r>
+                        </m:sub>
+                      </m:sSub>
+                    </m:e>
+                  </m:rad>
+                  <m:r>
+                    <w:rPr>
+                      <w:rFonts w:ascii="Cambria Math" w:eastAsiaTheme="minorEastAsia" w:hAnsi="Cambria Math"/>
+                      <w:lang w:val="en-GB"/>
+                    </w:rPr>
+                    <m:t>+</m:t>
+                  </m:r>
+                  <m:sSup>
+                    <m:sSupPr>
+                      <m:ctrlPr>
+                        <w:rPr>
+                          <w:rFonts w:ascii="Cambria Math" w:eastAsiaTheme="minorEastAsia" w:hAnsi="Cambria Math"/>
+                          <w:i/>
+                          <w:lang w:val="en-GB"/>
+                        </w:rPr>
+                      </m:ctrlPr>
+                    </m:sSupPr>
+                    <m:e>
+                      <m:d>
+                        <m:dPr>
+                          <m:ctrlPr>
+                            <w:rPr>
+                              <w:rFonts w:ascii="Cambria Math" w:eastAsiaTheme="minorEastAsia" w:hAnsi="Cambria Math"/>
+                              <w:i/>
+                              <w:lang w:val="en-GB"/>
+                            </w:rPr>
+                          </m:ctrlPr>
+                        </m:dPr>
+                        <m:e>
+                          <m:r>
+                            <w:rPr>
+                              <w:rFonts w:ascii="Cambria Math" w:eastAsiaTheme="minorEastAsia" w:hAnsi="Cambria Math"/>
+                              <w:lang w:val="en-GB"/>
+                            </w:rPr>
+                            <m:t>4</m:t>
+                          </m:r>
+                          <m:r>
+                            <w:rPr>
+                              <w:rFonts w:ascii="Cambria Math" w:eastAsiaTheme="minorEastAsia" w:hAnsi="Cambria Math"/>
+                              <w:lang w:val="en-GB"/>
+                            </w:rPr>
+                            <m:t>-</m:t>
+                          </m:r>
+                          <m:r>
+                            <w:rPr>
+                              <w:rFonts w:ascii="Cambria Math" w:eastAsiaTheme="minorEastAsia" w:hAnsi="Cambria Math"/>
+                              <w:lang w:val="en-GB"/>
+                            </w:rPr>
+                            <m:t>2</m:t>
+                          </m:r>
+                          <m:rad>
+                            <m:radPr>
+                              <m:degHide m:val="1"/>
+                              <m:ctrlPr>
+                                <w:rPr>
+                                  <w:rFonts w:ascii="Cambria Math" w:eastAsiaTheme="minorEastAsia" w:hAnsi="Cambria Math"/>
+                                  <w:i/>
+                                  <w:lang w:val="en-GB"/>
+                                </w:rPr>
+                              </m:ctrlPr>
+                            </m:radPr>
+                            <m:deg/>
+                            <m:e>
+                              <m:r>
+                                <w:rPr>
+                                  <w:rFonts w:ascii="Cambria Math" w:eastAsiaTheme="minorEastAsia" w:hAnsi="Cambria Math"/>
+                                  <w:lang w:val="en-GB"/>
+                                </w:rPr>
+                                <m:t>3</m:t>
+                              </m:r>
+                            </m:e>
+                          </m:rad>
+                        </m:e>
+                      </m:d>
+                    </m:e>
+                    <m:sup>
+                      <m:r>
+                        <w:rPr>
+                          <w:rFonts w:ascii="Cambria Math" w:eastAsiaTheme="minorEastAsia" w:hAnsi="Cambria Math"/>
+                          <w:lang w:val="en-GB"/>
+                        </w:rPr>
+                        <m:t>2</m:t>
+                      </m:r>
+                    </m:sup>
+                  </m:sSup>
+                  <m:r>
+                    <m:rPr>
+                      <m:sty m:val="p"/>
+                    </m:rPr>
+                    <w:rPr>
+                      <w:rFonts w:ascii="Cambria Math" w:eastAsiaTheme="minorEastAsia" w:hAnsi="Cambria Math"/>
+                      <w:lang w:val="en-GB"/>
+                    </w:rPr>
+                    <m:t>Δ</m:t>
+                  </m:r>
+                  <m:sSub>
+                    <m:sSubPr>
+                      <m:ctrlPr>
+                        <w:rPr>
+                          <w:rFonts w:ascii="Cambria Math" w:eastAsiaTheme="minorEastAsia" w:hAnsi="Cambria Math"/>
+                          <w:i/>
+                          <w:lang w:val="en-GB"/>
+                        </w:rPr>
+                      </m:ctrlPr>
+                    </m:sSubPr>
+                    <m:e>
+                      <m:r>
+                        <w:rPr>
+                          <w:rFonts w:ascii="Cambria Math" w:eastAsiaTheme="minorEastAsia" w:hAnsi="Cambria Math"/>
+                          <w:lang w:val="en-GB"/>
+                        </w:rPr>
+                        <m:t>P</m:t>
+                      </m:r>
+                    </m:e>
+                    <m:sub>
+                      <m:r>
+                        <w:rPr>
+                          <w:rFonts w:ascii="Cambria Math" w:eastAsiaTheme="minorEastAsia" w:hAnsi="Cambria Math"/>
+                          <w:lang w:val="en-GB"/>
+                        </w:rPr>
+                        <m:t>1</m:t>
+                      </m:r>
+                    </m:sub>
+                  </m:sSub>
+                </m:e>
+              </m:d>
+            </m:e>
+            <m:sup>
+              <m:r>
+                <w:rPr>
+                  <w:rFonts w:ascii="Cambria Math" w:eastAsiaTheme="minorEastAsia" w:hAnsi="Cambria Math"/>
+                  <w:lang w:val="en-GB"/>
+                </w:rPr>
+                <m:t>2</m:t>
+              </m:r>
+            </m:sup>
+          </m:sSup>
+          <m:r>
+            <w:rPr>
+              <w:rFonts w:ascii="Cambria Math" w:eastAsiaTheme="minorEastAsia" w:hAnsi="Cambria Math"/>
+              <w:lang w:val="en-GB"/>
+            </w:rPr>
+            <m:t>=2s t</m:t>
+          </m:r>
+        </m:oMath>
+      </m:oMathPara>
+    </w:p>
+    <w:p>
+      <w:pPr>
+        <w:rPr>
+          <w:rFonts w:eastAsiaTheme="minorEastAsia"/>
+          <w:color w:val="FF0000"/>
+          <w:lang w:val="en-GB"/>
+        </w:rPr>
+      </w:pPr>
+      <w:r>
+        <w:rPr>
+          <w:rFonts w:eastAsiaTheme="minorEastAsia"/>
+          <w:color w:val="FF0000"/>
+          <w:lang w:val="en-GB"/>
+        </w:rPr>
+        <w:t>From *ref</w:t>
+      </w:r>
+    </w:p>
+    <w:p>
+      <w:pPr>
+        <w:rPr>
+          <w:rFonts w:eastAsiaTheme="minorEastAsia"/>
+          <w:lang w:val="en-GB"/>
+        </w:rPr>
+      </w:pPr>
+    </w:p>
+    <w:p>
+      <w:pPr>
+        <w:rPr>
+          <w:rFonts w:eastAsiaTheme="minorEastAsia"/>
+          <w:lang w:val="en-GB"/>
+        </w:rPr>
+      </w:pPr>
+    </w:p>
+    <w:p>
+      <w:pPr>
+        <w:rPr>
+          <w:rFonts w:eastAsiaTheme="minorEastAsia"/>
+          <w:lang w:val="en-GB"/>
+        </w:rPr>
+      </w:pPr>
+    </w:p>
+    <w:p>
+      <w:pPr>
+        <w:rPr>
+          <w:lang w:val="en-GB"/>
+        </w:rPr>
+      </w:pPr>
     </w:p>
     <w:p>
       <w:pPr>
@@ -2433,6 +7169,24 @@
       <w:color w:val="808080"/>
     </w:rPr>
   </w:style>
+  <w:style w:type="paragraph" w:styleId="NormalWeb">
+    <w:name w:val="Normal (Web)"/>
+    <w:basedOn w:val="Normal"/>
+    <w:uiPriority w:val="99"/>
+    <w:semiHidden/>
+    <w:unhideWhenUsed/>
+    <w:rsid w:val="00E728B6"/>
+    <w:pPr>
+      <w:spacing w:before="100" w:beforeAutospacing="1" w:after="100" w:afterAutospacing="1" w:line="240" w:lineRule="auto"/>
+      <w:jc w:val="left"/>
+    </w:pPr>
+    <w:rPr>
+      <w:rFonts w:ascii="Times New Roman" w:eastAsiaTheme="minorEastAsia" w:hAnsi="Times New Roman" w:cs="Times New Roman"/>
+      <w:sz w:val="24"/>
+      <w:szCs w:val="24"/>
+      <w:lang w:eastAsia="fr-FR"/>
+    </w:rPr>
+  </w:style>
 </w:styles>
 </file>
 

</xml_diff>

<commit_message>
Draft for 3D PH curves
</commit_message>
<xml_diff>
--- a/Visual 3D registration with flexible kinematic prior.docx
+++ b/Visual 3D registration with flexible kinematic prior.docx
@@ -121,13 +121,10 @@
     </w:p>
     <w:p>
       <w:pPr>
-        <w:pStyle w:val="Titre1"/>
+        <w:pStyle w:val="Titre2"/>
       </w:pPr>
       <w:r>
-        <w:t>Robotic</w:t>
-      </w:r>
-      <w:r>
-        <w:t xml:space="preserve"> arm modelling</w:t>
+        <w:t>Current development</w:t>
       </w:r>
     </w:p>
     <w:p>
@@ -147,7 +144,342 @@
         <w:rPr>
           <w:lang w:val="en-GB"/>
         </w:rPr>
-        <w:t>To make a prior based registration we need to model the arm deformation to limit the possible configuration. This as already been done with rigid skeleton as prior for human body or hand registration. They used the rigid skeleton to deform the 3D model and then compare the result to a visual input. This method as the advantages to limit the number of configuration parameter (limited number of nodes) and to limit the possible state of those parameter (parameter linked by kinematic model)</w:t>
+        <w:t xml:space="preserve">For now, the work is being divided into two part, on one side the development of geometric/kinematic model suitable for real-time registration (Part </w:t>
+      </w:r>
+      <w:r>
+        <w:rPr>
+          <w:lang w:val="en-GB"/>
+        </w:rPr>
+        <w:fldChar w:fldCharType="begin"/>
+      </w:r>
+      <w:r>
+        <w:rPr>
+          <w:lang w:val="en-GB"/>
+        </w:rPr>
+        <w:instrText xml:space="preserve"> REF _Ref133241062 \r \h </w:instrText>
+      </w:r>
+      <w:r>
+        <w:rPr>
+          <w:lang w:val="en-GB"/>
+        </w:rPr>
+      </w:r>
+      <w:r>
+        <w:rPr>
+          <w:lang w:val="en-GB"/>
+        </w:rPr>
+        <w:fldChar w:fldCharType="separate"/>
+      </w:r>
+      <w:r>
+        <w:rPr>
+          <w:lang w:val="en-GB"/>
+        </w:rPr>
+        <w:t>2</w:t>
+      </w:r>
+      <w:r>
+        <w:rPr>
+          <w:lang w:val="en-GB"/>
+        </w:rPr>
+        <w:fldChar w:fldCharType="end"/>
+      </w:r>
+      <w:r>
+        <w:rPr>
+          <w:lang w:val="en-GB"/>
+        </w:rPr>
+        <w:t>) and on the other side the development of the registration software (</w:t>
+      </w:r>
+      <w:r>
+        <w:rPr>
+          <w:lang w:val="en-GB"/>
+        </w:rPr>
+        <w:t xml:space="preserve">Part </w:t>
+      </w:r>
+      <w:r>
+        <w:rPr>
+          <w:lang w:val="en-GB"/>
+        </w:rPr>
+        <w:fldChar w:fldCharType="begin"/>
+      </w:r>
+      <w:r>
+        <w:rPr>
+          <w:lang w:val="en-GB"/>
+        </w:rPr>
+        <w:instrText xml:space="preserve"> REF _Ref133241176 \r \h </w:instrText>
+      </w:r>
+      <w:r>
+        <w:rPr>
+          <w:lang w:val="en-GB"/>
+        </w:rPr>
+      </w:r>
+      <w:r>
+        <w:rPr>
+          <w:lang w:val="en-GB"/>
+        </w:rPr>
+        <w:fldChar w:fldCharType="separate"/>
+      </w:r>
+      <w:r>
+        <w:rPr>
+          <w:lang w:val="en-GB"/>
+        </w:rPr>
+        <w:t>3.1</w:t>
+      </w:r>
+      <w:r>
+        <w:rPr>
+          <w:lang w:val="en-GB"/>
+        </w:rPr>
+        <w:fldChar w:fldCharType="end"/>
+      </w:r>
+      <w:r>
+        <w:rPr>
+          <w:lang w:val="en-GB"/>
+        </w:rPr>
+        <w:t xml:space="preserve"> and </w:t>
+      </w:r>
+      <w:r>
+        <w:rPr>
+          <w:lang w:val="en-GB"/>
+        </w:rPr>
+        <w:fldChar w:fldCharType="begin"/>
+      </w:r>
+      <w:r>
+        <w:rPr>
+          <w:lang w:val="en-GB"/>
+        </w:rPr>
+        <w:instrText xml:space="preserve"> REF _Ref133241179 \r \h </w:instrText>
+      </w:r>
+      <w:r>
+        <w:rPr>
+          <w:lang w:val="en-GB"/>
+        </w:rPr>
+      </w:r>
+      <w:r>
+        <w:rPr>
+          <w:lang w:val="en-GB"/>
+        </w:rPr>
+        <w:fldChar w:fldCharType="separate"/>
+      </w:r>
+      <w:r>
+        <w:rPr>
+          <w:lang w:val="en-GB"/>
+        </w:rPr>
+        <w:t>3.2</w:t>
+      </w:r>
+      <w:r>
+        <w:rPr>
+          <w:lang w:val="en-GB"/>
+        </w:rPr>
+        <w:fldChar w:fldCharType="end"/>
+      </w:r>
+      <w:r>
+        <w:rPr>
+          <w:lang w:val="en-GB"/>
+        </w:rPr>
+        <w:t xml:space="preserve">). </w:t>
+      </w:r>
+      <w:r>
+        <w:rPr>
+          <w:lang w:val="en-GB"/>
+        </w:rPr>
+        <w:t xml:space="preserve">The two part once fully developed should come together make the final registration method (Part </w:t>
+      </w:r>
+      <w:r>
+        <w:rPr>
+          <w:lang w:val="en-GB"/>
+        </w:rPr>
+        <w:fldChar w:fldCharType="begin"/>
+      </w:r>
+      <w:r>
+        <w:rPr>
+          <w:lang w:val="en-GB"/>
+        </w:rPr>
+        <w:instrText xml:space="preserve"> REF _Ref133241259 \r \h </w:instrText>
+      </w:r>
+      <w:r>
+        <w:rPr>
+          <w:lang w:val="en-GB"/>
+        </w:rPr>
+      </w:r>
+      <w:r>
+        <w:rPr>
+          <w:lang w:val="en-GB"/>
+        </w:rPr>
+        <w:fldChar w:fldCharType="separate"/>
+      </w:r>
+      <w:r>
+        <w:rPr>
+          <w:lang w:val="en-GB"/>
+        </w:rPr>
+        <w:t>3.3</w:t>
+      </w:r>
+      <w:r>
+        <w:rPr>
+          <w:lang w:val="en-GB"/>
+        </w:rPr>
+        <w:fldChar w:fldCharType="end"/>
+      </w:r>
+      <w:r>
+        <w:rPr>
+          <w:lang w:val="en-GB"/>
+        </w:rPr>
+        <w:t>)</w:t>
+      </w:r>
+    </w:p>
+    <w:p>
+      <w:pPr>
+        <w:rPr>
+          <w:lang w:val="en-GB"/>
+        </w:rPr>
+      </w:pPr>
+      <w:r>
+        <w:rPr>
+          <w:lang w:val="en-GB"/>
+        </w:rPr>
+        <w:t>Thus far the equation governing 3 different model have been detailed:</w:t>
+      </w:r>
+    </w:p>
+    <w:p>
+      <w:pPr>
+        <w:pStyle w:val="Paragraphedeliste"/>
+        <w:numPr>
+          <w:ilvl w:val="0"/>
+          <w:numId w:val="3"/>
+        </w:numPr>
+        <w:rPr>
+          <w:lang w:val="en-GB"/>
+        </w:rPr>
+      </w:pPr>
+      <w:r>
+        <w:rPr>
+          <w:lang w:val="en-GB"/>
+        </w:rPr>
+        <w:t xml:space="preserve">Rigid </w:t>
+      </w:r>
+      <w:r>
+        <w:rPr>
+          <w:lang w:val="en-GB"/>
+        </w:rPr>
+        <w:t xml:space="preserve">ball joint based </w:t>
+      </w:r>
+      <w:r>
+        <w:rPr>
+          <w:lang w:val="en-GB"/>
+        </w:rPr>
+        <w:t>skeleton</w:t>
+      </w:r>
+    </w:p>
+    <w:p>
+      <w:pPr>
+        <w:pStyle w:val="Paragraphedeliste"/>
+        <w:numPr>
+          <w:ilvl w:val="0"/>
+          <w:numId w:val="3"/>
+        </w:numPr>
+        <w:rPr>
+          <w:lang w:val="en-GB"/>
+        </w:rPr>
+      </w:pPr>
+      <w:r>
+        <w:rPr>
+          <w:lang w:val="en-GB"/>
+        </w:rPr>
+        <w:t>Piecewise constant curvature</w:t>
+      </w:r>
+    </w:p>
+    <w:p>
+      <w:pPr>
+        <w:pStyle w:val="Paragraphedeliste"/>
+        <w:numPr>
+          <w:ilvl w:val="0"/>
+          <w:numId w:val="3"/>
+        </w:numPr>
+        <w:rPr>
+          <w:lang w:val="en-GB"/>
+        </w:rPr>
+      </w:pPr>
+      <w:r>
+        <w:rPr>
+          <w:lang w:val="en-GB"/>
+        </w:rPr>
+        <w:t>PH cubic spline</w:t>
+      </w:r>
+    </w:p>
+    <w:p>
+      <w:pPr>
+        <w:rPr>
+          <w:lang w:val="en-GB"/>
+        </w:rPr>
+      </w:pPr>
+      <w:r>
+        <w:rPr>
+          <w:lang w:val="en-GB"/>
+        </w:rPr>
+        <w:t>Furthermore, a model based on eccentric axial load buckling is being considered</w:t>
+      </w:r>
+      <w:r>
+        <w:rPr>
+          <w:lang w:val="en-GB"/>
+        </w:rPr>
+        <w:t>, at least to provide a physical point of comparison for the previous model.</w:t>
+      </w:r>
+    </w:p>
+    <w:p>
+      <w:pPr>
+        <w:rPr>
+          <w:lang w:val="en-GB"/>
+        </w:rPr>
+      </w:pPr>
+    </w:p>
+    <w:p>
+      <w:pPr>
+        <w:rPr>
+          <w:lang w:val="en-GB"/>
+        </w:rPr>
+      </w:pPr>
+    </w:p>
+    <w:p>
+      <w:pPr>
+        <w:rPr>
+          <w:lang w:val="en-GB"/>
+        </w:rPr>
+      </w:pPr>
+    </w:p>
+    <w:p>
+      <w:pPr>
+        <w:pStyle w:val="Titre1"/>
+      </w:pPr>
+      <w:bookmarkStart w:id="0" w:name="_Ref133241062"/>
+      <w:r>
+        <w:t>Robotic</w:t>
+      </w:r>
+      <w:r>
+        <w:t xml:space="preserve"> arm modelling</w:t>
+      </w:r>
+      <w:bookmarkEnd w:id="0"/>
+    </w:p>
+    <w:p>
+      <w:pPr>
+        <w:rPr>
+          <w:lang w:val="en-GB"/>
+        </w:rPr>
+      </w:pPr>
+    </w:p>
+    <w:p>
+      <w:pPr>
+        <w:rPr>
+          <w:lang w:val="en-GB"/>
+        </w:rPr>
+      </w:pPr>
+      <w:r>
+        <w:rPr>
+          <w:lang w:val="en-GB"/>
+        </w:rPr>
+        <w:t xml:space="preserve">To make a prior based registration we need to model the arm deformation to limit the possible configuration. This as already been done with rigid skeleton as prior for human body or hand registration. They used the rigid skeleton to deform the 3D model and then compare the result to a </w:t>
+      </w:r>
+      <w:r>
+        <w:rPr>
+          <w:lang w:val="en-GB"/>
+        </w:rPr>
+        <w:lastRenderedPageBreak/>
+        <w:t>visual input. This method as the advantages to limit the number of configuration parameter (limited number of nodes) and to limit the possible state of those parameter (parameter linked by kinematic model)</w:t>
       </w:r>
       <w:r>
         <w:rPr>
@@ -320,10 +652,7 @@
       <w:pPr>
         <w:pStyle w:val="Titre2"/>
       </w:pPr>
-      <w:bookmarkStart w:id="0" w:name="_GoBack"/>
-      <w:bookmarkEnd w:id="0"/>
-      <w:r>
-        <w:lastRenderedPageBreak/>
+      <w:r>
         <w:t xml:space="preserve">Global </w:t>
       </w:r>
       <w:r>
@@ -2575,6 +2904,7 @@
         <w:rPr>
           <w:lang w:val="en-GB"/>
         </w:rPr>
+        <w:lastRenderedPageBreak/>
         <w:t xml:space="preserve">This model gives a kinematic prior </w:t>
       </w:r>
       <m:oMath>
@@ -5268,6 +5598,7 @@
       </w:pPr>
       <w:bookmarkStart w:id="1" w:name="_Ref132892012"/>
       <w:r>
+        <w:lastRenderedPageBreak/>
         <w:t>Cubic p</w:t>
       </w:r>
       <w:r>
@@ -5610,7 +5941,6 @@
           <w:color w:val="FF0000"/>
           <w:lang w:val="en-GB"/>
         </w:rPr>
-        <w:lastRenderedPageBreak/>
         <mc:AlternateContent>
           <mc:Choice Requires="wpc">
             <w:drawing>
@@ -6867,6 +7197,7 @@
               <w:rFonts w:ascii="Cambria Math" w:eastAsiaTheme="minorEastAsia" w:hAnsi="Cambria Math"/>
               <w:lang w:val="en-GB"/>
             </w:rPr>
+            <w:lastRenderedPageBreak/>
             <m:t>With a=</m:t>
           </m:r>
           <m:f>
@@ -7843,7 +8174,6 @@
               <w:rFonts w:ascii="Cambria Math" w:eastAsiaTheme="minorEastAsia" w:hAnsi="Cambria Math"/>
               <w:lang w:val="en-GB"/>
             </w:rPr>
-            <w:lastRenderedPageBreak/>
             <m:t>z</m:t>
           </m:r>
           <m:d>
@@ -13491,7 +13821,6 @@
               <w:bdr w:val="single" w:sz="4" w:space="0" w:color="auto"/>
               <w:lang w:val="en-GB"/>
             </w:rPr>
-            <w:lastRenderedPageBreak/>
             <m:t>x=</m:t>
           </m:r>
           <m:f>
@@ -14417,11 +14746,219 @@
     </w:p>
     <w:p>
       <w:pPr>
+        <w:pStyle w:val="Titre3"/>
         <w:rPr>
           <w:rFonts w:eastAsiaTheme="minorEastAsia"/>
           <w:lang w:val="en-GB"/>
         </w:rPr>
       </w:pPr>
+      <w:r>
+        <w:rPr>
+          <w:rFonts w:eastAsiaTheme="minorEastAsia"/>
+          <w:lang w:val="en-GB"/>
+        </w:rPr>
+        <w:t>Reparameterization</w:t>
+      </w:r>
+    </w:p>
+    <w:p>
+      <w:pPr>
+        <w:rPr>
+          <w:lang w:val="en-GB"/>
+        </w:rPr>
+      </w:pPr>
+      <w:r>
+        <w:rPr>
+          <w:lang w:val="en-GB"/>
+        </w:rPr>
+        <w:t xml:space="preserve">The speed along the spline is not constant and is equal to </w:t>
+      </w:r>
+      <m:oMath>
+        <m:d>
+          <m:dPr>
+            <m:begChr m:val="‖"/>
+            <m:endChr m:val="‖"/>
+            <m:ctrlPr>
+              <w:rPr>
+                <w:rFonts w:ascii="Cambria Math" w:hAnsi="Cambria Math"/>
+                <w:i/>
+                <w:lang w:val="en-GB"/>
+              </w:rPr>
+            </m:ctrlPr>
+          </m:dPr>
+          <m:e>
+            <m:sSup>
+              <m:sSupPr>
+                <m:ctrlPr>
+                  <w:rPr>
+                    <w:rFonts w:ascii="Cambria Math" w:hAnsi="Cambria Math"/>
+                    <w:i/>
+                    <w:lang w:val="en-GB"/>
+                  </w:rPr>
+                </m:ctrlPr>
+              </m:sSupPr>
+              <m:e>
+                <m:r>
+                  <w:rPr>
+                    <w:rFonts w:ascii="Cambria Math" w:hAnsi="Cambria Math"/>
+                    <w:lang w:val="en-GB"/>
+                  </w:rPr>
+                  <m:t>z</m:t>
+                </m:r>
+              </m:e>
+              <m:sup>
+                <m:r>
+                  <w:rPr>
+                    <w:rFonts w:ascii="Cambria Math" w:hAnsi="Cambria Math"/>
+                    <w:lang w:val="en-GB"/>
+                  </w:rPr>
+                  <m:t>2</m:t>
+                </m:r>
+              </m:sup>
+            </m:sSup>
+            <m:d>
+              <m:dPr>
+                <m:ctrlPr>
+                  <w:rPr>
+                    <w:rFonts w:ascii="Cambria Math" w:hAnsi="Cambria Math"/>
+                    <w:i/>
+                    <w:lang w:val="en-GB"/>
+                  </w:rPr>
+                </m:ctrlPr>
+              </m:dPr>
+              <m:e>
+                <m:r>
+                  <w:rPr>
+                    <w:rFonts w:ascii="Cambria Math" w:hAnsi="Cambria Math"/>
+                    <w:lang w:val="en-GB"/>
+                  </w:rPr>
+                  <m:t>t</m:t>
+                </m:r>
+              </m:e>
+            </m:d>
+          </m:e>
+        </m:d>
+        <m:r>
+          <w:rPr>
+            <w:rFonts w:ascii="Cambria Math" w:hAnsi="Cambria Math"/>
+            <w:lang w:val="en-GB"/>
+          </w:rPr>
+          <m:t>=</m:t>
+        </m:r>
+        <m:d>
+          <m:dPr>
+            <m:begChr m:val="‖"/>
+            <m:endChr m:val="‖"/>
+            <m:ctrlPr>
+              <w:rPr>
+                <w:rFonts w:ascii="Cambria Math" w:hAnsi="Cambria Math"/>
+                <w:i/>
+                <w:lang w:val="en-GB"/>
+              </w:rPr>
+            </m:ctrlPr>
+          </m:dPr>
+          <m:e>
+            <m:sSub>
+              <m:sSubPr>
+                <m:ctrlPr>
+                  <w:rPr>
+                    <w:rFonts w:ascii="Cambria Math" w:eastAsiaTheme="minorEastAsia" w:hAnsi="Cambria Math"/>
+                    <w:i/>
+                    <w:lang w:val="en-GB"/>
+                  </w:rPr>
+                </m:ctrlPr>
+              </m:sSubPr>
+              <m:e>
+                <m:r>
+                  <w:rPr>
+                    <w:rFonts w:ascii="Cambria Math" w:eastAsiaTheme="minorEastAsia" w:hAnsi="Cambria Math"/>
+                    <w:lang w:val="en-GB"/>
+                  </w:rPr>
+                  <m:t>z</m:t>
+                </m:r>
+              </m:e>
+              <m:sub>
+                <m:r>
+                  <w:rPr>
+                    <w:rFonts w:ascii="Cambria Math" w:eastAsiaTheme="minorEastAsia" w:hAnsi="Cambria Math"/>
+                    <w:lang w:val="en-GB"/>
+                  </w:rPr>
+                  <m:t>0</m:t>
+                </m:r>
+              </m:sub>
+            </m:sSub>
+            <m:d>
+              <m:dPr>
+                <m:ctrlPr>
+                  <w:rPr>
+                    <w:rFonts w:ascii="Cambria Math" w:eastAsiaTheme="minorEastAsia" w:hAnsi="Cambria Math"/>
+                    <w:i/>
+                    <w:lang w:val="en-GB"/>
+                  </w:rPr>
+                </m:ctrlPr>
+              </m:dPr>
+              <m:e>
+                <m:r>
+                  <w:rPr>
+                    <w:rFonts w:ascii="Cambria Math" w:eastAsiaTheme="minorEastAsia" w:hAnsi="Cambria Math"/>
+                    <w:lang w:val="en-GB"/>
+                  </w:rPr>
+                  <m:t>1-t</m:t>
+                </m:r>
+              </m:e>
+            </m:d>
+            <m:r>
+              <w:rPr>
+                <w:rFonts w:ascii="Cambria Math" w:eastAsiaTheme="minorEastAsia" w:hAnsi="Cambria Math"/>
+                <w:lang w:val="en-GB"/>
+              </w:rPr>
+              <m:t>+</m:t>
+            </m:r>
+            <m:sSub>
+              <m:sSubPr>
+                <m:ctrlPr>
+                  <w:rPr>
+                    <w:rFonts w:ascii="Cambria Math" w:eastAsiaTheme="minorEastAsia" w:hAnsi="Cambria Math"/>
+                    <w:i/>
+                    <w:lang w:val="en-GB"/>
+                  </w:rPr>
+                </m:ctrlPr>
+              </m:sSubPr>
+              <m:e>
+                <m:r>
+                  <w:rPr>
+                    <w:rFonts w:ascii="Cambria Math" w:eastAsiaTheme="minorEastAsia" w:hAnsi="Cambria Math"/>
+                    <w:lang w:val="en-GB"/>
+                  </w:rPr>
+                  <m:t>z</m:t>
+                </m:r>
+              </m:e>
+              <m:sub>
+                <m:r>
+                  <w:rPr>
+                    <w:rFonts w:ascii="Cambria Math" w:eastAsiaTheme="minorEastAsia" w:hAnsi="Cambria Math"/>
+                    <w:lang w:val="en-GB"/>
+                  </w:rPr>
+                  <m:t>1</m:t>
+                </m:r>
+              </m:sub>
+            </m:sSub>
+            <m:r>
+              <w:rPr>
+                <w:rFonts w:ascii="Cambria Math" w:eastAsiaTheme="minorEastAsia" w:hAnsi="Cambria Math"/>
+                <w:lang w:val="en-GB"/>
+              </w:rPr>
+              <m:t>t</m:t>
+            </m:r>
+          </m:e>
+        </m:d>
+      </m:oMath>
+      <w:r>
+        <w:rPr>
+          <w:rFonts w:eastAsiaTheme="minorEastAsia"/>
+          <w:lang w:val="en-GB"/>
+        </w:rPr>
+        <w:t>, thus if we want to keep the speed constant (to generate evenly spaced point on it) we need to change the parameterization.</w:t>
+      </w:r>
     </w:p>
     <w:p>
       <w:pPr>
@@ -14627,6 +15164,7 @@
         <w:rPr>
           <w:lang w:val="en-GB"/>
         </w:rPr>
+        <w:lastRenderedPageBreak/>
         <w:t>First,</w:t>
       </w:r>
       <w:r>
@@ -14841,8 +15379,8 @@
           </w:rPr>
           <m:t>n=</m:t>
         </m:r>
-        <m:sSub>
-          <m:sSubPr>
+        <m:f>
+          <m:fPr>
             <m:ctrlPr>
               <w:rPr>
                 <w:rFonts w:ascii="Cambria Math" w:hAnsi="Cambria Math"/>
@@ -14850,62 +15388,165 @@
                 <w:lang w:val="en-GB"/>
               </w:rPr>
             </m:ctrlPr>
-          </m:sSubPr>
-          <m:e>
+          </m:fPr>
+          <m:num>
+            <m:sSub>
+              <m:sSubPr>
+                <m:ctrlPr>
+                  <w:rPr>
+                    <w:rFonts w:ascii="Cambria Math" w:hAnsi="Cambria Math"/>
+                    <w:i/>
+                    <w:lang w:val="en-GB"/>
+                  </w:rPr>
+                </m:ctrlPr>
+              </m:sSubPr>
+              <m:e>
+                <m:r>
+                  <w:rPr>
+                    <w:rFonts w:ascii="Cambria Math" w:hAnsi="Cambria Math"/>
+                    <w:lang w:val="en-GB"/>
+                  </w:rPr>
+                  <m:t>P</m:t>
+                </m:r>
+              </m:e>
+              <m:sub>
+                <m:r>
+                  <w:rPr>
+                    <w:rFonts w:ascii="Cambria Math" w:hAnsi="Cambria Math"/>
+                    <w:lang w:val="en-GB"/>
+                  </w:rPr>
+                  <m:t>a1</m:t>
+                </m:r>
+              </m:sub>
+            </m:sSub>
             <m:r>
               <w:rPr>
                 <w:rFonts w:ascii="Cambria Math" w:hAnsi="Cambria Math"/>
                 <w:lang w:val="en-GB"/>
               </w:rPr>
-              <m:t>P</m:t>
+              <m:t>∧</m:t>
             </m:r>
-          </m:e>
-          <m:sub>
-            <m:r>
-              <w:rPr>
-                <w:rFonts w:ascii="Cambria Math" w:hAnsi="Cambria Math"/>
-                <w:lang w:val="en-GB"/>
-              </w:rPr>
-              <m:t>a1</m:t>
-            </m:r>
-          </m:sub>
-        </m:sSub>
-        <m:r>
-          <w:rPr>
-            <w:rFonts w:ascii="Cambria Math" w:hAnsi="Cambria Math"/>
-            <w:lang w:val="en-GB"/>
-          </w:rPr>
-          <m:t>∧</m:t>
-        </m:r>
-        <m:sSub>
-          <m:sSubPr>
-            <m:ctrlPr>
-              <w:rPr>
-                <w:rFonts w:ascii="Cambria Math" w:hAnsi="Cambria Math"/>
-                <w:i/>
-                <w:lang w:val="en-GB"/>
-              </w:rPr>
-            </m:ctrlPr>
-          </m:sSubPr>
-          <m:e>
-            <m:r>
-              <w:rPr>
-                <w:rFonts w:ascii="Cambria Math" w:hAnsi="Cambria Math"/>
-                <w:lang w:val="en-GB"/>
-              </w:rPr>
-              <m:t>t</m:t>
-            </m:r>
-          </m:e>
-          <m:sub>
-            <m:r>
-              <w:rPr>
-                <w:rFonts w:ascii="Cambria Math" w:hAnsi="Cambria Math"/>
-                <w:lang w:val="en-GB"/>
-              </w:rPr>
-              <m:t>0</m:t>
-            </m:r>
-          </m:sub>
-        </m:sSub>
+            <m:sSub>
+              <m:sSubPr>
+                <m:ctrlPr>
+                  <w:rPr>
+                    <w:rFonts w:ascii="Cambria Math" w:hAnsi="Cambria Math"/>
+                    <w:i/>
+                    <w:lang w:val="en-GB"/>
+                  </w:rPr>
+                </m:ctrlPr>
+              </m:sSubPr>
+              <m:e>
+                <m:r>
+                  <w:rPr>
+                    <w:rFonts w:ascii="Cambria Math" w:hAnsi="Cambria Math"/>
+                    <w:lang w:val="en-GB"/>
+                  </w:rPr>
+                  <m:t>t</m:t>
+                </m:r>
+              </m:e>
+              <m:sub>
+                <m:r>
+                  <w:rPr>
+                    <w:rFonts w:ascii="Cambria Math" w:hAnsi="Cambria Math"/>
+                    <w:lang w:val="en-GB"/>
+                  </w:rPr>
+                  <m:t>0</m:t>
+                </m:r>
+              </m:sub>
+            </m:sSub>
+          </m:num>
+          <m:den>
+            <m:d>
+              <m:dPr>
+                <m:begChr m:val="‖"/>
+                <m:endChr m:val="‖"/>
+                <m:ctrlPr>
+                  <w:rPr>
+                    <w:rFonts w:ascii="Cambria Math" w:hAnsi="Cambria Math"/>
+                    <w:i/>
+                    <w:lang w:val="en-GB"/>
+                  </w:rPr>
+                </m:ctrlPr>
+              </m:dPr>
+              <m:e>
+                <m:sSub>
+                  <m:sSubPr>
+                    <m:ctrlPr>
+                      <w:rPr>
+                        <w:rFonts w:ascii="Cambria Math" w:hAnsi="Cambria Math"/>
+                        <w:i/>
+                        <w:lang w:val="en-GB"/>
+                      </w:rPr>
+                    </m:ctrlPr>
+                  </m:sSubPr>
+                  <m:e>
+                    <m:r>
+                      <w:rPr>
+                        <w:rFonts w:ascii="Cambria Math" w:hAnsi="Cambria Math"/>
+                        <w:lang w:val="en-GB"/>
+                      </w:rPr>
+                      <m:t>P</m:t>
+                    </m:r>
+                  </m:e>
+                  <m:sub>
+                    <m:r>
+                      <w:rPr>
+                        <w:rFonts w:ascii="Cambria Math" w:hAnsi="Cambria Math"/>
+                        <w:lang w:val="en-GB"/>
+                      </w:rPr>
+                      <m:t>a1</m:t>
+                    </m:r>
+                  </m:sub>
+                </m:sSub>
+              </m:e>
+            </m:d>
+            <m:d>
+              <m:dPr>
+                <m:begChr m:val="‖"/>
+                <m:endChr m:val="‖"/>
+                <m:ctrlPr>
+                  <w:rPr>
+                    <w:rFonts w:ascii="Cambria Math" w:hAnsi="Cambria Math"/>
+                    <w:i/>
+                    <w:lang w:val="en-GB"/>
+                  </w:rPr>
+                </m:ctrlPr>
+              </m:dPr>
+              <m:e>
+                <m:sSub>
+                  <m:sSubPr>
+                    <m:ctrlPr>
+                      <w:rPr>
+                        <w:rFonts w:ascii="Cambria Math" w:hAnsi="Cambria Math"/>
+                        <w:i/>
+                        <w:lang w:val="en-GB"/>
+                      </w:rPr>
+                    </m:ctrlPr>
+                  </m:sSubPr>
+                  <m:e>
+                    <m:r>
+                      <w:rPr>
+                        <w:rFonts w:ascii="Cambria Math" w:hAnsi="Cambria Math"/>
+                        <w:lang w:val="en-GB"/>
+                      </w:rPr>
+                      <m:t>t</m:t>
+                    </m:r>
+                  </m:e>
+                  <m:sub>
+                    <m:r>
+                      <w:rPr>
+                        <w:rFonts w:ascii="Cambria Math" w:hAnsi="Cambria Math"/>
+                        <w:lang w:val="en-GB"/>
+                      </w:rPr>
+                      <m:t>0</m:t>
+                    </m:r>
+                  </m:sub>
+                </m:sSub>
+              </m:e>
+            </m:d>
+          </m:den>
+        </m:f>
       </m:oMath>
     </w:p>
     <w:p>
@@ -15001,51 +15642,60 @@
           </w:rPr>
           <m:t>r=</m:t>
         </m:r>
-        <m:f>
-          <m:fPr>
-            <m:ctrlPr>
-              <w:rPr>
-                <w:rFonts w:ascii="Cambria Math" w:eastAsiaTheme="minorEastAsia" w:hAnsi="Cambria Math"/>
-                <w:i/>
-                <w:lang w:val="en-GB"/>
-              </w:rPr>
-            </m:ctrlPr>
-          </m:fPr>
-          <m:num>
-            <m:r>
-              <w:rPr>
-                <w:rFonts w:ascii="Cambria Math" w:eastAsiaTheme="minorEastAsia" w:hAnsi="Cambria Math"/>
-                <w:lang w:val="en-GB"/>
-              </w:rPr>
-              <m:t>n∧(0,0,1)</m:t>
-            </m:r>
-          </m:num>
-          <m:den>
-            <m:d>
-              <m:dPr>
-                <m:begChr m:val="|"/>
-                <m:endChr m:val="|"/>
-                <m:ctrlPr>
-                  <w:rPr>
-                    <w:rFonts w:ascii="Cambria Math" w:eastAsiaTheme="minorEastAsia" w:hAnsi="Cambria Math"/>
-                    <w:i/>
-                    <w:lang w:val="en-GB"/>
-                  </w:rPr>
-                </m:ctrlPr>
-              </m:dPr>
-              <m:e>
-                <m:r>
-                  <w:rPr>
-                    <w:rFonts w:ascii="Cambria Math" w:eastAsiaTheme="minorEastAsia" w:hAnsi="Cambria Math"/>
-                    <w:lang w:val="en-GB"/>
-                  </w:rPr>
-                  <m:t>n</m:t>
-                </m:r>
-              </m:e>
-            </m:d>
-          </m:den>
-        </m:f>
+        <m:r>
+          <w:rPr>
+            <w:rFonts w:ascii="Cambria Math" w:eastAsiaTheme="minorEastAsia" w:hAnsi="Cambria Math"/>
+            <w:lang w:val="en-GB"/>
+          </w:rPr>
+          <m:t>n∧(0,0,1)</m:t>
+        </m:r>
       </m:oMath>
+      <w:r>
+        <w:rPr>
+          <w:rFonts w:eastAsiaTheme="minorEastAsia"/>
+          <w:lang w:val="en-GB"/>
+        </w:rPr>
+        <w:t xml:space="preserve"> by an angle </w:t>
+      </w:r>
+      <m:oMath>
+        <m:r>
+          <w:rPr>
+            <w:rFonts w:ascii="Cambria Math" w:eastAsiaTheme="minorEastAsia" w:hAnsi="Cambria Math"/>
+            <w:lang w:val="en-GB"/>
+          </w:rPr>
+          <m:t>α=</m:t>
+        </m:r>
+        <m:r>
+          <w:rPr>
+            <w:rFonts w:ascii="Cambria Math" w:eastAsiaTheme="minorEastAsia" w:hAnsi="Cambria Math"/>
+            <w:lang w:val="en-GB"/>
+          </w:rPr>
+          <m:t>n</m:t>
+        </m:r>
+        <m:r>
+          <w:rPr>
+            <w:rFonts w:ascii="Cambria Math" w:eastAsiaTheme="minorEastAsia" w:hAnsi="Cambria Math"/>
+            <w:lang w:val="en-GB"/>
+          </w:rPr>
+          <m:t xml:space="preserve"> ∙ </m:t>
+        </m:r>
+        <m:r>
+          <w:rPr>
+            <w:rFonts w:ascii="Cambria Math" w:eastAsiaTheme="minorEastAsia" w:hAnsi="Cambria Math"/>
+            <w:lang w:val="en-GB"/>
+          </w:rPr>
+          <m:t>(0,0,1)</m:t>
+        </m:r>
+      </m:oMath>
+      <w:r>
+        <w:rPr>
+          <w:rFonts w:eastAsiaTheme="minorEastAsia"/>
+          <w:lang w:val="en-GB"/>
+        </w:rPr>
+        <w:t xml:space="preserve"> </w:t>
+      </w:r>
+      <w:bookmarkStart w:id="2" w:name="_GoBack"/>
+      <w:bookmarkEnd w:id="2"/>
     </w:p>
     <w:p>
       <w:pPr>
@@ -15340,23 +15990,7 @@
           <w:rFonts w:eastAsiaTheme="minorEastAsia"/>
           <w:lang w:val="en-GB"/>
         </w:rPr>
-        <w:t>coordinate as complex number and apply the same process as for the 2D case, the only difference being that the problem is already centered, to get to the canonical problem on</w:t>
-      </w:r>
-      <w:proofErr w:type="spellStart"/>
-      <w:r>
-        <w:rPr>
-          <w:rFonts w:eastAsiaTheme="minorEastAsia"/>
-          <w:lang w:val="en-GB"/>
-        </w:rPr>
-        <w:t>ly</w:t>
-      </w:r>
-      <w:proofErr w:type="spellEnd"/>
-      <w:r>
-        <w:rPr>
-          <w:rFonts w:eastAsiaTheme="minorEastAsia"/>
-          <w:lang w:val="en-GB"/>
-        </w:rPr>
-        <w:t xml:space="preserve"> </w:t>
+        <w:t xml:space="preserve">coordinate as complex number and apply the same process as for the 2D case, the only difference being that the problem is already centered, to get to the canonical problem only </w:t>
       </w:r>
       <w:r>
         <w:rPr>
@@ -15909,11 +16543,17 @@
     </w:p>
     <w:p>
       <w:pPr>
-        <w:rPr>
-          <w:rFonts w:eastAsiaTheme="minorEastAsia"/>
-          <w:lang w:val="en-GB"/>
+        <w:pStyle w:val="Titre2"/>
+        <w:rPr>
+          <w:rFonts w:eastAsiaTheme="minorEastAsia"/>
         </w:rPr>
       </w:pPr>
+      <w:r>
+        <w:rPr>
+          <w:rFonts w:eastAsiaTheme="minorEastAsia"/>
+        </w:rPr>
+        <w:t>Mechanical model: eccentric buckling</w:t>
+      </w:r>
     </w:p>
     <w:p>
       <w:pPr>
@@ -15921,6 +16561,12 @@
           <w:lang w:val="en-GB"/>
         </w:rPr>
       </w:pPr>
+      <w:r>
+        <w:rPr>
+          <w:lang w:val="en-GB"/>
+        </w:rPr>
+        <w:t xml:space="preserve">Each section can be model as a column under an eccentric axial load </w:t>
+      </w:r>
     </w:p>
     <w:p>
       <w:pPr>
@@ -15933,9 +16579,11 @@
       <w:pPr>
         <w:pStyle w:val="Titre1"/>
       </w:pPr>
+      <w:bookmarkStart w:id="3" w:name="_Ref133241090"/>
       <w:r>
         <w:t>Prior based 3D registration</w:t>
       </w:r>
+      <w:bookmarkEnd w:id="3"/>
     </w:p>
     <w:p>
       <w:pPr>
@@ -15948,12 +16596,14 @@
       <w:pPr>
         <w:pStyle w:val="Titre2"/>
       </w:pPr>
+      <w:bookmarkStart w:id="4" w:name="_Ref133241176"/>
       <w:r>
         <w:t>Rigid</w:t>
       </w:r>
       <w:r>
         <w:t xml:space="preserve"> registration</w:t>
       </w:r>
+      <w:bookmarkEnd w:id="4"/>
     </w:p>
     <w:p>
       <w:pPr>
@@ -15966,9 +16616,11 @@
       <w:pPr>
         <w:pStyle w:val="Titre2"/>
       </w:pPr>
+      <w:bookmarkStart w:id="5" w:name="_Ref133241179"/>
       <w:r>
         <w:t>Non-rigid registration</w:t>
       </w:r>
+      <w:bookmarkEnd w:id="5"/>
     </w:p>
     <w:p>
       <w:pPr>
@@ -15981,9 +16633,11 @@
       <w:pPr>
         <w:pStyle w:val="Titre2"/>
       </w:pPr>
+      <w:bookmarkStart w:id="6" w:name="_Ref133241259"/>
       <w:r>
         <w:t>Prior implementation</w:t>
       </w:r>
+      <w:bookmarkEnd w:id="6"/>
     </w:p>
     <w:p>
       <w:pPr>
@@ -16100,6 +16754,118 @@
     </w:lvl>
   </w:abstractNum>
   <w:abstractNum w:abstractNumId="1" w15:restartNumberingAfterBreak="0">
+    <w:nsid w:val="151738FC"/>
+    <w:multiLevelType w:val="hybridMultilevel"/>
+    <w:tmpl w:val="8794A958"/>
+    <w:lvl w:ilvl="0" w:tplc="CFCC5B86">
+      <w:numFmt w:val="bullet"/>
+      <w:lvlText w:val="-"/>
+      <w:lvlJc w:val="left"/>
+      <w:pPr>
+        <w:ind w:left="720" w:hanging="360"/>
+      </w:pPr>
+      <w:rPr>
+        <w:rFonts w:ascii="Calibri" w:eastAsiaTheme="minorHAnsi" w:hAnsi="Calibri" w:cs="Calibri" w:hint="default"/>
+      </w:rPr>
+    </w:lvl>
+    <w:lvl w:ilvl="1" w:tplc="040C0003" w:tentative="1">
+      <w:start w:val="1"/>
+      <w:numFmt w:val="bullet"/>
+      <w:lvlText w:val="o"/>
+      <w:lvlJc w:val="left"/>
+      <w:pPr>
+        <w:ind w:left="1440" w:hanging="360"/>
+      </w:pPr>
+      <w:rPr>
+        <w:rFonts w:ascii="Courier New" w:hAnsi="Courier New" w:cs="Courier New" w:hint="default"/>
+      </w:rPr>
+    </w:lvl>
+    <w:lvl w:ilvl="2" w:tplc="040C0005" w:tentative="1">
+      <w:start w:val="1"/>
+      <w:numFmt w:val="bullet"/>
+      <w:lvlText w:val=""/>
+      <w:lvlJc w:val="left"/>
+      <w:pPr>
+        <w:ind w:left="2160" w:hanging="360"/>
+      </w:pPr>
+      <w:rPr>
+        <w:rFonts w:ascii="Wingdings" w:hAnsi="Wingdings" w:hint="default"/>
+      </w:rPr>
+    </w:lvl>
+    <w:lvl w:ilvl="3" w:tplc="040C0001" w:tentative="1">
+      <w:start w:val="1"/>
+      <w:numFmt w:val="bullet"/>
+      <w:lvlText w:val=""/>
+      <w:lvlJc w:val="left"/>
+      <w:pPr>
+        <w:ind w:left="2880" w:hanging="360"/>
+      </w:pPr>
+      <w:rPr>
+        <w:rFonts w:ascii="Symbol" w:hAnsi="Symbol" w:hint="default"/>
+      </w:rPr>
+    </w:lvl>
+    <w:lvl w:ilvl="4" w:tplc="040C0003" w:tentative="1">
+      <w:start w:val="1"/>
+      <w:numFmt w:val="bullet"/>
+      <w:lvlText w:val="o"/>
+      <w:lvlJc w:val="left"/>
+      <w:pPr>
+        <w:ind w:left="3600" w:hanging="360"/>
+      </w:pPr>
+      <w:rPr>
+        <w:rFonts w:ascii="Courier New" w:hAnsi="Courier New" w:cs="Courier New" w:hint="default"/>
+      </w:rPr>
+    </w:lvl>
+    <w:lvl w:ilvl="5" w:tplc="040C0005" w:tentative="1">
+      <w:start w:val="1"/>
+      <w:numFmt w:val="bullet"/>
+      <w:lvlText w:val=""/>
+      <w:lvlJc w:val="left"/>
+      <w:pPr>
+        <w:ind w:left="4320" w:hanging="360"/>
+      </w:pPr>
+      <w:rPr>
+        <w:rFonts w:ascii="Wingdings" w:hAnsi="Wingdings" w:hint="default"/>
+      </w:rPr>
+    </w:lvl>
+    <w:lvl w:ilvl="6" w:tplc="040C0001" w:tentative="1">
+      <w:start w:val="1"/>
+      <w:numFmt w:val="bullet"/>
+      <w:lvlText w:val=""/>
+      <w:lvlJc w:val="left"/>
+      <w:pPr>
+        <w:ind w:left="5040" w:hanging="360"/>
+      </w:pPr>
+      <w:rPr>
+        <w:rFonts w:ascii="Symbol" w:hAnsi="Symbol" w:hint="default"/>
+      </w:rPr>
+    </w:lvl>
+    <w:lvl w:ilvl="7" w:tplc="040C0003" w:tentative="1">
+      <w:start w:val="1"/>
+      <w:numFmt w:val="bullet"/>
+      <w:lvlText w:val="o"/>
+      <w:lvlJc w:val="left"/>
+      <w:pPr>
+        <w:ind w:left="5760" w:hanging="360"/>
+      </w:pPr>
+      <w:rPr>
+        <w:rFonts w:ascii="Courier New" w:hAnsi="Courier New" w:cs="Courier New" w:hint="default"/>
+      </w:rPr>
+    </w:lvl>
+    <w:lvl w:ilvl="8" w:tplc="040C0005" w:tentative="1">
+      <w:start w:val="1"/>
+      <w:numFmt w:val="bullet"/>
+      <w:lvlText w:val=""/>
+      <w:lvlJc w:val="left"/>
+      <w:pPr>
+        <w:ind w:left="6480" w:hanging="360"/>
+      </w:pPr>
+      <w:rPr>
+        <w:rFonts w:ascii="Wingdings" w:hAnsi="Wingdings" w:hint="default"/>
+      </w:rPr>
+    </w:lvl>
+  </w:abstractNum>
+  <w:abstractNum w:abstractNumId="2" w15:restartNumberingAfterBreak="0">
     <w:nsid w:val="3EE9230E"/>
     <w:multiLevelType w:val="multilevel"/>
     <w:tmpl w:val="013A4E56"/>
@@ -16189,6 +16955,9 @@
     <w:abstractNumId w:val="0"/>
   </w:num>
   <w:num w:numId="2">
+    <w:abstractNumId w:val="2"/>
+  </w:num>
+  <w:num w:numId="3">
     <w:abstractNumId w:val="1"/>
   </w:num>
 </w:numbering>
@@ -16868,6 +17637,17 @@
       <w:u w:val="single"/>
     </w:rPr>
   </w:style>
+  <w:style w:type="paragraph" w:styleId="Paragraphedeliste">
+    <w:name w:val="List Paragraph"/>
+    <w:basedOn w:val="Normal"/>
+    <w:uiPriority w:val="34"/>
+    <w:qFormat/>
+    <w:rsid w:val="00003006"/>
+    <w:pPr>
+      <w:ind w:left="720"/>
+      <w:contextualSpacing/>
+    </w:pPr>
+  </w:style>
 </w:styles>
 </file>
 
@@ -17171,7 +17951,7 @@
 </file>
 
 <file path=customXml/itemProps1.xml><?xml version="1.0" encoding="utf-8"?>
-<ds:datastoreItem xmlns:ds="http://schemas.openxmlformats.org/officeDocument/2006/customXml" ds:itemID="{620176CA-D399-4216-B436-D016F052C343}">
+<ds:datastoreItem xmlns:ds="http://schemas.openxmlformats.org/officeDocument/2006/customXml" ds:itemID="{214662D4-1D79-4828-8AF0-326F894EFB7B}">
   <ds:schemaRefs>
     <ds:schemaRef ds:uri="http://schemas.openxmlformats.org/officeDocument/2006/bibliography"/>
   </ds:schemaRefs>

</xml_diff>

<commit_message>
Correction of symetry prior
</commit_message>
<xml_diff>
--- a/Visual 3D registration with flexible kinematic prior.docx
+++ b/Visual 3D registration with flexible kinematic prior.docx
@@ -19608,6 +19608,655 @@
           <w:lang w:val="en-US"/>
         </w:rPr>
       </w:pPr>
+      <m:oMathPara>
+        <m:oMath>
+          <m:f>
+            <m:fPr>
+              <m:ctrlPr>
+                <w:rPr>
+                  <w:rFonts w:ascii="Cambria Math" w:eastAsiaTheme="minorEastAsia" w:hAnsi="Cambria Math"/>
+                  <w:i/>
+                  <w:bdr w:val="single" w:sz="4" w:space="0" w:color="auto"/>
+                  <w:lang w:val="en-US"/>
+                </w:rPr>
+              </m:ctrlPr>
+            </m:fPr>
+            <m:num>
+              <m:r>
+                <w:rPr>
+                  <w:rFonts w:ascii="Cambria Math" w:hAnsi="Cambria Math"/>
+                  <w:bdr w:val="single" w:sz="4" w:space="0" w:color="auto"/>
+                  <w:lang w:val="en-US"/>
+                </w:rPr>
+                <m:t>2</m:t>
+              </m:r>
+              <m:rad>
+                <m:radPr>
+                  <m:degHide m:val="1"/>
+                  <m:ctrlPr>
+                    <w:rPr>
+                      <w:rFonts w:ascii="Cambria Math" w:eastAsiaTheme="minorEastAsia" w:hAnsi="Cambria Math"/>
+                      <w:i/>
+                      <w:bdr w:val="single" w:sz="4" w:space="0" w:color="auto"/>
+                      <w:lang w:val="en-US"/>
+                    </w:rPr>
+                  </m:ctrlPr>
+                </m:radPr>
+                <m:deg/>
+                <m:e>
+                  <m:r>
+                    <w:rPr>
+                      <w:rFonts w:ascii="Cambria Math" w:eastAsiaTheme="minorEastAsia" w:hAnsi="Cambria Math"/>
+                      <w:bdr w:val="single" w:sz="4" w:space="0" w:color="auto"/>
+                      <w:lang w:val="en-US"/>
+                    </w:rPr>
+                    <m:t>3</m:t>
+                  </m:r>
+                </m:e>
+              </m:rad>
+              <m:rad>
+                <m:radPr>
+                  <m:degHide m:val="1"/>
+                  <m:ctrlPr>
+                    <w:rPr>
+                      <w:rFonts w:ascii="Cambria Math" w:eastAsiaTheme="minorEastAsia" w:hAnsi="Cambria Math"/>
+                      <w:i/>
+                      <w:bdr w:val="single" w:sz="4" w:space="0" w:color="auto"/>
+                      <w:lang w:val="en-US"/>
+                    </w:rPr>
+                  </m:ctrlPr>
+                </m:radPr>
+                <m:deg/>
+                <m:e>
+                  <m:r>
+                    <w:rPr>
+                      <w:rFonts w:ascii="Cambria Math" w:eastAsiaTheme="minorEastAsia" w:hAnsi="Cambria Math"/>
+                      <w:bdr w:val="single" w:sz="4" w:space="0" w:color="auto"/>
+                      <w:lang w:val="en-US"/>
+                    </w:rPr>
+                    <m:t>1-</m:t>
+                  </m:r>
+                  <m:sSup>
+                    <m:sSupPr>
+                      <m:ctrlPr>
+                        <w:rPr>
+                          <w:rFonts w:ascii="Cambria Math" w:eastAsiaTheme="minorEastAsia" w:hAnsi="Cambria Math"/>
+                          <w:i/>
+                          <w:bdr w:val="single" w:sz="4" w:space="0" w:color="auto"/>
+                          <w:lang w:val="en-US"/>
+                        </w:rPr>
+                      </m:ctrlPr>
+                    </m:sSupPr>
+                    <m:e>
+                      <m:d>
+                        <m:dPr>
+                          <m:ctrlPr>
+                            <w:rPr>
+                              <w:rFonts w:ascii="Cambria Math" w:eastAsiaTheme="minorEastAsia" w:hAnsi="Cambria Math"/>
+                              <w:i/>
+                              <w:bdr w:val="single" w:sz="4" w:space="0" w:color="auto"/>
+                              <w:lang w:val="en-US"/>
+                            </w:rPr>
+                          </m:ctrlPr>
+                        </m:dPr>
+                        <m:e>
+                          <m:f>
+                            <m:fPr>
+                              <m:ctrlPr>
+                                <w:rPr>
+                                  <w:rFonts w:ascii="Cambria Math" w:eastAsiaTheme="minorEastAsia" w:hAnsi="Cambria Math"/>
+                                  <w:i/>
+                                  <w:bdr w:val="single" w:sz="4" w:space="0" w:color="auto"/>
+                                  <w:lang w:val="en-US"/>
+                                </w:rPr>
+                              </m:ctrlPr>
+                            </m:fPr>
+                            <m:num>
+                              <m:r>
+                                <w:rPr>
+                                  <w:rFonts w:ascii="Cambria Math" w:eastAsiaTheme="minorEastAsia" w:hAnsi="Cambria Math"/>
+                                  <w:bdr w:val="single" w:sz="4" w:space="0" w:color="auto"/>
+                                  <w:lang w:val="en-US"/>
+                                </w:rPr>
+                                <m:t>r</m:t>
+                              </m:r>
+                            </m:num>
+                            <m:den>
+                              <m:r>
+                                <w:rPr>
+                                  <w:rFonts w:ascii="Cambria Math" w:eastAsiaTheme="minorEastAsia" w:hAnsi="Cambria Math"/>
+                                  <w:bdr w:val="single" w:sz="4" w:space="0" w:color="auto"/>
+                                  <w:lang w:val="en-US"/>
+                                </w:rPr>
+                                <m:t>l</m:t>
+                              </m:r>
+                            </m:den>
+                          </m:f>
+                        </m:e>
+                      </m:d>
+                    </m:e>
+                    <m:sup>
+                      <m:r>
+                        <w:rPr>
+                          <w:rFonts w:ascii="Cambria Math" w:eastAsiaTheme="minorEastAsia" w:hAnsi="Cambria Math"/>
+                          <w:bdr w:val="single" w:sz="4" w:space="0" w:color="auto"/>
+                          <w:lang w:val="en-US"/>
+                        </w:rPr>
+                        <m:t>2</m:t>
+                      </m:r>
+                    </m:sup>
+                  </m:sSup>
+                </m:e>
+              </m:rad>
+            </m:num>
+            <m:den>
+              <m:r>
+                <w:rPr>
+                  <w:rFonts w:ascii="Cambria Math" w:eastAsiaTheme="minorEastAsia" w:hAnsi="Cambria Math"/>
+                  <w:bdr w:val="single" w:sz="4" w:space="0" w:color="auto"/>
+                  <w:lang w:val="en-US"/>
+                </w:rPr>
+                <m:t>-</m:t>
+              </m:r>
+              <m:r>
+                <w:rPr>
+                  <w:rFonts w:ascii="Cambria Math" w:eastAsiaTheme="minorEastAsia" w:hAnsi="Cambria Math"/>
+                  <w:bdr w:val="single" w:sz="4" w:space="0" w:color="auto"/>
+                  <w:lang w:val="en-US"/>
+                </w:rPr>
+                <m:t>2</m:t>
+              </m:r>
+              <m:r>
+                <w:rPr>
+                  <w:rFonts w:ascii="Cambria Math" w:hAnsi="Cambria Math"/>
+                  <w:bdr w:val="single" w:sz="4" w:space="0" w:color="auto"/>
+                  <w:lang w:val="en-US"/>
+                </w:rPr>
+                <m:t>+4</m:t>
+              </m:r>
+              <m:f>
+                <m:fPr>
+                  <m:ctrlPr>
+                    <w:rPr>
+                      <w:rFonts w:ascii="Cambria Math" w:hAnsi="Cambria Math"/>
+                      <w:i/>
+                      <w:bdr w:val="single" w:sz="4" w:space="0" w:color="auto"/>
+                      <w:lang w:val="en-US"/>
+                    </w:rPr>
+                  </m:ctrlPr>
+                </m:fPr>
+                <m:num>
+                  <m:r>
+                    <w:rPr>
+                      <w:rFonts w:ascii="Cambria Math" w:hAnsi="Cambria Math"/>
+                      <w:bdr w:val="single" w:sz="4" w:space="0" w:color="auto"/>
+                      <w:lang w:val="en-US"/>
+                    </w:rPr>
+                    <m:t>r</m:t>
+                  </m:r>
+                </m:num>
+                <m:den>
+                  <m:r>
+                    <w:rPr>
+                      <w:rFonts w:ascii="Cambria Math" w:hAnsi="Cambria Math"/>
+                      <w:bdr w:val="single" w:sz="4" w:space="0" w:color="auto"/>
+                      <w:lang w:val="en-US"/>
+                    </w:rPr>
+                    <m:t>l</m:t>
+                  </m:r>
+                </m:den>
+              </m:f>
+              <m:r>
+                <w:rPr>
+                  <w:rFonts w:ascii="Cambria Math" w:hAnsi="Cambria Math"/>
+                  <w:bdr w:val="single" w:sz="4" w:space="0" w:color="auto"/>
+                  <w:lang w:val="en-US"/>
+                </w:rPr>
+                <m:t xml:space="preserve"> </m:t>
+              </m:r>
+            </m:den>
+          </m:f>
+          <m:r>
+            <w:rPr>
+              <w:rFonts w:ascii="Cambria Math" w:eastAsiaTheme="minorEastAsia" w:hAnsi="Cambria Math"/>
+              <w:bdr w:val="single" w:sz="4" w:space="0" w:color="auto"/>
+              <w:lang w:val="en-US"/>
+            </w:rPr>
+            <m:t>=</m:t>
+          </m:r>
+          <m:func>
+            <m:funcPr>
+              <m:ctrlPr>
+                <w:rPr>
+                  <w:rFonts w:ascii="Cambria Math" w:eastAsiaTheme="minorEastAsia" w:hAnsi="Cambria Math"/>
+                  <w:i/>
+                  <w:bdr w:val="single" w:sz="4" w:space="0" w:color="auto"/>
+                  <w:lang w:val="en-US"/>
+                </w:rPr>
+              </m:ctrlPr>
+            </m:funcPr>
+            <m:fName>
+              <m:r>
+                <m:rPr>
+                  <m:sty m:val="p"/>
+                </m:rPr>
+                <w:rPr>
+                  <w:rFonts w:ascii="Cambria Math" w:eastAsiaTheme="minorEastAsia" w:hAnsi="Cambria Math"/>
+                  <w:bdr w:val="single" w:sz="4" w:space="0" w:color="auto"/>
+                  <w:lang w:val="en-US"/>
+                </w:rPr>
+                <m:t>tan</m:t>
+              </m:r>
+            </m:fName>
+            <m:e>
+              <m:r>
+                <w:rPr>
+                  <w:rFonts w:ascii="Cambria Math" w:eastAsiaTheme="minorEastAsia" w:hAnsi="Cambria Math"/>
+                  <w:bdr w:val="single" w:sz="4" w:space="0" w:color="auto"/>
+                  <w:lang w:val="en-US"/>
+                </w:rPr>
+                <m:t>α</m:t>
+              </m:r>
+            </m:e>
+          </m:func>
+        </m:oMath>
+      </m:oMathPara>
+    </w:p>
+    <w:p>
+      <w:pPr>
+        <w:rPr>
+          <w:rFonts w:eastAsiaTheme="minorEastAsia"/>
+          <w:lang w:val="en-US"/>
+        </w:rPr>
+      </w:pPr>
+      <m:oMathPara>
+        <m:oMath>
+          <m:f>
+            <m:fPr>
+              <m:ctrlPr>
+                <w:rPr>
+                  <w:rFonts w:ascii="Cambria Math" w:eastAsiaTheme="minorEastAsia" w:hAnsi="Cambria Math"/>
+                  <w:i/>
+                  <w:lang w:val="en-US"/>
+                </w:rPr>
+              </m:ctrlPr>
+            </m:fPr>
+            <m:num>
+              <m:r>
+                <w:rPr>
+                  <w:rFonts w:ascii="Cambria Math" w:eastAsiaTheme="minorEastAsia" w:hAnsi="Cambria Math"/>
+                  <w:lang w:val="en-US"/>
+                </w:rPr>
+                <m:t>r</m:t>
+              </m:r>
+            </m:num>
+            <m:den>
+              <m:r>
+                <w:rPr>
+                  <w:rFonts w:ascii="Cambria Math" w:eastAsiaTheme="minorEastAsia" w:hAnsi="Cambria Math"/>
+                  <w:lang w:val="en-US"/>
+                </w:rPr>
+                <m:t>l</m:t>
+              </m:r>
+            </m:den>
+          </m:f>
+          <m:r>
+            <w:rPr>
+              <w:rFonts w:ascii="Cambria Math" w:eastAsiaTheme="minorEastAsia" w:hAnsi="Cambria Math"/>
+              <w:lang w:val="en-US"/>
+            </w:rPr>
+            <m:t>=</m:t>
+          </m:r>
+          <m:f>
+            <m:fPr>
+              <m:ctrlPr>
+                <w:rPr>
+                  <w:rFonts w:ascii="Cambria Math" w:eastAsiaTheme="minorEastAsia" w:hAnsi="Cambria Math"/>
+                  <w:i/>
+                  <w:lang w:val="en-US"/>
+                </w:rPr>
+              </m:ctrlPr>
+            </m:fPr>
+            <m:num>
+              <m:r>
+                <w:rPr>
+                  <w:rFonts w:ascii="Cambria Math" w:eastAsiaTheme="minorEastAsia" w:hAnsi="Cambria Math"/>
+                  <w:lang w:val="en-US"/>
+                </w:rPr>
+                <m:t>2</m:t>
+              </m:r>
+              <m:func>
+                <m:funcPr>
+                  <m:ctrlPr>
+                    <w:rPr>
+                      <w:rFonts w:ascii="Cambria Math" w:eastAsiaTheme="minorEastAsia" w:hAnsi="Cambria Math"/>
+                      <w:i/>
+                      <w:lang w:val="en-US"/>
+                    </w:rPr>
+                  </m:ctrlPr>
+                </m:funcPr>
+                <m:fName>
+                  <m:r>
+                    <m:rPr>
+                      <m:sty m:val="p"/>
+                    </m:rPr>
+                    <w:rPr>
+                      <w:rFonts w:ascii="Cambria Math" w:eastAsiaTheme="minorEastAsia" w:hAnsi="Cambria Math"/>
+                      <w:lang w:val="en-US"/>
+                    </w:rPr>
+                    <m:t>cos</m:t>
+                  </m:r>
+                </m:fName>
+                <m:e>
+                  <m:d>
+                    <m:dPr>
+                      <m:ctrlPr>
+                        <w:rPr>
+                          <w:rFonts w:ascii="Cambria Math" w:eastAsiaTheme="minorEastAsia" w:hAnsi="Cambria Math"/>
+                          <w:i/>
+                          <w:lang w:val="en-US"/>
+                        </w:rPr>
+                      </m:ctrlPr>
+                    </m:dPr>
+                    <m:e>
+                      <m:r>
+                        <w:rPr>
+                          <w:rFonts w:ascii="Cambria Math" w:eastAsiaTheme="minorEastAsia" w:hAnsi="Cambria Math"/>
+                          <w:lang w:val="en-US"/>
+                        </w:rPr>
+                        <m:t>α</m:t>
+                      </m:r>
+                    </m:e>
+                  </m:d>
+                  <m:r>
+                    <w:rPr>
+                      <w:rFonts w:ascii="Cambria Math" w:eastAsiaTheme="minorEastAsia" w:hAnsi="Cambria Math"/>
+                      <w:lang w:val="en-US"/>
+                    </w:rPr>
+                    <m:t>-1</m:t>
+                  </m:r>
+                </m:e>
+              </m:func>
+            </m:num>
+            <m:den>
+              <m:func>
+                <m:funcPr>
+                  <m:ctrlPr>
+                    <w:rPr>
+                      <w:rFonts w:ascii="Cambria Math" w:eastAsiaTheme="minorEastAsia" w:hAnsi="Cambria Math"/>
+                      <w:i/>
+                      <w:lang w:val="en-US"/>
+                    </w:rPr>
+                  </m:ctrlPr>
+                </m:funcPr>
+                <m:fName>
+                  <m:r>
+                    <m:rPr>
+                      <m:sty m:val="p"/>
+                    </m:rPr>
+                    <w:rPr>
+                      <w:rFonts w:ascii="Cambria Math" w:eastAsiaTheme="minorEastAsia" w:hAnsi="Cambria Math"/>
+                      <w:lang w:val="en-US"/>
+                    </w:rPr>
+                    <m:t>cos</m:t>
+                  </m:r>
+                </m:fName>
+                <m:e>
+                  <m:d>
+                    <m:dPr>
+                      <m:ctrlPr>
+                        <w:rPr>
+                          <w:rFonts w:ascii="Cambria Math" w:eastAsiaTheme="minorEastAsia" w:hAnsi="Cambria Math"/>
+                          <w:i/>
+                          <w:lang w:val="en-US"/>
+                        </w:rPr>
+                      </m:ctrlPr>
+                    </m:dPr>
+                    <m:e>
+                      <m:r>
+                        <w:rPr>
+                          <w:rFonts w:ascii="Cambria Math" w:eastAsiaTheme="minorEastAsia" w:hAnsi="Cambria Math"/>
+                          <w:lang w:val="en-US"/>
+                        </w:rPr>
+                        <m:t>α</m:t>
+                      </m:r>
+                    </m:e>
+                  </m:d>
+                  <m:r>
+                    <w:rPr>
+                      <w:rFonts w:ascii="Cambria Math" w:eastAsiaTheme="minorEastAsia" w:hAnsi="Cambria Math"/>
+                      <w:lang w:val="en-US"/>
+                    </w:rPr>
+                    <m:t>-2</m:t>
+                  </m:r>
+                </m:e>
+              </m:func>
+            </m:den>
+          </m:f>
+          <m:r>
+            <w:rPr>
+              <w:rFonts w:ascii="Cambria Math" w:eastAsiaTheme="minorEastAsia" w:hAnsi="Cambria Math"/>
+              <w:lang w:val="en-US"/>
+            </w:rPr>
+            <m:t xml:space="preserve">   ou </m:t>
+          </m:r>
+          <m:f>
+            <m:fPr>
+              <m:ctrlPr>
+                <w:rPr>
+                  <w:rFonts w:ascii="Cambria Math" w:eastAsiaTheme="minorEastAsia" w:hAnsi="Cambria Math"/>
+                  <w:i/>
+                  <w:lang w:val="en-US"/>
+                </w:rPr>
+              </m:ctrlPr>
+            </m:fPr>
+            <m:num>
+              <m:r>
+                <w:rPr>
+                  <w:rFonts w:ascii="Cambria Math" w:eastAsiaTheme="minorEastAsia" w:hAnsi="Cambria Math"/>
+                  <w:lang w:val="en-US"/>
+                </w:rPr>
+                <m:t>r</m:t>
+              </m:r>
+            </m:num>
+            <m:den>
+              <m:r>
+                <w:rPr>
+                  <w:rFonts w:ascii="Cambria Math" w:eastAsiaTheme="minorEastAsia" w:hAnsi="Cambria Math"/>
+                  <w:lang w:val="en-US"/>
+                </w:rPr>
+                <m:t>l</m:t>
+              </m:r>
+            </m:den>
+          </m:f>
+          <m:r>
+            <w:rPr>
+              <w:rFonts w:ascii="Cambria Math" w:eastAsiaTheme="minorEastAsia" w:hAnsi="Cambria Math"/>
+              <w:lang w:val="en-US"/>
+            </w:rPr>
+            <m:t>=</m:t>
+          </m:r>
+          <m:f>
+            <m:fPr>
+              <m:ctrlPr>
+                <w:rPr>
+                  <w:rFonts w:ascii="Cambria Math" w:eastAsiaTheme="minorEastAsia" w:hAnsi="Cambria Math"/>
+                  <w:i/>
+                  <w:lang w:val="en-US"/>
+                </w:rPr>
+              </m:ctrlPr>
+            </m:fPr>
+            <m:num>
+              <m:r>
+                <w:rPr>
+                  <w:rFonts w:ascii="Cambria Math" w:eastAsiaTheme="minorEastAsia" w:hAnsi="Cambria Math"/>
+                  <w:lang w:val="en-US"/>
+                </w:rPr>
+                <m:t>2</m:t>
+              </m:r>
+              <m:func>
+                <m:funcPr>
+                  <m:ctrlPr>
+                    <w:rPr>
+                      <w:rFonts w:ascii="Cambria Math" w:eastAsiaTheme="minorEastAsia" w:hAnsi="Cambria Math"/>
+                      <w:i/>
+                      <w:lang w:val="en-US"/>
+                    </w:rPr>
+                  </m:ctrlPr>
+                </m:funcPr>
+                <m:fName>
+                  <m:r>
+                    <m:rPr>
+                      <m:sty m:val="p"/>
+                    </m:rPr>
+                    <w:rPr>
+                      <w:rFonts w:ascii="Cambria Math" w:eastAsiaTheme="minorEastAsia" w:hAnsi="Cambria Math"/>
+                      <w:lang w:val="en-US"/>
+                    </w:rPr>
+                    <m:t>cos</m:t>
+                  </m:r>
+                </m:fName>
+                <m:e>
+                  <m:d>
+                    <m:dPr>
+                      <m:ctrlPr>
+                        <w:rPr>
+                          <w:rFonts w:ascii="Cambria Math" w:eastAsiaTheme="minorEastAsia" w:hAnsi="Cambria Math"/>
+                          <w:i/>
+                          <w:lang w:val="en-US"/>
+                        </w:rPr>
+                      </m:ctrlPr>
+                    </m:dPr>
+                    <m:e>
+                      <m:r>
+                        <w:rPr>
+                          <w:rFonts w:ascii="Cambria Math" w:eastAsiaTheme="minorEastAsia" w:hAnsi="Cambria Math"/>
+                          <w:lang w:val="en-US"/>
+                        </w:rPr>
+                        <m:t>α</m:t>
+                      </m:r>
+                    </m:e>
+                  </m:d>
+                  <m:r>
+                    <w:rPr>
+                      <w:rFonts w:ascii="Cambria Math" w:eastAsiaTheme="minorEastAsia" w:hAnsi="Cambria Math"/>
+                      <w:lang w:val="en-US"/>
+                    </w:rPr>
+                    <m:t>+1</m:t>
+                  </m:r>
+                </m:e>
+              </m:func>
+            </m:num>
+            <m:den>
+              <m:func>
+                <m:funcPr>
+                  <m:ctrlPr>
+                    <w:rPr>
+                      <w:rFonts w:ascii="Cambria Math" w:eastAsiaTheme="minorEastAsia" w:hAnsi="Cambria Math"/>
+                      <w:i/>
+                      <w:lang w:val="en-US"/>
+                    </w:rPr>
+                  </m:ctrlPr>
+                </m:funcPr>
+                <m:fName>
+                  <m:r>
+                    <m:rPr>
+                      <m:sty m:val="p"/>
+                    </m:rPr>
+                    <w:rPr>
+                      <w:rFonts w:ascii="Cambria Math" w:eastAsiaTheme="minorEastAsia" w:hAnsi="Cambria Math"/>
+                      <w:lang w:val="en-US"/>
+                    </w:rPr>
+                    <m:t>cos</m:t>
+                  </m:r>
+                </m:fName>
+                <m:e>
+                  <m:d>
+                    <m:dPr>
+                      <m:ctrlPr>
+                        <w:rPr>
+                          <w:rFonts w:ascii="Cambria Math" w:eastAsiaTheme="minorEastAsia" w:hAnsi="Cambria Math"/>
+                          <w:i/>
+                          <w:lang w:val="en-US"/>
+                        </w:rPr>
+                      </m:ctrlPr>
+                    </m:dPr>
+                    <m:e>
+                      <m:r>
+                        <w:rPr>
+                          <w:rFonts w:ascii="Cambria Math" w:eastAsiaTheme="minorEastAsia" w:hAnsi="Cambria Math"/>
+                          <w:lang w:val="en-US"/>
+                        </w:rPr>
+                        <m:t>α</m:t>
+                      </m:r>
+                    </m:e>
+                  </m:d>
+                  <m:r>
+                    <w:rPr>
+                      <w:rFonts w:ascii="Cambria Math" w:eastAsiaTheme="minorEastAsia" w:hAnsi="Cambria Math"/>
+                      <w:lang w:val="en-US"/>
+                    </w:rPr>
+                    <m:t>+</m:t>
+                  </m:r>
+                  <m:r>
+                    <w:rPr>
+                      <w:rFonts w:ascii="Cambria Math" w:eastAsiaTheme="minorEastAsia" w:hAnsi="Cambria Math"/>
+                      <w:lang w:val="en-US"/>
+                    </w:rPr>
+                    <m:t>2</m:t>
+                  </m:r>
+                </m:e>
+              </m:func>
+            </m:den>
+          </m:f>
+          <m:r>
+            <w:rPr>
+              <w:rFonts w:ascii="Cambria Math" w:eastAsiaTheme="minorEastAsia" w:hAnsi="Cambria Math"/>
+              <w:lang w:val="en-US"/>
+            </w:rPr>
+            <m:t xml:space="preserve">    </m:t>
+          </m:r>
+        </m:oMath>
+      </m:oMathPara>
+    </w:p>
+    <w:p>
+      <w:pPr>
+        <w:rPr>
+          <w:rFonts w:eastAsiaTheme="minorEastAsia"/>
+          <w:lang w:val="en-US"/>
+        </w:rPr>
+      </w:pPr>
+      <w:r>
+        <w:rPr>
+          <w:rFonts w:eastAsiaTheme="minorEastAsia"/>
+          <w:lang w:val="en-US"/>
+        </w:rPr>
+        <w:t>For each angle there is two solution one looping an</w:t>
+      </w:r>
+      <w:bookmarkStart w:id="2" w:name="_GoBack"/>
+      <w:bookmarkEnd w:id="2"/>
+      <w:r>
+        <w:rPr>
+          <w:rFonts w:eastAsiaTheme="minorEastAsia"/>
+          <w:lang w:val="en-US"/>
+        </w:rPr>
+        <w:t xml:space="preserve">d one non-looping </w:t>
+      </w:r>
+      <w:r>
+        <w:rPr>
+          <w:rFonts w:eastAsiaTheme="minorEastAsia"/>
+          <w:lang w:val="en-US"/>
+        </w:rPr>
+        <w:t>the looping one is always the shortest (highest curvature =&gt; lowest length)</w:t>
+      </w:r>
+    </w:p>
+    <w:p>
+      <w:pPr>
+        <w:rPr>
+          <w:rFonts w:eastAsiaTheme="minorEastAsia"/>
+          <w:lang w:val="en-US"/>
+        </w:rPr>
+      </w:pPr>
     </w:p>
     <w:p>
       <w:pPr>
@@ -20919,15 +21568,7 @@
                                       <w:sz w:val="22"/>
                                       <w:szCs w:val="22"/>
                                     </w:rPr>
-                                    <m:t>r</m:t>
-                                  </m:r>
-                                  <m:r>
-                                    <w:rPr>
-                                      <w:rFonts w:ascii="Cambria Math" w:eastAsia="Calibri" w:hAnsi="Cambria Math"/>
-                                      <w:sz w:val="22"/>
-                                      <w:szCs w:val="22"/>
-                                    </w:rPr>
-                                    <m:t>/2 </m:t>
+                                    <m:t>r/2 </m:t>
                                   </m:r>
                                 </m:oMath>
                               </m:oMathPara>
@@ -21025,15 +21666,7 @@
                                       <w:sz w:val="22"/>
                                       <w:szCs w:val="22"/>
                                     </w:rPr>
-                                    <m:t>θ</m:t>
-                                  </m:r>
-                                  <m:r>
-                                    <w:rPr>
-                                      <w:rFonts w:ascii="Cambria Math" w:eastAsia="Calibri" w:hAnsi="Cambria Math"/>
-                                      <w:sz w:val="22"/>
-                                      <w:szCs w:val="22"/>
-                                    </w:rPr>
-                                    <m:t> </m:t>
+                                    <m:t>θ </m:t>
                                   </m:r>
                                 </m:oMath>
                               </m:oMathPara>
@@ -21183,15 +21816,7 @@
                                 <w:sz w:val="22"/>
                                 <w:szCs w:val="22"/>
                               </w:rPr>
-                              <m:t>r</m:t>
-                            </m:r>
-                            <m:r>
-                              <w:rPr>
-                                <w:rFonts w:ascii="Cambria Math" w:eastAsia="Calibri" w:hAnsi="Cambria Math"/>
-                                <w:sz w:val="22"/>
-                                <w:szCs w:val="22"/>
-                              </w:rPr>
-                              <m:t>/2 </m:t>
+                              <m:t>r/2 </m:t>
                             </m:r>
                           </m:oMath>
                         </m:oMathPara>
@@ -21247,15 +21872,7 @@
                                 <w:sz w:val="22"/>
                                 <w:szCs w:val="22"/>
                               </w:rPr>
-                              <m:t>θ</m:t>
-                            </m:r>
-                            <m:r>
-                              <w:rPr>
-                                <w:rFonts w:ascii="Cambria Math" w:eastAsia="Calibri" w:hAnsi="Cambria Math"/>
-                                <w:sz w:val="22"/>
-                                <w:szCs w:val="22"/>
-                              </w:rPr>
-                              <m:t> </m:t>
+                              <m:t>θ </m:t>
                             </m:r>
                           </m:oMath>
                         </m:oMathPara>
@@ -21471,15 +22088,7 @@
                                       <w:sz w:val="22"/>
                                       <w:szCs w:val="22"/>
                                     </w:rPr>
-                                    <m:t>θ</m:t>
-                                  </m:r>
-                                  <m:r>
-                                    <w:rPr>
-                                      <w:rFonts w:ascii="Cambria Math" w:eastAsia="Calibri" w:hAnsi="Cambria Math"/>
-                                      <w:sz w:val="22"/>
-                                      <w:szCs w:val="22"/>
-                                    </w:rPr>
-                                    <m:t> </m:t>
+                                    <m:t>θ </m:t>
                                   </m:r>
                                 </m:oMath>
                               </m:oMathPara>
@@ -22101,15 +22710,7 @@
                                 <w:sz w:val="22"/>
                                 <w:szCs w:val="22"/>
                               </w:rPr>
-                              <m:t>θ</m:t>
-                            </m:r>
-                            <m:r>
-                              <w:rPr>
-                                <w:rFonts w:ascii="Cambria Math" w:eastAsia="Calibri" w:hAnsi="Cambria Math"/>
-                                <w:sz w:val="22"/>
-                                <w:szCs w:val="22"/>
-                              </w:rPr>
-                              <m:t> </m:t>
+                              <m:t>θ </m:t>
                             </m:r>
                           </m:oMath>
                         </m:oMathPara>
@@ -23046,14 +23647,7 @@
               <w:rFonts w:ascii="Cambria Math" w:eastAsiaTheme="minorEastAsia" w:hAnsi="Cambria Math"/>
               <w:lang w:val="en-US"/>
             </w:rPr>
-            <m:t>,</m:t>
-          </m:r>
-          <m:r>
-            <w:rPr>
-              <w:rFonts w:ascii="Cambria Math" w:eastAsiaTheme="minorEastAsia" w:hAnsi="Cambria Math"/>
-              <w:lang w:val="en-US"/>
-            </w:rPr>
-            <m:t xml:space="preserve"> </m:t>
+            <m:t xml:space="preserve">, </m:t>
           </m:r>
           <m:rad>
             <m:radPr>
@@ -24633,15 +25227,7 @@
                                       <w:sz w:val="22"/>
                                       <w:szCs w:val="22"/>
                                     </w:rPr>
-                                    <m:t>θ/2</m:t>
-                                  </m:r>
-                                  <m:r>
-                                    <w:rPr>
-                                      <w:rFonts w:ascii="Cambria Math" w:eastAsia="Calibri" w:hAnsi="Cambria Math"/>
-                                      <w:sz w:val="22"/>
-                                      <w:szCs w:val="22"/>
-                                    </w:rPr>
-                                    <m:t> </m:t>
+                                    <m:t>θ/2 </m:t>
                                   </m:r>
                                 </m:oMath>
                               </m:oMathPara>
@@ -25311,15 +25897,7 @@
                                 <w:sz w:val="22"/>
                                 <w:szCs w:val="22"/>
                               </w:rPr>
-                              <m:t>θ/2</m:t>
-                            </m:r>
-                            <m:r>
-                              <w:rPr>
-                                <w:rFonts w:ascii="Cambria Math" w:eastAsia="Calibri" w:hAnsi="Cambria Math"/>
-                                <w:sz w:val="22"/>
-                                <w:szCs w:val="22"/>
-                              </w:rPr>
-                              <m:t> </m:t>
+                              <m:t>θ/2 </m:t>
                             </m:r>
                           </m:oMath>
                         </m:oMathPara>
@@ -28840,7 +29418,6 @@
       <w:pPr>
         <w:rPr>
           <w:rFonts w:eastAsiaTheme="minorEastAsia"/>
-          <w:lang w:val="en-US"/>
         </w:rPr>
       </w:pPr>
       <m:oMathPara>
@@ -29329,15 +29906,7 @@
                   <w:bdr w:val="single" w:sz="4" w:space="0" w:color="auto"/>
                   <w:lang w:val="en-US"/>
                 </w:rPr>
-                <m:t>+</m:t>
-              </m:r>
-              <m:r>
-                <w:rPr>
-                  <w:rFonts w:ascii="Cambria Math" w:hAnsi="Cambria Math"/>
-                  <w:bdr w:val="single" w:sz="4" w:space="0" w:color="auto"/>
-                  <w:lang w:val="en-US"/>
-                </w:rPr>
-                <m:t>7</m:t>
+                <m:t>+7</m:t>
               </m:r>
               <m:f>
                 <m:fPr>
@@ -29707,14 +30276,7 @@
                       <w:rFonts w:ascii="Cambria Math" w:eastAsiaTheme="minorEastAsia" w:hAnsi="Cambria Math"/>
                       <w:lang w:val="en-US"/>
                     </w:rPr>
-                    <m:t>+</m:t>
-                  </m:r>
-                  <m:r>
-                    <w:rPr>
-                      <w:rFonts w:ascii="Cambria Math" w:eastAsiaTheme="minorEastAsia" w:hAnsi="Cambria Math"/>
-                      <w:lang w:val="en-US"/>
-                    </w:rPr>
-                    <m:t>1</m:t>
+                    <m:t>+1</m:t>
                   </m:r>
                 </m:e>
               </m:func>
@@ -29768,14 +30330,7 @@
                       <w:rFonts w:ascii="Cambria Math" w:eastAsiaTheme="minorEastAsia" w:hAnsi="Cambria Math"/>
                       <w:lang w:val="en-US"/>
                     </w:rPr>
-                    <m:t>+</m:t>
-                  </m:r>
-                  <m:r>
-                    <w:rPr>
-                      <w:rFonts w:ascii="Cambria Math" w:eastAsiaTheme="minorEastAsia" w:hAnsi="Cambria Math"/>
-                      <w:lang w:val="en-US"/>
-                    </w:rPr>
-                    <m:t>7</m:t>
+                    <m:t>+7</m:t>
                   </m:r>
                 </m:e>
               </m:func>
@@ -29786,19 +30341,10 @@
               <w:rFonts w:ascii="Cambria Math" w:eastAsiaTheme="minorEastAsia" w:hAnsi="Cambria Math"/>
               <w:lang w:val="en-US"/>
             </w:rPr>
-            <m:t xml:space="preserve">   </m:t>
-          </m:r>
-          <m:r>
-            <w:rPr>
-              <w:rFonts w:ascii="Cambria Math" w:eastAsiaTheme="minorEastAsia" w:hAnsi="Cambria Math"/>
-              <w:lang w:val="en-US"/>
-            </w:rPr>
-            <m:t xml:space="preserve"> </m:t>
+            <m:t xml:space="preserve">    </m:t>
           </m:r>
         </m:oMath>
       </m:oMathPara>
-      <w:bookmarkStart w:id="2" w:name="_GoBack"/>
-      <w:bookmarkEnd w:id="2"/>
     </w:p>
     <w:p>
       <w:pPr>
@@ -32180,6 +32726,7 @@
           <w:rFonts w:eastAsiaTheme="minorEastAsia"/>
           <w:lang w:val="en-US"/>
         </w:rPr>
+        <w:lastRenderedPageBreak/>
         <w:t xml:space="preserve">With </w:t>
       </w:r>
       <m:oMath>
@@ -38021,7 +38568,7 @@
 </file>
 
 <file path=customXml/itemProps1.xml><?xml version="1.0" encoding="utf-8"?>
-<ds:datastoreItem xmlns:ds="http://schemas.openxmlformats.org/officeDocument/2006/customXml" ds:itemID="{A8B8E738-740E-401C-846C-4FDFB0C391F1}">
+<ds:datastoreItem xmlns:ds="http://schemas.openxmlformats.org/officeDocument/2006/customXml" ds:itemID="{4C46E396-0259-47A3-9106-FC9B5BE28195}">
   <ds:schemaRefs>
     <ds:schemaRef ds:uri="http://schemas.openxmlformats.org/officeDocument/2006/bibliography"/>
   </ds:schemaRefs>

</xml_diff>